<commit_message>
homework 3 is done, report is finished
</commit_message>
<xml_diff>
--- a/Homework 03/Report.docx
+++ b/Homework 03/Report.docx
@@ -323,7 +323,6 @@
         <w:pStyle w:val="Heading1"/>
         <w:bidi/>
         <w:rPr>
-          <w:rFonts w:hint="cs"/>
           <w:rtl/>
           <w:lang w:bidi="fa-IR"/>
         </w:rPr>
@@ -531,7 +530,6 @@
         <w:bidi/>
         <w:jc w:val="both"/>
         <w:rPr>
-          <w:rFonts w:hint="cs"/>
           <w:rtl/>
           <w:lang w:bidi="fa-IR"/>
         </w:rPr>
@@ -1049,13 +1047,20 @@
         </w:rPr>
         <w:t>بخش سوم</w:t>
       </w:r>
+      <w:r>
+        <w:rPr>
+          <w:rFonts w:hint="cs"/>
+          <w:rtl/>
+          <w:lang w:bidi="fa-IR"/>
+        </w:rPr>
+        <w:t>: نرمال‌سازی و گسسته‌سازی</w:t>
+      </w:r>
     </w:p>
     <w:p>
       <w:pPr>
         <w:bidi/>
         <w:jc w:val="both"/>
         <w:rPr>
-          <w:rFonts w:hint="cs"/>
           <w:rtl/>
           <w:lang w:bidi="fa-IR"/>
         </w:rPr>
@@ -1159,12 +1164,2380 @@
           <w:lang w:bidi="fa-IR"/>
         </w:rPr>
         <w:t xml:space="preserve"> در دسترس هستند.</w:t>
+      </w:r>
+    </w:p>
+    <w:p>
+      <w:pPr>
+        <w:pStyle w:val="Heading1"/>
+        <w:bidi/>
+        <w:rPr>
+          <w:lang w:bidi="fa-IR"/>
+        </w:rPr>
+      </w:pPr>
+      <w:r>
+        <w:rPr>
+          <w:rFonts w:hint="cs"/>
+          <w:rtl/>
+          <w:lang w:bidi="fa-IR"/>
+        </w:rPr>
+        <w:t>بخش چهارم</w:t>
+      </w:r>
+      <w:r>
+        <w:rPr>
+          <w:rFonts w:hint="cs"/>
+          <w:rtl/>
+          <w:lang w:bidi="fa-IR"/>
+        </w:rPr>
+        <w:t xml:space="preserve">: تاثیر </w:t>
+      </w:r>
+      <w:r>
+        <w:rPr>
+          <w:lang w:bidi="fa-IR"/>
+        </w:rPr>
+        <w:t>k</w:t>
+      </w:r>
+      <w:r>
+        <w:rPr>
+          <w:rFonts w:hint="cs"/>
+          <w:rtl/>
+          <w:lang w:bidi="fa-IR"/>
+        </w:rPr>
+        <w:t xml:space="preserve"> در الگوریتم </w:t>
+      </w:r>
+      <w:r>
+        <w:rPr>
+          <w:lang w:bidi="fa-IR"/>
+        </w:rPr>
+        <w:t>K-NN</w:t>
+      </w:r>
+    </w:p>
+    <w:p>
+      <w:pPr>
+        <w:bidi/>
+        <w:jc w:val="both"/>
+        <w:rPr>
+          <w:rtl/>
+          <w:lang w:bidi="fa-IR"/>
+        </w:rPr>
+      </w:pPr>
+      <w:r>
+        <w:rPr>
+          <w:rFonts w:hint="cs"/>
+          <w:rtl/>
+          <w:lang w:bidi="fa-IR"/>
+        </w:rPr>
+        <w:t xml:space="preserve">همانطور که در نمودار زیر مشاهده می‌شود با افزایش </w:t>
+      </w:r>
+      <w:r>
+        <w:rPr>
+          <w:lang w:bidi="fa-IR"/>
+        </w:rPr>
+        <w:t>k</w:t>
+      </w:r>
+      <w:r>
+        <w:rPr>
+          <w:rFonts w:hint="cs"/>
+          <w:rtl/>
+          <w:lang w:bidi="fa-IR"/>
+        </w:rPr>
+        <w:t xml:space="preserve"> دقت کاهش می‌یابد که این کاهش دقت به خاطر افزایش بایاس است. </w:t>
+      </w:r>
+      <w:r>
+        <w:rPr>
+          <w:rFonts w:hint="cs"/>
+          <w:rtl/>
+          <w:lang w:bidi="fa-IR"/>
+        </w:rPr>
+        <w:t xml:space="preserve">نکته دیگری که از این نمودار می‌توان دریافت کرد کاهش دقت با نزدیک شدن </w:t>
+      </w:r>
+      <w:r>
+        <w:rPr>
+          <w:lang w:bidi="fa-IR"/>
+        </w:rPr>
+        <w:t>k</w:t>
+      </w:r>
+      <w:r>
+        <w:rPr>
+          <w:rFonts w:hint="cs"/>
+          <w:rtl/>
+          <w:lang w:bidi="fa-IR"/>
+        </w:rPr>
+        <w:t xml:space="preserve"> به مقادیر کوچک است که به دلیل افزایش واریانس است. البته به دلیل ویژگی‌های مجموعه داده‌ها این مقدار کاهش دقت چشمگیر نیست و کاهش دقت کمی را می‌بینیم.</w:t>
+      </w:r>
+    </w:p>
+    <w:p>
+      <w:pPr>
+        <w:rPr>
+          <w:noProof/>
+          <w:lang w:bidi="fa-IR"/>
+        </w:rPr>
+      </w:pPr>
+      <w:r>
+        <w:rPr>
+          <w:noProof/>
+        </w:rPr>
+        <w:lastRenderedPageBreak/>
+        <w:drawing>
+          <wp:inline distT="0" distB="0" distL="0" distR="0">
+            <wp:extent cx="5486400" cy="2847975"/>
+            <wp:effectExtent l="0" t="0" r="0" b="9525"/>
+            <wp:docPr id="7" name="Chart 7"/>
+            <wp:cNvGraphicFramePr/>
+            <a:graphic xmlns:a="http://schemas.openxmlformats.org/drawingml/2006/main">
+              <a:graphicData uri="http://schemas.openxmlformats.org/drawingml/2006/chart">
+                <c:chart xmlns:c="http://schemas.openxmlformats.org/drawingml/2006/chart" xmlns:r="http://schemas.openxmlformats.org/officeDocument/2006/relationships" r:id="rId10"/>
+              </a:graphicData>
+            </a:graphic>
+          </wp:inline>
+        </w:drawing>
+      </w:r>
+    </w:p>
+    <w:p>
+      <w:pPr>
+        <w:pStyle w:val="Heading1"/>
+        <w:bidi/>
+        <w:rPr>
+          <w:rtl/>
+          <w:lang w:bidi="fa-IR"/>
+        </w:rPr>
+      </w:pPr>
+      <w:r>
+        <w:rPr>
+          <w:rFonts w:hint="cs"/>
+          <w:rtl/>
+          <w:lang w:bidi="fa-IR"/>
+        </w:rPr>
+        <w:t>بخش پنجم</w:t>
+      </w:r>
+      <w:r>
+        <w:rPr>
+          <w:rFonts w:hint="cs"/>
+          <w:rtl/>
+          <w:lang w:bidi="fa-IR"/>
+        </w:rPr>
+        <w:t xml:space="preserve">: </w:t>
+      </w:r>
+      <w:r>
+        <w:rPr>
+          <w:rFonts w:hint="cs"/>
+          <w:rtl/>
+          <w:lang w:bidi="fa-IR"/>
+        </w:rPr>
+        <w:t>مقایسه درخت یک‌سطحی و چندسطحی</w:t>
+      </w:r>
+    </w:p>
+    <w:p>
+      <w:pPr>
+        <w:bidi/>
+        <w:rPr>
+          <w:rtl/>
+          <w:lang w:bidi="fa-IR"/>
+        </w:rPr>
+      </w:pPr>
+      <w:r>
+        <w:rPr>
+          <w:rFonts w:hint="cs"/>
+          <w:rtl/>
+          <w:lang w:bidi="fa-IR"/>
+        </w:rPr>
+        <w:t>نتایج به شکل زیر هستند.</w:t>
+      </w:r>
+    </w:p>
+    <w:tbl>
+      <w:tblPr>
+        <w:tblStyle w:val="GridTable4-Accent1"/>
+        <w:bidiVisual/>
+        <w:tblW w:w="0" w:type="auto"/>
+        <w:jc w:val="center"/>
+        <w:tblLook w:val="04A0" w:firstRow="1" w:lastRow="0" w:firstColumn="1" w:lastColumn="0" w:noHBand="0" w:noVBand="1"/>
+      </w:tblPr>
+      <w:tblGrid>
+        <w:gridCol w:w="1849"/>
+        <w:gridCol w:w="1056"/>
+        <w:gridCol w:w="929"/>
+        <w:gridCol w:w="939"/>
+        <w:gridCol w:w="1262"/>
+      </w:tblGrid>
+      <w:tr>
+        <w:trPr>
+          <w:cnfStyle w:val="100000000000" w:firstRow="1" w:lastRow="0" w:firstColumn="0" w:lastColumn="0" w:oddVBand="0" w:evenVBand="0" w:oddHBand="0" w:evenHBand="0" w:firstRowFirstColumn="0" w:firstRowLastColumn="0" w:lastRowFirstColumn="0" w:lastRowLastColumn="0"/>
+          <w:jc w:val="center"/>
+        </w:trPr>
+        <w:tc>
+          <w:tcPr>
+            <w:cnfStyle w:val="001000000000" w:firstRow="0" w:lastRow="0" w:firstColumn="1" w:lastColumn="0" w:oddVBand="0" w:evenVBand="0" w:oddHBand="0" w:evenHBand="0" w:firstRowFirstColumn="0" w:firstRowLastColumn="0" w:lastRowFirstColumn="0" w:lastRowLastColumn="0"/>
+            <w:tcW w:w="1849" w:type="dxa"/>
+          </w:tcPr>
+          <w:p>
+            <w:pPr>
+              <w:bidi/>
+              <w:rPr>
+                <w:rtl/>
+                <w:lang w:bidi="fa-IR"/>
+              </w:rPr>
+            </w:pPr>
+            <w:r>
+              <w:rPr>
+                <w:rFonts w:hint="cs"/>
+                <w:rtl/>
+                <w:lang w:bidi="fa-IR"/>
+              </w:rPr>
+              <w:t>الگ</w:t>
+            </w:r>
+            <w:r>
+              <w:rPr>
+                <w:rFonts w:hint="cs"/>
+                <w:rtl/>
+                <w:lang w:bidi="fa-IR"/>
+              </w:rPr>
+              <w:t>و</w:t>
+            </w:r>
+            <w:r>
+              <w:rPr>
+                <w:rFonts w:hint="cs"/>
+                <w:rtl/>
+                <w:lang w:bidi="fa-IR"/>
+              </w:rPr>
+              <w:t>ریتم</w:t>
+            </w:r>
+          </w:p>
+        </w:tc>
+        <w:tc>
+          <w:tcPr>
+            <w:tcW w:w="1056" w:type="dxa"/>
+          </w:tcPr>
+          <w:p>
+            <w:pPr>
+              <w:bidi/>
+              <w:jc w:val="center"/>
+              <w:cnfStyle w:val="100000000000" w:firstRow="1" w:lastRow="0" w:firstColumn="0" w:lastColumn="0" w:oddVBand="0" w:evenVBand="0" w:oddHBand="0" w:evenHBand="0" w:firstRowFirstColumn="0" w:firstRowLastColumn="0" w:lastRowFirstColumn="0" w:lastRowLastColumn="0"/>
+              <w:rPr>
+                <w:rtl/>
+                <w:lang w:bidi="fa-IR"/>
+              </w:rPr>
+            </w:pPr>
+            <w:r>
+              <w:rPr>
+                <w:rFonts w:hint="cs"/>
+                <w:rtl/>
+                <w:lang w:bidi="fa-IR"/>
+              </w:rPr>
+              <w:t>دقت</w:t>
+            </w:r>
+          </w:p>
+        </w:tc>
+        <w:tc>
+          <w:tcPr>
+            <w:tcW w:w="929" w:type="dxa"/>
+          </w:tcPr>
+          <w:p>
+            <w:pPr>
+              <w:bidi/>
+              <w:jc w:val="center"/>
+              <w:cnfStyle w:val="100000000000" w:firstRow="1" w:lastRow="0" w:firstColumn="0" w:lastColumn="0" w:oddVBand="0" w:evenVBand="0" w:oddHBand="0" w:evenHBand="0" w:firstRowFirstColumn="0" w:firstRowLastColumn="0" w:lastRowFirstColumn="0" w:lastRowLastColumn="0"/>
+              <w:rPr>
+                <w:lang w:bidi="fa-IR"/>
+              </w:rPr>
+            </w:pPr>
+            <w:r>
+              <w:rPr>
+                <w:lang w:bidi="fa-IR"/>
+              </w:rPr>
+              <w:t>TPR</w:t>
+            </w:r>
+          </w:p>
+        </w:tc>
+        <w:tc>
+          <w:tcPr>
+            <w:tcW w:w="939" w:type="dxa"/>
+          </w:tcPr>
+          <w:p>
+            <w:pPr>
+              <w:bidi/>
+              <w:jc w:val="center"/>
+              <w:cnfStyle w:val="100000000000" w:firstRow="1" w:lastRow="0" w:firstColumn="0" w:lastColumn="0" w:oddVBand="0" w:evenVBand="0" w:oddHBand="0" w:evenHBand="0" w:firstRowFirstColumn="0" w:firstRowLastColumn="0" w:lastRowFirstColumn="0" w:lastRowLastColumn="0"/>
+              <w:rPr>
+                <w:rtl/>
+                <w:lang w:bidi="fa-IR"/>
+              </w:rPr>
+            </w:pPr>
+            <w:r>
+              <w:rPr>
+                <w:lang w:bidi="fa-IR"/>
+              </w:rPr>
+              <w:t>FPR</w:t>
+            </w:r>
+          </w:p>
+        </w:tc>
+        <w:tc>
+          <w:tcPr>
+            <w:tcW w:w="1262" w:type="dxa"/>
+          </w:tcPr>
+          <w:p>
+            <w:pPr>
+              <w:bidi/>
+              <w:jc w:val="center"/>
+              <w:cnfStyle w:val="100000000000" w:firstRow="1" w:lastRow="0" w:firstColumn="0" w:lastColumn="0" w:oddVBand="0" w:evenVBand="0" w:oddHBand="0" w:evenHBand="0" w:firstRowFirstColumn="0" w:firstRowLastColumn="0" w:lastRowFirstColumn="0" w:lastRowLastColumn="0"/>
+              <w:rPr>
+                <w:rtl/>
+                <w:lang w:bidi="fa-IR"/>
+              </w:rPr>
+            </w:pPr>
+            <w:r>
+              <w:rPr>
+                <w:lang w:bidi="fa-IR"/>
+              </w:rPr>
+              <w:t>Precision</w:t>
+            </w:r>
+          </w:p>
+        </w:tc>
+      </w:tr>
+      <w:tr>
+        <w:trPr>
+          <w:cnfStyle w:val="000000100000" w:firstRow="0" w:lastRow="0" w:firstColumn="0" w:lastColumn="0" w:oddVBand="0" w:evenVBand="0" w:oddHBand="1" w:evenHBand="0" w:firstRowFirstColumn="0" w:firstRowLastColumn="0" w:lastRowFirstColumn="0" w:lastRowLastColumn="0"/>
+          <w:jc w:val="center"/>
+        </w:trPr>
+        <w:tc>
+          <w:tcPr>
+            <w:cnfStyle w:val="001000000000" w:firstRow="0" w:lastRow="0" w:firstColumn="1" w:lastColumn="0" w:oddVBand="0" w:evenVBand="0" w:oddHBand="0" w:evenHBand="0" w:firstRowFirstColumn="0" w:firstRowLastColumn="0" w:lastRowFirstColumn="0" w:lastRowLastColumn="0"/>
+            <w:tcW w:w="1849" w:type="dxa"/>
+          </w:tcPr>
+          <w:p>
+            <w:pPr>
+              <w:bidi/>
+              <w:rPr>
+                <w:lang w:bidi="fa-IR"/>
+              </w:rPr>
+            </w:pPr>
+            <w:r>
+              <w:rPr>
+                <w:lang w:bidi="fa-IR"/>
+              </w:rPr>
+              <w:t>DecisionStump</w:t>
+            </w:r>
+          </w:p>
+        </w:tc>
+        <w:tc>
+          <w:tcPr>
+            <w:tcW w:w="1056" w:type="dxa"/>
+          </w:tcPr>
+          <w:p>
+            <w:pPr>
+              <w:bidi/>
+              <w:jc w:val="center"/>
+              <w:cnfStyle w:val="000000100000" w:firstRow="0" w:lastRow="0" w:firstColumn="0" w:lastColumn="0" w:oddVBand="0" w:evenVBand="0" w:oddHBand="1" w:evenHBand="0" w:firstRowFirstColumn="0" w:firstRowLastColumn="0" w:lastRowFirstColumn="0" w:lastRowLastColumn="0"/>
+              <w:rPr>
+                <w:rtl/>
+                <w:lang w:bidi="fa-IR"/>
+              </w:rPr>
+            </w:pPr>
+            <w:r>
+              <w:rPr>
+                <w:rFonts w:hint="cs"/>
+                <w:rtl/>
+                <w:lang w:bidi="fa-IR"/>
+              </w:rPr>
+              <w:t>66.67</w:t>
+            </w:r>
+            <w:r>
+              <w:rPr>
+                <w:rFonts w:ascii="Times New Roman" w:hAnsi="Times New Roman" w:cs="Times New Roman" w:hint="cs"/>
+                <w:rtl/>
+                <w:lang w:bidi="fa-IR"/>
+              </w:rPr>
+              <w:t>٪</w:t>
+            </w:r>
+          </w:p>
+        </w:tc>
+        <w:tc>
+          <w:tcPr>
+            <w:tcW w:w="929" w:type="dxa"/>
+          </w:tcPr>
+          <w:p>
+            <w:pPr>
+              <w:bidi/>
+              <w:jc w:val="center"/>
+              <w:cnfStyle w:val="000000100000" w:firstRow="0" w:lastRow="0" w:firstColumn="0" w:lastColumn="0" w:oddVBand="0" w:evenVBand="0" w:oddHBand="1" w:evenHBand="0" w:firstRowFirstColumn="0" w:firstRowLastColumn="0" w:lastRowFirstColumn="0" w:lastRowLastColumn="0"/>
+              <w:rPr>
+                <w:rtl/>
+                <w:lang w:bidi="fa-IR"/>
+              </w:rPr>
+            </w:pPr>
+            <w:r>
+              <w:rPr>
+                <w:rFonts w:hint="cs"/>
+                <w:rtl/>
+                <w:lang w:bidi="fa-IR"/>
+              </w:rPr>
+              <w:t>0.667</w:t>
+            </w:r>
+          </w:p>
+        </w:tc>
+        <w:tc>
+          <w:tcPr>
+            <w:tcW w:w="939" w:type="dxa"/>
+          </w:tcPr>
+          <w:p>
+            <w:pPr>
+              <w:bidi/>
+              <w:jc w:val="center"/>
+              <w:cnfStyle w:val="000000100000" w:firstRow="0" w:lastRow="0" w:firstColumn="0" w:lastColumn="0" w:oddVBand="0" w:evenVBand="0" w:oddHBand="1" w:evenHBand="0" w:firstRowFirstColumn="0" w:firstRowLastColumn="0" w:lastRowFirstColumn="0" w:lastRowLastColumn="0"/>
+              <w:rPr>
+                <w:rtl/>
+                <w:lang w:bidi="fa-IR"/>
+              </w:rPr>
+            </w:pPr>
+            <w:r>
+              <w:rPr>
+                <w:rFonts w:hint="cs"/>
+                <w:rtl/>
+                <w:lang w:bidi="fa-IR"/>
+              </w:rPr>
+              <w:t>0.167</w:t>
+            </w:r>
+          </w:p>
+        </w:tc>
+        <w:tc>
+          <w:tcPr>
+            <w:tcW w:w="1262" w:type="dxa"/>
+          </w:tcPr>
+          <w:p>
+            <w:pPr>
+              <w:bidi/>
+              <w:jc w:val="center"/>
+              <w:cnfStyle w:val="000000100000" w:firstRow="0" w:lastRow="0" w:firstColumn="0" w:lastColumn="0" w:oddVBand="0" w:evenVBand="0" w:oddHBand="1" w:evenHBand="0" w:firstRowFirstColumn="0" w:firstRowLastColumn="0" w:lastRowFirstColumn="0" w:lastRowLastColumn="0"/>
+              <w:rPr>
+                <w:rtl/>
+                <w:lang w:bidi="fa-IR"/>
+              </w:rPr>
+            </w:pPr>
+            <w:r>
+              <w:rPr>
+                <w:rFonts w:hint="cs"/>
+                <w:rtl/>
+                <w:lang w:bidi="fa-IR"/>
+              </w:rPr>
+              <w:t>0.500</w:t>
+            </w:r>
+          </w:p>
+        </w:tc>
+      </w:tr>
+      <w:tr>
+        <w:trPr>
+          <w:jc w:val="center"/>
+        </w:trPr>
+        <w:tc>
+          <w:tcPr>
+            <w:cnfStyle w:val="001000000000" w:firstRow="0" w:lastRow="0" w:firstColumn="1" w:lastColumn="0" w:oddVBand="0" w:evenVBand="0" w:oddHBand="0" w:evenHBand="0" w:firstRowFirstColumn="0" w:firstRowLastColumn="0" w:lastRowFirstColumn="0" w:lastRowLastColumn="0"/>
+            <w:tcW w:w="1849" w:type="dxa"/>
+          </w:tcPr>
+          <w:p>
+            <w:pPr>
+              <w:bidi/>
+              <w:rPr>
+                <w:rtl/>
+                <w:lang w:bidi="fa-IR"/>
+              </w:rPr>
+            </w:pPr>
+            <w:r>
+              <w:rPr>
+                <w:lang w:bidi="fa-IR"/>
+              </w:rPr>
+              <w:t>J48</w:t>
+            </w:r>
+          </w:p>
+        </w:tc>
+        <w:tc>
+          <w:tcPr>
+            <w:tcW w:w="1056" w:type="dxa"/>
+          </w:tcPr>
+          <w:p>
+            <w:pPr>
+              <w:bidi/>
+              <w:jc w:val="center"/>
+              <w:cnfStyle w:val="000000000000" w:firstRow="0" w:lastRow="0" w:firstColumn="0" w:lastColumn="0" w:oddVBand="0" w:evenVBand="0" w:oddHBand="0" w:evenHBand="0" w:firstRowFirstColumn="0" w:firstRowLastColumn="0" w:lastRowFirstColumn="0" w:lastRowLastColumn="0"/>
+              <w:rPr>
+                <w:rtl/>
+                <w:lang w:bidi="fa-IR"/>
+              </w:rPr>
+            </w:pPr>
+            <w:r>
+              <w:rPr>
+                <w:rFonts w:hint="cs"/>
+                <w:rtl/>
+                <w:lang w:bidi="fa-IR"/>
+              </w:rPr>
+              <w:t>96</w:t>
+            </w:r>
+            <w:r>
+              <w:rPr>
+                <w:rFonts w:ascii="Times New Roman" w:hAnsi="Times New Roman" w:cs="Times New Roman" w:hint="cs"/>
+                <w:rtl/>
+                <w:lang w:bidi="fa-IR"/>
+              </w:rPr>
+              <w:t>٪</w:t>
+            </w:r>
+          </w:p>
+        </w:tc>
+        <w:tc>
+          <w:tcPr>
+            <w:tcW w:w="929" w:type="dxa"/>
+          </w:tcPr>
+          <w:p>
+            <w:pPr>
+              <w:bidi/>
+              <w:jc w:val="center"/>
+              <w:cnfStyle w:val="000000000000" w:firstRow="0" w:lastRow="0" w:firstColumn="0" w:lastColumn="0" w:oddVBand="0" w:evenVBand="0" w:oddHBand="0" w:evenHBand="0" w:firstRowFirstColumn="0" w:firstRowLastColumn="0" w:lastRowFirstColumn="0" w:lastRowLastColumn="0"/>
+              <w:rPr>
+                <w:rtl/>
+                <w:lang w:bidi="fa-IR"/>
+              </w:rPr>
+            </w:pPr>
+            <w:r>
+              <w:rPr>
+                <w:rFonts w:hint="cs"/>
+                <w:rtl/>
+                <w:lang w:bidi="fa-IR"/>
+              </w:rPr>
+              <w:t>0.960</w:t>
+            </w:r>
+          </w:p>
+        </w:tc>
+        <w:tc>
+          <w:tcPr>
+            <w:tcW w:w="939" w:type="dxa"/>
+          </w:tcPr>
+          <w:p>
+            <w:pPr>
+              <w:bidi/>
+              <w:jc w:val="center"/>
+              <w:cnfStyle w:val="000000000000" w:firstRow="0" w:lastRow="0" w:firstColumn="0" w:lastColumn="0" w:oddVBand="0" w:evenVBand="0" w:oddHBand="0" w:evenHBand="0" w:firstRowFirstColumn="0" w:firstRowLastColumn="0" w:lastRowFirstColumn="0" w:lastRowLastColumn="0"/>
+              <w:rPr>
+                <w:rtl/>
+                <w:lang w:bidi="fa-IR"/>
+              </w:rPr>
+            </w:pPr>
+            <w:r>
+              <w:rPr>
+                <w:rFonts w:hint="cs"/>
+                <w:rtl/>
+                <w:lang w:bidi="fa-IR"/>
+              </w:rPr>
+              <w:t>0.020</w:t>
+            </w:r>
+          </w:p>
+        </w:tc>
+        <w:tc>
+          <w:tcPr>
+            <w:tcW w:w="1262" w:type="dxa"/>
+          </w:tcPr>
+          <w:p>
+            <w:pPr>
+              <w:bidi/>
+              <w:jc w:val="center"/>
+              <w:cnfStyle w:val="000000000000" w:firstRow="0" w:lastRow="0" w:firstColumn="0" w:lastColumn="0" w:oddVBand="0" w:evenVBand="0" w:oddHBand="0" w:evenHBand="0" w:firstRowFirstColumn="0" w:firstRowLastColumn="0" w:lastRowFirstColumn="0" w:lastRowLastColumn="0"/>
+              <w:rPr>
+                <w:rtl/>
+                <w:lang w:bidi="fa-IR"/>
+              </w:rPr>
+            </w:pPr>
+            <w:r>
+              <w:rPr>
+                <w:rFonts w:hint="cs"/>
+                <w:rtl/>
+                <w:lang w:bidi="fa-IR"/>
+              </w:rPr>
+              <w:t>0.960</w:t>
+            </w:r>
+          </w:p>
+        </w:tc>
+      </w:tr>
+    </w:tbl>
+    <w:p>
+      <w:pPr>
+        <w:bidi/>
+        <w:rPr>
+          <w:rtl/>
+          <w:lang w:bidi="fa-IR"/>
+        </w:rPr>
+      </w:pPr>
+    </w:p>
+    <w:p>
+      <w:pPr>
+        <w:bidi/>
+        <w:rPr>
+          <w:rtl/>
+          <w:lang w:bidi="fa-IR"/>
+        </w:rPr>
+      </w:pPr>
+      <w:r>
+        <w:rPr>
+          <w:rFonts w:hint="cs"/>
+          <w:rtl/>
+          <w:lang w:bidi="fa-IR"/>
+        </w:rPr>
+        <w:t>ماتریس درهم‌ریختگی برای الگوریتم‌ها به شکل زیر است.</w:t>
+      </w:r>
+    </w:p>
+    <w:tbl>
+      <w:tblPr>
+        <w:tblStyle w:val="GridTable4-Accent1"/>
+        <w:bidiVisual/>
+        <w:tblW w:w="0" w:type="auto"/>
+        <w:jc w:val="center"/>
+        <w:tblLook w:val="04A0" w:firstRow="1" w:lastRow="0" w:firstColumn="1" w:lastColumn="0" w:noHBand="0" w:noVBand="1"/>
+      </w:tblPr>
+      <w:tblGrid>
+        <w:gridCol w:w="945"/>
+        <w:gridCol w:w="619"/>
+        <w:gridCol w:w="619"/>
+        <w:gridCol w:w="488"/>
+        <w:gridCol w:w="10"/>
+        <w:gridCol w:w="609"/>
+        <w:gridCol w:w="619"/>
+        <w:gridCol w:w="619"/>
+        <w:gridCol w:w="10"/>
+      </w:tblGrid>
+      <w:tr>
+        <w:trPr>
+          <w:cnfStyle w:val="100000000000" w:firstRow="1" w:lastRow="0" w:firstColumn="0" w:lastColumn="0" w:oddVBand="0" w:evenVBand="0" w:oddHBand="0" w:evenHBand="0" w:firstRowFirstColumn="0" w:firstRowLastColumn="0" w:lastRowFirstColumn="0" w:lastRowLastColumn="0"/>
+          <w:jc w:val="center"/>
+        </w:trPr>
+        <w:tc>
+          <w:tcPr>
+            <w:cnfStyle w:val="001000000000" w:firstRow="0" w:lastRow="0" w:firstColumn="1" w:lastColumn="0" w:oddVBand="0" w:evenVBand="0" w:oddHBand="0" w:evenHBand="0" w:firstRowFirstColumn="0" w:firstRowLastColumn="0" w:lastRowFirstColumn="0" w:lastRowLastColumn="0"/>
+            <w:tcW w:w="945" w:type="dxa"/>
+            <w:vMerge w:val="restart"/>
+          </w:tcPr>
+          <w:p>
+            <w:pPr>
+              <w:bidi/>
+              <w:rPr>
+                <w:color w:val="auto"/>
+                <w:sz w:val="26"/>
+                <w:szCs w:val="30"/>
+                <w:rtl/>
+                <w:lang w:bidi="fa-IR"/>
+              </w:rPr>
+            </w:pPr>
+            <w:r>
+              <w:rPr>
+                <w:rFonts w:hint="cs"/>
+                <w:color w:val="auto"/>
+                <w:sz w:val="26"/>
+                <w:szCs w:val="30"/>
+                <w:rtl/>
+                <w:lang w:bidi="fa-IR"/>
+              </w:rPr>
+              <w:t>کلاس</w:t>
+            </w:r>
+          </w:p>
+        </w:tc>
+        <w:tc>
+          <w:tcPr>
+            <w:tcW w:w="1736" w:type="dxa"/>
+            <w:gridSpan w:val="4"/>
+          </w:tcPr>
+          <w:p>
+            <w:pPr>
+              <w:bidi/>
+              <w:jc w:val="center"/>
+              <w:cnfStyle w:val="100000000000" w:firstRow="1" w:lastRow="0" w:firstColumn="0" w:lastColumn="0" w:oddVBand="0" w:evenVBand="0" w:oddHBand="0" w:evenHBand="0" w:firstRowFirstColumn="0" w:firstRowLastColumn="0" w:lastRowFirstColumn="0" w:lastRowLastColumn="0"/>
+              <w:rPr>
+                <w:color w:val="auto"/>
+                <w:lang w:bidi="fa-IR"/>
+              </w:rPr>
+            </w:pPr>
+            <w:r>
+              <w:rPr>
+                <w:color w:val="auto"/>
+                <w:lang w:bidi="fa-IR"/>
+              </w:rPr>
+              <w:t>DecisionStump</w:t>
+            </w:r>
+          </w:p>
+        </w:tc>
+        <w:tc>
+          <w:tcPr>
+            <w:tcW w:w="1857" w:type="dxa"/>
+            <w:gridSpan w:val="4"/>
+            <w:shd w:val="clear" w:color="auto" w:fill="ED7D31" w:themeFill="accent2"/>
+          </w:tcPr>
+          <w:p>
+            <w:pPr>
+              <w:bidi/>
+              <w:jc w:val="center"/>
+              <w:cnfStyle w:val="100000000000" w:firstRow="1" w:lastRow="0" w:firstColumn="0" w:lastColumn="0" w:oddVBand="0" w:evenVBand="0" w:oddHBand="0" w:evenHBand="0" w:firstRowFirstColumn="0" w:firstRowLastColumn="0" w:lastRowFirstColumn="0" w:lastRowLastColumn="0"/>
+              <w:rPr>
+                <w:color w:val="auto"/>
+                <w:rtl/>
+              </w:rPr>
+            </w:pPr>
+            <w:r>
+              <w:rPr>
+                <w:color w:val="auto"/>
+                <w:lang w:bidi="fa-IR"/>
+              </w:rPr>
+              <w:t>J48</w:t>
+            </w:r>
+          </w:p>
+        </w:tc>
+      </w:tr>
+      <w:tr>
+        <w:trPr>
+          <w:gridAfter w:val="1"/>
+          <w:cnfStyle w:val="000000100000" w:firstRow="0" w:lastRow="0" w:firstColumn="0" w:lastColumn="0" w:oddVBand="0" w:evenVBand="0" w:oddHBand="1" w:evenHBand="0" w:firstRowFirstColumn="0" w:firstRowLastColumn="0" w:lastRowFirstColumn="0" w:lastRowLastColumn="0"/>
+          <w:wAfter w:w="10" w:type="dxa"/>
+          <w:jc w:val="center"/>
+        </w:trPr>
+        <w:tc>
+          <w:tcPr>
+            <w:cnfStyle w:val="001000000000" w:firstRow="0" w:lastRow="0" w:firstColumn="1" w:lastColumn="0" w:oddVBand="0" w:evenVBand="0" w:oddHBand="0" w:evenHBand="0" w:firstRowFirstColumn="0" w:firstRowLastColumn="0" w:lastRowFirstColumn="0" w:lastRowLastColumn="0"/>
+            <w:tcW w:w="945" w:type="dxa"/>
+            <w:vMerge/>
+            <w:shd w:val="clear" w:color="auto" w:fill="5B9BD5" w:themeFill="accent1"/>
+          </w:tcPr>
+          <w:p>
+            <w:pPr>
+              <w:bidi/>
+              <w:rPr>
+                <w:rtl/>
+                <w:lang w:bidi="fa-IR"/>
+              </w:rPr>
+            </w:pPr>
+          </w:p>
+        </w:tc>
+        <w:tc>
+          <w:tcPr>
+            <w:tcW w:w="619" w:type="dxa"/>
+            <w:shd w:val="clear" w:color="auto" w:fill="9CC2E5" w:themeFill="accent1" w:themeFillTint="99"/>
+          </w:tcPr>
+          <w:p>
+            <w:pPr>
+              <w:bidi/>
+              <w:jc w:val="center"/>
+              <w:cnfStyle w:val="000000100000" w:firstRow="0" w:lastRow="0" w:firstColumn="0" w:lastColumn="0" w:oddVBand="0" w:evenVBand="0" w:oddHBand="1" w:evenHBand="0" w:firstRowFirstColumn="0" w:firstRowLastColumn="0" w:lastRowFirstColumn="0" w:lastRowLastColumn="0"/>
+              <w:rPr>
+                <w:rtl/>
+                <w:lang w:bidi="fa-IR"/>
+              </w:rPr>
+            </w:pPr>
+            <w:r>
+              <w:rPr>
+                <w:lang w:bidi="fa-IR"/>
+              </w:rPr>
+              <w:t>a</w:t>
+            </w:r>
+          </w:p>
+        </w:tc>
+        <w:tc>
+          <w:tcPr>
+            <w:tcW w:w="619" w:type="dxa"/>
+            <w:shd w:val="clear" w:color="auto" w:fill="9CC2E5" w:themeFill="accent1" w:themeFillTint="99"/>
+          </w:tcPr>
+          <w:p>
+            <w:pPr>
+              <w:bidi/>
+              <w:jc w:val="center"/>
+              <w:cnfStyle w:val="000000100000" w:firstRow="0" w:lastRow="0" w:firstColumn="0" w:lastColumn="0" w:oddVBand="0" w:evenVBand="0" w:oddHBand="1" w:evenHBand="0" w:firstRowFirstColumn="0" w:firstRowLastColumn="0" w:lastRowFirstColumn="0" w:lastRowLastColumn="0"/>
+              <w:rPr>
+                <w:rtl/>
+                <w:lang w:bidi="fa-IR"/>
+              </w:rPr>
+            </w:pPr>
+            <w:r>
+              <w:rPr>
+                <w:lang w:bidi="fa-IR"/>
+              </w:rPr>
+              <w:t>b</w:t>
+            </w:r>
+          </w:p>
+        </w:tc>
+        <w:tc>
+          <w:tcPr>
+            <w:tcW w:w="488" w:type="dxa"/>
+            <w:shd w:val="clear" w:color="auto" w:fill="9CC2E5" w:themeFill="accent1" w:themeFillTint="99"/>
+          </w:tcPr>
+          <w:p>
+            <w:pPr>
+              <w:bidi/>
+              <w:jc w:val="center"/>
+              <w:cnfStyle w:val="000000100000" w:firstRow="0" w:lastRow="0" w:firstColumn="0" w:lastColumn="0" w:oddVBand="0" w:evenVBand="0" w:oddHBand="1" w:evenHBand="0" w:firstRowFirstColumn="0" w:firstRowLastColumn="0" w:lastRowFirstColumn="0" w:lastRowLastColumn="0"/>
+              <w:rPr>
+                <w:rtl/>
+                <w:lang w:bidi="fa-IR"/>
+              </w:rPr>
+            </w:pPr>
+            <w:r>
+              <w:rPr>
+                <w:lang w:bidi="fa-IR"/>
+              </w:rPr>
+              <w:t>c</w:t>
+            </w:r>
+          </w:p>
+        </w:tc>
+        <w:tc>
+          <w:tcPr>
+            <w:tcW w:w="619" w:type="dxa"/>
+            <w:gridSpan w:val="2"/>
+            <w:shd w:val="clear" w:color="auto" w:fill="F4B083" w:themeFill="accent2" w:themeFillTint="99"/>
+          </w:tcPr>
+          <w:p>
+            <w:pPr>
+              <w:bidi/>
+              <w:jc w:val="center"/>
+              <w:cnfStyle w:val="000000100000" w:firstRow="0" w:lastRow="0" w:firstColumn="0" w:lastColumn="0" w:oddVBand="0" w:evenVBand="0" w:oddHBand="1" w:evenHBand="0" w:firstRowFirstColumn="0" w:firstRowLastColumn="0" w:lastRowFirstColumn="0" w:lastRowLastColumn="0"/>
+              <w:rPr>
+                <w:lang w:bidi="fa-IR"/>
+              </w:rPr>
+            </w:pPr>
+            <w:r>
+              <w:rPr>
+                <w:lang w:bidi="fa-IR"/>
+              </w:rPr>
+              <w:t>a</w:t>
+            </w:r>
+          </w:p>
+        </w:tc>
+        <w:tc>
+          <w:tcPr>
+            <w:tcW w:w="619" w:type="dxa"/>
+            <w:shd w:val="clear" w:color="auto" w:fill="F4B083" w:themeFill="accent2" w:themeFillTint="99"/>
+          </w:tcPr>
+          <w:p>
+            <w:pPr>
+              <w:bidi/>
+              <w:jc w:val="center"/>
+              <w:cnfStyle w:val="000000100000" w:firstRow="0" w:lastRow="0" w:firstColumn="0" w:lastColumn="0" w:oddVBand="0" w:evenVBand="0" w:oddHBand="1" w:evenHBand="0" w:firstRowFirstColumn="0" w:firstRowLastColumn="0" w:lastRowFirstColumn="0" w:lastRowLastColumn="0"/>
+              <w:rPr>
+                <w:rtl/>
+                <w:lang w:bidi="fa-IR"/>
+              </w:rPr>
+            </w:pPr>
+            <w:r>
+              <w:rPr>
+                <w:lang w:bidi="fa-IR"/>
+              </w:rPr>
+              <w:t>b</w:t>
+            </w:r>
+          </w:p>
+        </w:tc>
+        <w:tc>
+          <w:tcPr>
+            <w:tcW w:w="619" w:type="dxa"/>
+            <w:shd w:val="clear" w:color="auto" w:fill="F4B083" w:themeFill="accent2" w:themeFillTint="99"/>
+          </w:tcPr>
+          <w:p>
+            <w:pPr>
+              <w:bidi/>
+              <w:jc w:val="center"/>
+              <w:cnfStyle w:val="000000100000" w:firstRow="0" w:lastRow="0" w:firstColumn="0" w:lastColumn="0" w:oddVBand="0" w:evenVBand="0" w:oddHBand="1" w:evenHBand="0" w:firstRowFirstColumn="0" w:firstRowLastColumn="0" w:lastRowFirstColumn="0" w:lastRowLastColumn="0"/>
+              <w:rPr>
+                <w:rtl/>
+                <w:lang w:bidi="fa-IR"/>
+              </w:rPr>
+            </w:pPr>
+            <w:r>
+              <w:rPr>
+                <w:lang w:bidi="fa-IR"/>
+              </w:rPr>
+              <w:t>c</w:t>
+            </w:r>
+          </w:p>
+        </w:tc>
+      </w:tr>
+      <w:tr>
+        <w:trPr>
+          <w:gridAfter w:val="1"/>
+          <w:wAfter w:w="10" w:type="dxa"/>
+          <w:jc w:val="center"/>
+        </w:trPr>
+        <w:tc>
+          <w:tcPr>
+            <w:cnfStyle w:val="001000000000" w:firstRow="0" w:lastRow="0" w:firstColumn="1" w:lastColumn="0" w:oddVBand="0" w:evenVBand="0" w:oddHBand="0" w:evenHBand="0" w:firstRowFirstColumn="0" w:firstRowLastColumn="0" w:lastRowFirstColumn="0" w:lastRowLastColumn="0"/>
+            <w:tcW w:w="945" w:type="dxa"/>
+            <w:shd w:val="clear" w:color="auto" w:fill="DEEAF6" w:themeFill="accent1" w:themeFillTint="33"/>
+          </w:tcPr>
+          <w:p>
+            <w:pPr>
+              <w:bidi/>
+              <w:rPr>
+                <w:lang w:bidi="fa-IR"/>
+              </w:rPr>
+            </w:pPr>
+            <w:r>
+              <w:rPr>
+                <w:lang w:bidi="fa-IR"/>
+              </w:rPr>
+              <w:t>a</w:t>
+            </w:r>
+          </w:p>
+        </w:tc>
+        <w:tc>
+          <w:tcPr>
+            <w:tcW w:w="619" w:type="dxa"/>
+            <w:shd w:val="clear" w:color="auto" w:fill="DEEAF6" w:themeFill="accent1" w:themeFillTint="33"/>
+          </w:tcPr>
+          <w:p>
+            <w:pPr>
+              <w:bidi/>
+              <w:jc w:val="center"/>
+              <w:cnfStyle w:val="000000000000" w:firstRow="0" w:lastRow="0" w:firstColumn="0" w:lastColumn="0" w:oddVBand="0" w:evenVBand="0" w:oddHBand="0" w:evenHBand="0" w:firstRowFirstColumn="0" w:firstRowLastColumn="0" w:lastRowFirstColumn="0" w:lastRowLastColumn="0"/>
+              <w:rPr>
+                <w:rtl/>
+                <w:lang w:bidi="fa-IR"/>
+              </w:rPr>
+            </w:pPr>
+            <w:r>
+              <w:rPr>
+                <w:rFonts w:hint="cs"/>
+                <w:rtl/>
+                <w:lang w:bidi="fa-IR"/>
+              </w:rPr>
+              <w:t>۵۰</w:t>
+            </w:r>
+          </w:p>
+        </w:tc>
+        <w:tc>
+          <w:tcPr>
+            <w:tcW w:w="619" w:type="dxa"/>
+            <w:shd w:val="clear" w:color="auto" w:fill="DEEAF6" w:themeFill="accent1" w:themeFillTint="33"/>
+          </w:tcPr>
+          <w:p>
+            <w:pPr>
+              <w:bidi/>
+              <w:jc w:val="center"/>
+              <w:cnfStyle w:val="000000000000" w:firstRow="0" w:lastRow="0" w:firstColumn="0" w:lastColumn="0" w:oddVBand="0" w:evenVBand="0" w:oddHBand="0" w:evenHBand="0" w:firstRowFirstColumn="0" w:firstRowLastColumn="0" w:lastRowFirstColumn="0" w:lastRowLastColumn="0"/>
+              <w:rPr>
+                <w:rtl/>
+                <w:lang w:bidi="fa-IR"/>
+              </w:rPr>
+            </w:pPr>
+            <w:r>
+              <w:rPr>
+                <w:rFonts w:hint="cs"/>
+                <w:rtl/>
+                <w:lang w:bidi="fa-IR"/>
+              </w:rPr>
+              <w:t>۰</w:t>
+            </w:r>
+          </w:p>
+        </w:tc>
+        <w:tc>
+          <w:tcPr>
+            <w:tcW w:w="488" w:type="dxa"/>
+            <w:shd w:val="clear" w:color="auto" w:fill="DEEAF6" w:themeFill="accent1" w:themeFillTint="33"/>
+          </w:tcPr>
+          <w:p>
+            <w:pPr>
+              <w:bidi/>
+              <w:jc w:val="center"/>
+              <w:cnfStyle w:val="000000000000" w:firstRow="0" w:lastRow="0" w:firstColumn="0" w:lastColumn="0" w:oddVBand="0" w:evenVBand="0" w:oddHBand="0" w:evenHBand="0" w:firstRowFirstColumn="0" w:firstRowLastColumn="0" w:lastRowFirstColumn="0" w:lastRowLastColumn="0"/>
+              <w:rPr>
+                <w:rtl/>
+                <w:lang w:bidi="fa-IR"/>
+              </w:rPr>
+            </w:pPr>
+            <w:r>
+              <w:rPr>
+                <w:rFonts w:hint="cs"/>
+                <w:rtl/>
+                <w:lang w:bidi="fa-IR"/>
+              </w:rPr>
+              <w:t>۰</w:t>
+            </w:r>
+          </w:p>
+        </w:tc>
+        <w:tc>
+          <w:tcPr>
+            <w:tcW w:w="619" w:type="dxa"/>
+            <w:gridSpan w:val="2"/>
+            <w:shd w:val="clear" w:color="auto" w:fill="FBE4D5" w:themeFill="accent2" w:themeFillTint="33"/>
+          </w:tcPr>
+          <w:p>
+            <w:pPr>
+              <w:bidi/>
+              <w:jc w:val="center"/>
+              <w:cnfStyle w:val="000000000000" w:firstRow="0" w:lastRow="0" w:firstColumn="0" w:lastColumn="0" w:oddVBand="0" w:evenVBand="0" w:oddHBand="0" w:evenHBand="0" w:firstRowFirstColumn="0" w:firstRowLastColumn="0" w:lastRowFirstColumn="0" w:lastRowLastColumn="0"/>
+              <w:rPr>
+                <w:rtl/>
+                <w:lang w:bidi="fa-IR"/>
+              </w:rPr>
+            </w:pPr>
+            <w:r>
+              <w:rPr>
+                <w:rFonts w:hint="cs"/>
+                <w:rtl/>
+                <w:lang w:bidi="fa-IR"/>
+              </w:rPr>
+              <w:t>۴۹</w:t>
+            </w:r>
+          </w:p>
+        </w:tc>
+        <w:tc>
+          <w:tcPr>
+            <w:tcW w:w="619" w:type="dxa"/>
+            <w:shd w:val="clear" w:color="auto" w:fill="FBE4D5" w:themeFill="accent2" w:themeFillTint="33"/>
+          </w:tcPr>
+          <w:p>
+            <w:pPr>
+              <w:bidi/>
+              <w:jc w:val="center"/>
+              <w:cnfStyle w:val="000000000000" w:firstRow="0" w:lastRow="0" w:firstColumn="0" w:lastColumn="0" w:oddVBand="0" w:evenVBand="0" w:oddHBand="0" w:evenHBand="0" w:firstRowFirstColumn="0" w:firstRowLastColumn="0" w:lastRowFirstColumn="0" w:lastRowLastColumn="0"/>
+              <w:rPr>
+                <w:rtl/>
+                <w:lang w:bidi="fa-IR"/>
+              </w:rPr>
+            </w:pPr>
+            <w:r>
+              <w:rPr>
+                <w:rFonts w:hint="cs"/>
+                <w:rtl/>
+                <w:lang w:bidi="fa-IR"/>
+              </w:rPr>
+              <w:t>۱</w:t>
+            </w:r>
+          </w:p>
+        </w:tc>
+        <w:tc>
+          <w:tcPr>
+            <w:tcW w:w="619" w:type="dxa"/>
+            <w:shd w:val="clear" w:color="auto" w:fill="FBE4D5" w:themeFill="accent2" w:themeFillTint="33"/>
+          </w:tcPr>
+          <w:p>
+            <w:pPr>
+              <w:bidi/>
+              <w:jc w:val="center"/>
+              <w:cnfStyle w:val="000000000000" w:firstRow="0" w:lastRow="0" w:firstColumn="0" w:lastColumn="0" w:oddVBand="0" w:evenVBand="0" w:oddHBand="0" w:evenHBand="0" w:firstRowFirstColumn="0" w:firstRowLastColumn="0" w:lastRowFirstColumn="0" w:lastRowLastColumn="0"/>
+              <w:rPr>
+                <w:rtl/>
+                <w:lang w:bidi="fa-IR"/>
+              </w:rPr>
+            </w:pPr>
+            <w:r>
+              <w:rPr>
+                <w:rFonts w:hint="cs"/>
+                <w:rtl/>
+                <w:lang w:bidi="fa-IR"/>
+              </w:rPr>
+              <w:t>۰</w:t>
+            </w:r>
+          </w:p>
+        </w:tc>
+      </w:tr>
+      <w:tr>
+        <w:trPr>
+          <w:gridAfter w:val="1"/>
+          <w:cnfStyle w:val="000000100000" w:firstRow="0" w:lastRow="0" w:firstColumn="0" w:lastColumn="0" w:oddVBand="0" w:evenVBand="0" w:oddHBand="1" w:evenHBand="0" w:firstRowFirstColumn="0" w:firstRowLastColumn="0" w:lastRowFirstColumn="0" w:lastRowLastColumn="0"/>
+          <w:wAfter w:w="10" w:type="dxa"/>
+          <w:jc w:val="center"/>
+        </w:trPr>
+        <w:tc>
+          <w:tcPr>
+            <w:cnfStyle w:val="001000000000" w:firstRow="0" w:lastRow="0" w:firstColumn="1" w:lastColumn="0" w:oddVBand="0" w:evenVBand="0" w:oddHBand="0" w:evenHBand="0" w:firstRowFirstColumn="0" w:firstRowLastColumn="0" w:lastRowFirstColumn="0" w:lastRowLastColumn="0"/>
+            <w:tcW w:w="945" w:type="dxa"/>
+          </w:tcPr>
+          <w:p>
+            <w:pPr>
+              <w:bidi/>
+              <w:rPr>
+                <w:rtl/>
+                <w:lang w:bidi="fa-IR"/>
+              </w:rPr>
+            </w:pPr>
+            <w:r>
+              <w:rPr>
+                <w:lang w:bidi="fa-IR"/>
+              </w:rPr>
+              <w:t>b</w:t>
+            </w:r>
+          </w:p>
+        </w:tc>
+        <w:tc>
+          <w:tcPr>
+            <w:tcW w:w="619" w:type="dxa"/>
+          </w:tcPr>
+          <w:p>
+            <w:pPr>
+              <w:bidi/>
+              <w:jc w:val="center"/>
+              <w:cnfStyle w:val="000000100000" w:firstRow="0" w:lastRow="0" w:firstColumn="0" w:lastColumn="0" w:oddVBand="0" w:evenVBand="0" w:oddHBand="1" w:evenHBand="0" w:firstRowFirstColumn="0" w:firstRowLastColumn="0" w:lastRowFirstColumn="0" w:lastRowLastColumn="0"/>
+              <w:rPr>
+                <w:rtl/>
+                <w:lang w:bidi="fa-IR"/>
+              </w:rPr>
+            </w:pPr>
+            <w:r>
+              <w:rPr>
+                <w:rFonts w:hint="cs"/>
+                <w:rtl/>
+                <w:lang w:bidi="fa-IR"/>
+              </w:rPr>
+              <w:t>۰</w:t>
+            </w:r>
+          </w:p>
+        </w:tc>
+        <w:tc>
+          <w:tcPr>
+            <w:tcW w:w="619" w:type="dxa"/>
+          </w:tcPr>
+          <w:p>
+            <w:pPr>
+              <w:bidi/>
+              <w:jc w:val="center"/>
+              <w:cnfStyle w:val="000000100000" w:firstRow="0" w:lastRow="0" w:firstColumn="0" w:lastColumn="0" w:oddVBand="0" w:evenVBand="0" w:oddHBand="1" w:evenHBand="0" w:firstRowFirstColumn="0" w:firstRowLastColumn="0" w:lastRowFirstColumn="0" w:lastRowLastColumn="0"/>
+              <w:rPr>
+                <w:rtl/>
+                <w:lang w:bidi="fa-IR"/>
+              </w:rPr>
+            </w:pPr>
+            <w:r>
+              <w:rPr>
+                <w:rFonts w:hint="cs"/>
+                <w:rtl/>
+                <w:lang w:bidi="fa-IR"/>
+              </w:rPr>
+              <w:t>۵۰</w:t>
+            </w:r>
+          </w:p>
+        </w:tc>
+        <w:tc>
+          <w:tcPr>
+            <w:tcW w:w="488" w:type="dxa"/>
+          </w:tcPr>
+          <w:p>
+            <w:pPr>
+              <w:bidi/>
+              <w:jc w:val="center"/>
+              <w:cnfStyle w:val="000000100000" w:firstRow="0" w:lastRow="0" w:firstColumn="0" w:lastColumn="0" w:oddVBand="0" w:evenVBand="0" w:oddHBand="1" w:evenHBand="0" w:firstRowFirstColumn="0" w:firstRowLastColumn="0" w:lastRowFirstColumn="0" w:lastRowLastColumn="0"/>
+              <w:rPr>
+                <w:rtl/>
+                <w:lang w:bidi="fa-IR"/>
+              </w:rPr>
+            </w:pPr>
+            <w:r>
+              <w:rPr>
+                <w:rFonts w:hint="cs"/>
+                <w:rtl/>
+                <w:lang w:bidi="fa-IR"/>
+              </w:rPr>
+              <w:t>۰</w:t>
+            </w:r>
+          </w:p>
+        </w:tc>
+        <w:tc>
+          <w:tcPr>
+            <w:tcW w:w="619" w:type="dxa"/>
+            <w:gridSpan w:val="2"/>
+            <w:shd w:val="clear" w:color="auto" w:fill="FBE4D5" w:themeFill="accent2" w:themeFillTint="33"/>
+          </w:tcPr>
+          <w:p>
+            <w:pPr>
+              <w:bidi/>
+              <w:jc w:val="center"/>
+              <w:cnfStyle w:val="000000100000" w:firstRow="0" w:lastRow="0" w:firstColumn="0" w:lastColumn="0" w:oddVBand="0" w:evenVBand="0" w:oddHBand="1" w:evenHBand="0" w:firstRowFirstColumn="0" w:firstRowLastColumn="0" w:lastRowFirstColumn="0" w:lastRowLastColumn="0"/>
+              <w:rPr>
+                <w:rtl/>
+                <w:lang w:bidi="fa-IR"/>
+              </w:rPr>
+            </w:pPr>
+            <w:r>
+              <w:rPr>
+                <w:rFonts w:hint="cs"/>
+                <w:rtl/>
+                <w:lang w:bidi="fa-IR"/>
+              </w:rPr>
+              <w:t>۰</w:t>
+            </w:r>
+          </w:p>
+        </w:tc>
+        <w:tc>
+          <w:tcPr>
+            <w:tcW w:w="619" w:type="dxa"/>
+            <w:shd w:val="clear" w:color="auto" w:fill="FBE4D5" w:themeFill="accent2" w:themeFillTint="33"/>
+          </w:tcPr>
+          <w:p>
+            <w:pPr>
+              <w:bidi/>
+              <w:jc w:val="center"/>
+              <w:cnfStyle w:val="000000100000" w:firstRow="0" w:lastRow="0" w:firstColumn="0" w:lastColumn="0" w:oddVBand="0" w:evenVBand="0" w:oddHBand="1" w:evenHBand="0" w:firstRowFirstColumn="0" w:firstRowLastColumn="0" w:lastRowFirstColumn="0" w:lastRowLastColumn="0"/>
+              <w:rPr>
+                <w:rtl/>
+                <w:lang w:bidi="fa-IR"/>
+              </w:rPr>
+            </w:pPr>
+            <w:r>
+              <w:rPr>
+                <w:rFonts w:hint="cs"/>
+                <w:rtl/>
+                <w:lang w:bidi="fa-IR"/>
+              </w:rPr>
+              <w:t>۴۷</w:t>
+            </w:r>
+          </w:p>
+        </w:tc>
+        <w:tc>
+          <w:tcPr>
+            <w:tcW w:w="619" w:type="dxa"/>
+            <w:shd w:val="clear" w:color="auto" w:fill="FBE4D5" w:themeFill="accent2" w:themeFillTint="33"/>
+          </w:tcPr>
+          <w:p>
+            <w:pPr>
+              <w:bidi/>
+              <w:jc w:val="center"/>
+              <w:cnfStyle w:val="000000100000" w:firstRow="0" w:lastRow="0" w:firstColumn="0" w:lastColumn="0" w:oddVBand="0" w:evenVBand="0" w:oddHBand="1" w:evenHBand="0" w:firstRowFirstColumn="0" w:firstRowLastColumn="0" w:lastRowFirstColumn="0" w:lastRowLastColumn="0"/>
+              <w:rPr>
+                <w:rtl/>
+                <w:lang w:bidi="fa-IR"/>
+              </w:rPr>
+            </w:pPr>
+            <w:r>
+              <w:rPr>
+                <w:rFonts w:hint="cs"/>
+                <w:rtl/>
+                <w:lang w:bidi="fa-IR"/>
+              </w:rPr>
+              <w:t>۳</w:t>
+            </w:r>
+          </w:p>
+        </w:tc>
+      </w:tr>
+      <w:tr>
+        <w:trPr>
+          <w:gridAfter w:val="1"/>
+          <w:wAfter w:w="10" w:type="dxa"/>
+          <w:jc w:val="center"/>
+        </w:trPr>
+        <w:tc>
+          <w:tcPr>
+            <w:cnfStyle w:val="001000000000" w:firstRow="0" w:lastRow="0" w:firstColumn="1" w:lastColumn="0" w:oddVBand="0" w:evenVBand="0" w:oddHBand="0" w:evenHBand="0" w:firstRowFirstColumn="0" w:firstRowLastColumn="0" w:lastRowFirstColumn="0" w:lastRowLastColumn="0"/>
+            <w:tcW w:w="945" w:type="dxa"/>
+            <w:shd w:val="clear" w:color="auto" w:fill="DEEAF6" w:themeFill="accent1" w:themeFillTint="33"/>
+          </w:tcPr>
+          <w:p>
+            <w:pPr>
+              <w:bidi/>
+              <w:rPr>
+                <w:rtl/>
+                <w:lang w:bidi="fa-IR"/>
+              </w:rPr>
+            </w:pPr>
+            <w:r>
+              <w:rPr>
+                <w:lang w:bidi="fa-IR"/>
+              </w:rPr>
+              <w:t>c</w:t>
+            </w:r>
+          </w:p>
+        </w:tc>
+        <w:tc>
+          <w:tcPr>
+            <w:tcW w:w="619" w:type="dxa"/>
+            <w:shd w:val="clear" w:color="auto" w:fill="DEEAF6" w:themeFill="accent1" w:themeFillTint="33"/>
+          </w:tcPr>
+          <w:p>
+            <w:pPr>
+              <w:bidi/>
+              <w:jc w:val="center"/>
+              <w:cnfStyle w:val="000000000000" w:firstRow="0" w:lastRow="0" w:firstColumn="0" w:lastColumn="0" w:oddVBand="0" w:evenVBand="0" w:oddHBand="0" w:evenHBand="0" w:firstRowFirstColumn="0" w:firstRowLastColumn="0" w:lastRowFirstColumn="0" w:lastRowLastColumn="0"/>
+              <w:rPr>
+                <w:rtl/>
+                <w:lang w:bidi="fa-IR"/>
+              </w:rPr>
+            </w:pPr>
+            <w:r>
+              <w:rPr>
+                <w:rFonts w:hint="cs"/>
+                <w:rtl/>
+                <w:lang w:bidi="fa-IR"/>
+              </w:rPr>
+              <w:t>۰</w:t>
+            </w:r>
+          </w:p>
+        </w:tc>
+        <w:tc>
+          <w:tcPr>
+            <w:tcW w:w="619" w:type="dxa"/>
+            <w:shd w:val="clear" w:color="auto" w:fill="DEEAF6" w:themeFill="accent1" w:themeFillTint="33"/>
+          </w:tcPr>
+          <w:p>
+            <w:pPr>
+              <w:bidi/>
+              <w:jc w:val="center"/>
+              <w:cnfStyle w:val="000000000000" w:firstRow="0" w:lastRow="0" w:firstColumn="0" w:lastColumn="0" w:oddVBand="0" w:evenVBand="0" w:oddHBand="0" w:evenHBand="0" w:firstRowFirstColumn="0" w:firstRowLastColumn="0" w:lastRowFirstColumn="0" w:lastRowLastColumn="0"/>
+              <w:rPr>
+                <w:rtl/>
+                <w:lang w:bidi="fa-IR"/>
+              </w:rPr>
+            </w:pPr>
+            <w:r>
+              <w:rPr>
+                <w:rFonts w:hint="cs"/>
+                <w:rtl/>
+                <w:lang w:bidi="fa-IR"/>
+              </w:rPr>
+              <w:t>۵۰</w:t>
+            </w:r>
+          </w:p>
+        </w:tc>
+        <w:tc>
+          <w:tcPr>
+            <w:tcW w:w="488" w:type="dxa"/>
+            <w:shd w:val="clear" w:color="auto" w:fill="DEEAF6" w:themeFill="accent1" w:themeFillTint="33"/>
+          </w:tcPr>
+          <w:p>
+            <w:pPr>
+              <w:bidi/>
+              <w:jc w:val="center"/>
+              <w:cnfStyle w:val="000000000000" w:firstRow="0" w:lastRow="0" w:firstColumn="0" w:lastColumn="0" w:oddVBand="0" w:evenVBand="0" w:oddHBand="0" w:evenHBand="0" w:firstRowFirstColumn="0" w:firstRowLastColumn="0" w:lastRowFirstColumn="0" w:lastRowLastColumn="0"/>
+              <w:rPr>
+                <w:rtl/>
+                <w:lang w:bidi="fa-IR"/>
+              </w:rPr>
+            </w:pPr>
+            <w:r>
+              <w:rPr>
+                <w:rFonts w:hint="cs"/>
+                <w:rtl/>
+                <w:lang w:bidi="fa-IR"/>
+              </w:rPr>
+              <w:t>۰</w:t>
+            </w:r>
+          </w:p>
+        </w:tc>
+        <w:tc>
+          <w:tcPr>
+            <w:tcW w:w="619" w:type="dxa"/>
+            <w:gridSpan w:val="2"/>
+            <w:shd w:val="clear" w:color="auto" w:fill="FBE4D5" w:themeFill="accent2" w:themeFillTint="33"/>
+          </w:tcPr>
+          <w:p>
+            <w:pPr>
+              <w:bidi/>
+              <w:jc w:val="center"/>
+              <w:cnfStyle w:val="000000000000" w:firstRow="0" w:lastRow="0" w:firstColumn="0" w:lastColumn="0" w:oddVBand="0" w:evenVBand="0" w:oddHBand="0" w:evenHBand="0" w:firstRowFirstColumn="0" w:firstRowLastColumn="0" w:lastRowFirstColumn="0" w:lastRowLastColumn="0"/>
+              <w:rPr>
+                <w:rtl/>
+                <w:lang w:bidi="fa-IR"/>
+              </w:rPr>
+            </w:pPr>
+            <w:r>
+              <w:rPr>
+                <w:rFonts w:hint="cs"/>
+                <w:rtl/>
+                <w:lang w:bidi="fa-IR"/>
+              </w:rPr>
+              <w:t>۰</w:t>
+            </w:r>
+          </w:p>
+        </w:tc>
+        <w:tc>
+          <w:tcPr>
+            <w:tcW w:w="619" w:type="dxa"/>
+            <w:shd w:val="clear" w:color="auto" w:fill="FBE4D5" w:themeFill="accent2" w:themeFillTint="33"/>
+          </w:tcPr>
+          <w:p>
+            <w:pPr>
+              <w:bidi/>
+              <w:jc w:val="center"/>
+              <w:cnfStyle w:val="000000000000" w:firstRow="0" w:lastRow="0" w:firstColumn="0" w:lastColumn="0" w:oddVBand="0" w:evenVBand="0" w:oddHBand="0" w:evenHBand="0" w:firstRowFirstColumn="0" w:firstRowLastColumn="0" w:lastRowFirstColumn="0" w:lastRowLastColumn="0"/>
+              <w:rPr>
+                <w:rtl/>
+                <w:lang w:bidi="fa-IR"/>
+              </w:rPr>
+            </w:pPr>
+            <w:r>
+              <w:rPr>
+                <w:rFonts w:hint="cs"/>
+                <w:rtl/>
+                <w:lang w:bidi="fa-IR"/>
+              </w:rPr>
+              <w:t>۲</w:t>
+            </w:r>
+          </w:p>
+        </w:tc>
+        <w:tc>
+          <w:tcPr>
+            <w:tcW w:w="619" w:type="dxa"/>
+            <w:shd w:val="clear" w:color="auto" w:fill="FBE4D5" w:themeFill="accent2" w:themeFillTint="33"/>
+          </w:tcPr>
+          <w:p>
+            <w:pPr>
+              <w:bidi/>
+              <w:jc w:val="center"/>
+              <w:cnfStyle w:val="000000000000" w:firstRow="0" w:lastRow="0" w:firstColumn="0" w:lastColumn="0" w:oddVBand="0" w:evenVBand="0" w:oddHBand="0" w:evenHBand="0" w:firstRowFirstColumn="0" w:firstRowLastColumn="0" w:lastRowFirstColumn="0" w:lastRowLastColumn="0"/>
+              <w:rPr>
+                <w:rtl/>
+                <w:lang w:bidi="fa-IR"/>
+              </w:rPr>
+            </w:pPr>
+            <w:r>
+              <w:rPr>
+                <w:rFonts w:hint="cs"/>
+                <w:rtl/>
+                <w:lang w:bidi="fa-IR"/>
+              </w:rPr>
+              <w:t>۴۸</w:t>
+            </w:r>
+          </w:p>
+        </w:tc>
+      </w:tr>
+    </w:tbl>
+    <w:p>
+      <w:pPr>
+        <w:bidi/>
+        <w:rPr>
+          <w:rtl/>
+          <w:lang w:bidi="fa-IR"/>
+        </w:rPr>
+      </w:pPr>
+    </w:p>
+    <w:p>
+      <w:pPr>
+        <w:bidi/>
+        <w:jc w:val="both"/>
+        <w:rPr>
+          <w:rtl/>
+          <w:lang w:bidi="fa-IR"/>
+        </w:rPr>
+      </w:pPr>
+      <w:r>
+        <w:rPr>
+          <w:rFonts w:hint="cs"/>
+          <w:rtl/>
+          <w:lang w:bidi="fa-IR"/>
+        </w:rPr>
+        <w:t xml:space="preserve">اگر معیارها را به معیارهای خوبی و بدی تقسیم کنیم از معیارهای گفته شده دقت، </w:t>
+      </w:r>
+      <w:r>
+        <w:rPr>
+          <w:lang w:bidi="fa-IR"/>
+        </w:rPr>
+        <w:t>TPR</w:t>
+      </w:r>
+      <w:r>
+        <w:rPr>
+          <w:rFonts w:hint="cs"/>
+          <w:rtl/>
+          <w:lang w:bidi="fa-IR"/>
+        </w:rPr>
+        <w:t xml:space="preserve"> و </w:t>
+      </w:r>
+      <w:r>
+        <w:rPr>
+          <w:lang w:bidi="fa-IR"/>
+        </w:rPr>
+        <w:t>Precision</w:t>
+      </w:r>
+      <w:r>
+        <w:rPr>
+          <w:rFonts w:hint="cs"/>
+          <w:rtl/>
+          <w:lang w:bidi="fa-IR"/>
+        </w:rPr>
+        <w:t xml:space="preserve"> معیارهای خوبی هستند یعنی با افزایش این مقادیر یعنی الگوریتم بهتر عمل می‌کند و برعکس </w:t>
+      </w:r>
+      <w:r>
+        <w:rPr>
+          <w:lang w:bidi="fa-IR"/>
+        </w:rPr>
+        <w:t>FPR</w:t>
+      </w:r>
+      <w:r>
+        <w:rPr>
+          <w:rFonts w:hint="cs"/>
+          <w:rtl/>
+          <w:lang w:bidi="fa-IR"/>
+        </w:rPr>
+        <w:t xml:space="preserve"> معیار بدی است و با افزایش مقدار آن یعنی الگوریتم بدتر عمل کرده است. </w:t>
+      </w:r>
+      <w:r>
+        <w:rPr>
+          <w:lang w:bidi="fa-IR"/>
+        </w:rPr>
+        <w:t>DecisionStump</w:t>
+      </w:r>
+      <w:r>
+        <w:rPr>
+          <w:rFonts w:hint="cs"/>
+          <w:rtl/>
+          <w:lang w:bidi="fa-IR"/>
+        </w:rPr>
+        <w:t xml:space="preserve"> درختی با یک سطح است. انتظار می‌رود برای مجموعه داده‌های پیچیده درخت‌های </w:t>
+      </w:r>
+      <w:r>
+        <w:rPr>
+          <w:rFonts w:hint="cs"/>
+          <w:rtl/>
+          <w:lang w:bidi="fa-IR"/>
+        </w:rPr>
+        <w:t>چندسطحی بهتر از درخت‌های یک‌</w:t>
+      </w:r>
+      <w:r>
+        <w:rPr>
+          <w:rFonts w:hint="cs"/>
+          <w:rtl/>
+          <w:lang w:bidi="fa-IR"/>
+        </w:rPr>
+        <w:t xml:space="preserve">سطحی عمل کنند چون می‌توان </w:t>
+      </w:r>
+      <w:r>
+        <w:rPr>
+          <w:rFonts w:hint="cs"/>
+          <w:rtl/>
+          <w:lang w:bidi="fa-IR"/>
+        </w:rPr>
+        <w:lastRenderedPageBreak/>
+        <w:t>گفت اگر الگوریتم ساخت</w:t>
+      </w:r>
+      <w:r>
+        <w:rPr>
+          <w:rFonts w:hint="cs"/>
+          <w:rtl/>
+          <w:lang w:bidi="fa-IR"/>
+        </w:rPr>
+        <w:t xml:space="preserve"> درخت برای درخت‌های یک‌سطحی و چند</w:t>
+      </w:r>
+      <w:r>
+        <w:rPr>
+          <w:rFonts w:hint="cs"/>
+          <w:rtl/>
+          <w:lang w:bidi="fa-IR"/>
+        </w:rPr>
+        <w:t>سطحی یکسان ب</w:t>
+      </w:r>
+      <w:r>
+        <w:rPr>
+          <w:rFonts w:hint="cs"/>
+          <w:rtl/>
+          <w:lang w:bidi="fa-IR"/>
+        </w:rPr>
+        <w:t>اشد در بدترین حالت درخت‌های چندسطحی مانند درخت‌های یک‌</w:t>
+      </w:r>
+      <w:r>
+        <w:rPr>
+          <w:rFonts w:hint="cs"/>
+          <w:rtl/>
+          <w:lang w:bidi="fa-IR"/>
+        </w:rPr>
+        <w:t>سطحی عمل خواهند کرد.</w:t>
+      </w:r>
+      <w:r>
+        <w:rPr>
+          <w:rFonts w:hint="cs"/>
+          <w:rtl/>
+          <w:lang w:bidi="fa-IR"/>
+        </w:rPr>
+        <w:t xml:space="preserve"> پس می‌توان انتظار داشت معیارهای خوبی برای </w:t>
+      </w:r>
+      <w:r>
+        <w:rPr>
+          <w:lang w:bidi="fa-IR"/>
+        </w:rPr>
+        <w:t>J48</w:t>
+      </w:r>
+      <w:r>
+        <w:rPr>
+          <w:rFonts w:hint="cs"/>
+          <w:rtl/>
+          <w:lang w:bidi="fa-IR"/>
+        </w:rPr>
+        <w:t xml:space="preserve"> که درخت چندسطحی است و معیارهای بدی برای </w:t>
+      </w:r>
+      <w:r>
+        <w:rPr>
+          <w:lang w:bidi="fa-IR"/>
+        </w:rPr>
+        <w:t>DecisionStump</w:t>
+      </w:r>
+      <w:r>
+        <w:rPr>
+          <w:rFonts w:hint="cs"/>
+          <w:rtl/>
+          <w:lang w:bidi="fa-IR"/>
+        </w:rPr>
+        <w:t xml:space="preserve"> بیشتر باشد. همانطور که مشاهده می‌شود</w:t>
+      </w:r>
+      <w:r>
+        <w:rPr>
+          <w:rFonts w:hint="cs"/>
+          <w:rtl/>
+          <w:lang w:bidi="fa-IR"/>
+        </w:rPr>
+        <w:t xml:space="preserve"> دقت</w:t>
+      </w:r>
+      <w:r>
+        <w:rPr>
+          <w:rFonts w:hint="cs"/>
+          <w:rtl/>
+          <w:lang w:bidi="fa-IR"/>
+        </w:rPr>
+        <w:t xml:space="preserve">، </w:t>
+      </w:r>
+      <w:r>
+        <w:rPr>
+          <w:lang w:bidi="fa-IR"/>
+        </w:rPr>
+        <w:t>TPR</w:t>
+      </w:r>
+      <w:r>
+        <w:rPr>
+          <w:rFonts w:hint="cs"/>
+          <w:rtl/>
+          <w:lang w:bidi="fa-IR"/>
+        </w:rPr>
+        <w:t xml:space="preserve"> و </w:t>
+      </w:r>
+      <w:r>
+        <w:rPr>
+          <w:lang w:bidi="fa-IR"/>
+        </w:rPr>
+        <w:t>Precision</w:t>
+      </w:r>
+      <w:r>
+        <w:rPr>
+          <w:rFonts w:hint="cs"/>
+          <w:rtl/>
+          <w:lang w:bidi="fa-IR"/>
+        </w:rPr>
+        <w:t xml:space="preserve"> الگوریتم</w:t>
+      </w:r>
+      <w:r>
+        <w:rPr>
+          <w:rFonts w:hint="cs"/>
+          <w:rtl/>
+          <w:lang w:bidi="fa-IR"/>
+        </w:rPr>
+        <w:t xml:space="preserve"> </w:t>
+      </w:r>
+      <w:r>
+        <w:rPr>
+          <w:lang w:bidi="fa-IR"/>
+        </w:rPr>
+        <w:t>J48</w:t>
+      </w:r>
+      <w:r>
+        <w:rPr>
+          <w:rFonts w:hint="cs"/>
+          <w:rtl/>
+          <w:lang w:bidi="fa-IR"/>
+        </w:rPr>
+        <w:t xml:space="preserve"> بسیار بیشتر از </w:t>
+      </w:r>
+      <w:r>
+        <w:rPr>
+          <w:lang w:bidi="fa-IR"/>
+        </w:rPr>
+        <w:t>DecisionStump</w:t>
+      </w:r>
+      <w:r>
+        <w:rPr>
+          <w:rFonts w:hint="cs"/>
+          <w:rtl/>
+          <w:lang w:bidi="fa-IR"/>
+        </w:rPr>
+        <w:t xml:space="preserve"> است</w:t>
+      </w:r>
+      <w:r>
+        <w:rPr>
+          <w:rFonts w:hint="cs"/>
+          <w:rtl/>
+          <w:lang w:bidi="fa-IR"/>
+        </w:rPr>
+        <w:t xml:space="preserve"> و مقدار </w:t>
+      </w:r>
+      <w:r>
+        <w:rPr>
+          <w:lang w:bidi="fa-IR"/>
+        </w:rPr>
+        <w:t>FPR</w:t>
+      </w:r>
+      <w:r>
+        <w:rPr>
+          <w:rFonts w:hint="cs"/>
+          <w:rtl/>
+          <w:lang w:bidi="fa-IR"/>
+        </w:rPr>
+        <w:t xml:space="preserve"> نیز کمتر است.</w:t>
+      </w:r>
+      <w:r>
+        <w:rPr>
+          <w:rFonts w:hint="cs"/>
+          <w:rtl/>
+          <w:lang w:bidi="fa-IR"/>
+        </w:rPr>
+        <w:t xml:space="preserve"> ماتریس درهم‌ریختگی نیز نشان‌گر همین نکته</w:t>
+      </w:r>
+      <w:r>
+        <w:rPr>
+          <w:rFonts w:hint="cs"/>
+          <w:rtl/>
+          <w:lang w:bidi="fa-IR"/>
+        </w:rPr>
+        <w:t>‌ها</w:t>
+      </w:r>
+      <w:r>
+        <w:rPr>
+          <w:rFonts w:hint="cs"/>
+          <w:rtl/>
+          <w:lang w:bidi="fa-IR"/>
+        </w:rPr>
+        <w:t xml:space="preserve"> است.</w:t>
+      </w:r>
+    </w:p>
+    <w:p>
+      <w:pPr>
+        <w:bidi/>
+        <w:jc w:val="both"/>
+        <w:rPr>
+          <w:rtl/>
+          <w:lang w:bidi="fa-IR"/>
+        </w:rPr>
+      </w:pPr>
+      <w:r>
+        <w:rPr>
+          <w:rFonts w:hint="cs"/>
+          <w:rtl/>
+          <w:lang w:bidi="fa-IR"/>
+        </w:rPr>
+        <w:t xml:space="preserve">نکته دیگری که می‌توان از ماتریس درهم‌ریختگی استدلال کرد این است که کلاس </w:t>
+      </w:r>
+      <w:r>
+        <w:rPr>
+          <w:lang w:bidi="fa-IR"/>
+        </w:rPr>
+        <w:t>a</w:t>
+      </w:r>
+      <w:r>
+        <w:rPr>
+          <w:rFonts w:hint="cs"/>
+          <w:rtl/>
+          <w:lang w:bidi="fa-IR"/>
+        </w:rPr>
+        <w:t xml:space="preserve"> تفاوت بیشتری با کلاس‌های </w:t>
+      </w:r>
+      <w:r>
+        <w:rPr>
+          <w:lang w:bidi="fa-IR"/>
+        </w:rPr>
+        <w:t>b</w:t>
+      </w:r>
+      <w:r>
+        <w:rPr>
+          <w:rFonts w:hint="cs"/>
+          <w:rtl/>
+          <w:lang w:bidi="fa-IR"/>
+        </w:rPr>
+        <w:t xml:space="preserve"> و </w:t>
+      </w:r>
+      <w:r>
+        <w:rPr>
+          <w:lang w:bidi="fa-IR"/>
+        </w:rPr>
+        <w:t>c</w:t>
+      </w:r>
+      <w:r>
+        <w:rPr>
+          <w:rFonts w:hint="cs"/>
+          <w:rtl/>
+          <w:lang w:bidi="fa-IR"/>
+        </w:rPr>
+        <w:t xml:space="preserve"> دارد و راحت‌تر می‌توان نمونه‌های مربوط به آن را تشخیص داد. در بین دسته‌بندی‌های اشتباه بیشتر اشتباه‌ها در جداسازی کلاس </w:t>
+      </w:r>
+      <w:r>
+        <w:rPr>
+          <w:lang w:bidi="fa-IR"/>
+        </w:rPr>
+        <w:t>b</w:t>
+      </w:r>
+      <w:r>
+        <w:rPr>
+          <w:rFonts w:hint="cs"/>
+          <w:rtl/>
+          <w:lang w:bidi="fa-IR"/>
+        </w:rPr>
+        <w:t xml:space="preserve"> و </w:t>
+      </w:r>
+      <w:r>
+        <w:rPr>
+          <w:lang w:bidi="fa-IR"/>
+        </w:rPr>
+        <w:t>c</w:t>
+      </w:r>
+      <w:r>
+        <w:rPr>
+          <w:rFonts w:hint="cs"/>
+          <w:rtl/>
+          <w:lang w:bidi="fa-IR"/>
+        </w:rPr>
+        <w:t xml:space="preserve"> رخ می‌دهد به‌طوری که در </w:t>
+      </w:r>
+      <w:r>
+        <w:rPr>
+          <w:lang w:bidi="fa-IR"/>
+        </w:rPr>
+        <w:t>J48</w:t>
+      </w:r>
+      <w:r>
+        <w:rPr>
+          <w:rFonts w:hint="cs"/>
+          <w:rtl/>
+          <w:lang w:bidi="fa-IR"/>
+        </w:rPr>
+        <w:t xml:space="preserve"> تمامی تشخیص‌های غلط کلاس </w:t>
+      </w:r>
+      <w:r>
+        <w:rPr>
+          <w:lang w:bidi="fa-IR"/>
+        </w:rPr>
+        <w:t>b</w:t>
+      </w:r>
+      <w:r>
+        <w:rPr>
+          <w:rFonts w:hint="cs"/>
+          <w:rtl/>
+          <w:lang w:bidi="fa-IR"/>
+        </w:rPr>
+        <w:t xml:space="preserve"> به کلاس </w:t>
+      </w:r>
+      <w:r>
+        <w:rPr>
+          <w:lang w:bidi="fa-IR"/>
+        </w:rPr>
+        <w:t>c</w:t>
+      </w:r>
+      <w:r>
+        <w:rPr>
+          <w:rFonts w:hint="cs"/>
+          <w:rtl/>
+          <w:lang w:bidi="fa-IR"/>
+        </w:rPr>
+        <w:t xml:space="preserve"> و تمامی تشخیص‌های غلط کلاس </w:t>
+      </w:r>
+      <w:r>
+        <w:rPr>
+          <w:lang w:bidi="fa-IR"/>
+        </w:rPr>
+        <w:t>c</w:t>
+      </w:r>
+      <w:r>
+        <w:rPr>
+          <w:rFonts w:hint="cs"/>
+          <w:rtl/>
+          <w:lang w:bidi="fa-IR"/>
+        </w:rPr>
+        <w:t xml:space="preserve"> به کلاس </w:t>
+      </w:r>
+      <w:r>
+        <w:rPr>
+          <w:lang w:bidi="fa-IR"/>
+        </w:rPr>
+        <w:t>b</w:t>
+      </w:r>
+      <w:r>
+        <w:rPr>
+          <w:rFonts w:hint="cs"/>
+          <w:rtl/>
+          <w:lang w:bidi="fa-IR"/>
+        </w:rPr>
+        <w:t xml:space="preserve"> نسبت داده شده‌اند. در </w:t>
+      </w:r>
+      <w:r>
+        <w:rPr>
+          <w:lang w:bidi="fa-IR"/>
+        </w:rPr>
+        <w:t>DecisionStump</w:t>
+      </w:r>
+      <w:r>
+        <w:rPr>
+          <w:rFonts w:hint="cs"/>
+          <w:rtl/>
+          <w:lang w:bidi="fa-IR"/>
+        </w:rPr>
+        <w:t xml:space="preserve"> این قضیه به‌طور جدی‌تری خود را نمایش می‌دهد به این صورت که الگوریتم به خوبی کلاس </w:t>
+      </w:r>
+      <w:r>
+        <w:rPr>
+          <w:lang w:bidi="fa-IR"/>
+        </w:rPr>
+        <w:t>a</w:t>
+      </w:r>
+      <w:r>
+        <w:rPr>
+          <w:rFonts w:hint="cs"/>
+          <w:rtl/>
+          <w:lang w:bidi="fa-IR"/>
+        </w:rPr>
+        <w:t xml:space="preserve"> را تشخیص می‌دهد ولی قدرت جداسازی کلاس‌های </w:t>
+      </w:r>
+      <w:r>
+        <w:rPr>
+          <w:lang w:bidi="fa-IR"/>
+        </w:rPr>
+        <w:t>b</w:t>
+      </w:r>
+      <w:r>
+        <w:rPr>
+          <w:rFonts w:hint="cs"/>
+          <w:rtl/>
+          <w:lang w:bidi="fa-IR"/>
+        </w:rPr>
+        <w:t xml:space="preserve"> و </w:t>
+      </w:r>
+      <w:r>
+        <w:rPr>
+          <w:lang w:bidi="fa-IR"/>
+        </w:rPr>
+        <w:t>c</w:t>
+      </w:r>
+      <w:r>
+        <w:rPr>
+          <w:rFonts w:hint="cs"/>
+          <w:rtl/>
+          <w:lang w:bidi="fa-IR"/>
+        </w:rPr>
+        <w:t xml:space="preserve"> را ندارد و در صورتی که یک نمونه را متعلق به کلاس </w:t>
+      </w:r>
+      <w:r>
+        <w:rPr>
+          <w:lang w:bidi="fa-IR"/>
+        </w:rPr>
+        <w:t>a</w:t>
+      </w:r>
+      <w:r>
+        <w:rPr>
+          <w:rFonts w:hint="cs"/>
+          <w:rtl/>
+          <w:lang w:bidi="fa-IR"/>
+        </w:rPr>
+        <w:t xml:space="preserve"> نداند آن را به عنوان نمونه‌ای از کلاس </w:t>
+      </w:r>
+      <w:r>
+        <w:rPr>
+          <w:lang w:bidi="fa-IR"/>
+        </w:rPr>
+        <w:t>b</w:t>
+      </w:r>
+      <w:r>
+        <w:rPr>
+          <w:rFonts w:hint="cs"/>
+          <w:rtl/>
+          <w:lang w:bidi="fa-IR"/>
+        </w:rPr>
+        <w:t xml:space="preserve"> تشخیص می‌دهد.</w:t>
+      </w:r>
+    </w:p>
+    <w:p>
+      <w:pPr>
+        <w:pStyle w:val="Heading1"/>
+        <w:bidi/>
+        <w:rPr>
+          <w:lang w:bidi="fa-IR"/>
+        </w:rPr>
+      </w:pPr>
+      <w:r>
+        <w:rPr>
+          <w:rFonts w:hint="cs"/>
+          <w:rtl/>
+          <w:lang w:bidi="fa-IR"/>
+        </w:rPr>
+        <w:t>بخش ششم</w:t>
+      </w:r>
+    </w:p>
+    <w:p>
+      <w:pPr>
+        <w:pStyle w:val="Heading2"/>
+        <w:bidi/>
+        <w:rPr>
+          <w:rFonts w:hint="cs"/>
+          <w:rtl/>
+          <w:lang w:bidi="fa-IR"/>
+        </w:rPr>
+      </w:pPr>
+      <w:r>
+        <w:rPr>
+          <w:rFonts w:hint="cs"/>
+          <w:rtl/>
+          <w:lang w:bidi="fa-IR"/>
+        </w:rPr>
+        <w:t>رگرسیون</w:t>
+      </w:r>
+    </w:p>
+    <w:p>
+      <w:pPr>
+        <w:jc w:val="both"/>
+        <w:rPr>
+          <w:rFonts w:asciiTheme="majorHAnsi" w:eastAsiaTheme="majorEastAsia" w:hAnsiTheme="majorHAnsi" w:cs="B Titr"/>
+          <w:lang w:bidi="fa-IR"/>
+        </w:rPr>
+      </w:pPr>
+      <m:oMathPara>
+        <m:oMath>
+          <m:r>
+            <w:rPr>
+              <w:rFonts w:ascii="Cambria Math" w:hAnsi="Cambria Math"/>
+              <w:lang w:bidi="fa-IR"/>
+            </w:rPr>
+            <m:t>PetalWidth=-0.2103×SepalLength+0.2288×SepalWidth+0.5261×PetalLength-0.2487</m:t>
+          </m:r>
+        </m:oMath>
+      </m:oMathPara>
+    </w:p>
+    <w:p>
+      <w:pPr>
+        <w:bidi/>
+        <w:jc w:val="both"/>
+        <w:rPr>
+          <w:rtl/>
+          <w:lang w:bidi="fa-IR"/>
+        </w:rPr>
+      </w:pPr>
+      <w:r>
+        <w:rPr>
+          <w:lang w:bidi="fa-IR"/>
+        </w:rPr>
+        <w:t>RMSE</w:t>
+      </w:r>
+      <w:r>
+        <w:rPr>
+          <w:rFonts w:hint="cs"/>
+          <w:rtl/>
+          <w:lang w:bidi="fa-IR"/>
+        </w:rPr>
+        <w:t xml:space="preserve"> برای این مدل در صورت استفاده از روش </w:t>
+      </w:r>
+      <w:r>
+        <w:rPr>
+          <w:lang w:bidi="fa-IR"/>
+        </w:rPr>
+        <w:t>10 Fold</w:t>
+      </w:r>
+      <w:r>
+        <w:rPr>
+          <w:rFonts w:hint="cs"/>
+          <w:rtl/>
+          <w:lang w:bidi="fa-IR"/>
+        </w:rPr>
+        <w:t xml:space="preserve"> مقدار ۰.۱۹۶۴ است.</w:t>
+      </w:r>
+    </w:p>
+    <w:p>
+      <w:pPr>
+        <w:pStyle w:val="Heading2"/>
+        <w:bidi/>
+        <w:rPr>
+          <w:rtl/>
+          <w:lang w:bidi="fa-IR"/>
+        </w:rPr>
+      </w:pPr>
+      <w:r>
+        <w:rPr>
+          <w:rFonts w:hint="cs"/>
+          <w:rtl/>
+          <w:lang w:bidi="fa-IR"/>
+        </w:rPr>
+        <w:t>خوشه‌بندی</w:t>
+      </w:r>
+    </w:p>
+    <w:p>
+      <w:pPr>
+        <w:bidi/>
+        <w:jc w:val="both"/>
+        <w:rPr>
+          <w:rtl/>
+          <w:lang w:bidi="fa-IR"/>
+        </w:rPr>
+      </w:pPr>
+      <w:r>
+        <w:rPr>
+          <w:rFonts w:hint="cs"/>
+          <w:rtl/>
+          <w:lang w:bidi="fa-IR"/>
+        </w:rPr>
+        <w:t xml:space="preserve">تصویر اول از تصاویر زیر تصویر به‌دست آمده از خوشه‌بندی است و تصویر دوم نیز تصویر به دست آمده از </w:t>
+      </w:r>
+      <w:r>
+        <w:rPr>
+          <w:rFonts w:hint="cs"/>
+          <w:rtl/>
+          <w:lang w:bidi="fa-IR"/>
+        </w:rPr>
+        <w:t xml:space="preserve">نمایش داده‌های اصلی است. شباهت واضحی بین دو تصویر وجود دارد. </w:t>
+      </w:r>
+      <w:r>
+        <w:rPr>
+          <w:rFonts w:hint="cs"/>
+          <w:rtl/>
+          <w:lang w:bidi="fa-IR"/>
+        </w:rPr>
+        <w:t xml:space="preserve">هرچند که برای دو کلاسی که در مرکز و بالا سمت راست نمودار قرار گرفته‌اند در برخی موارد کلاس به درستی تشخیص داده نشده است ولی  </w:t>
+      </w:r>
+      <w:r>
+        <w:rPr>
+          <w:rFonts w:hint="cs"/>
+          <w:rtl/>
+          <w:lang w:bidi="fa-IR"/>
+        </w:rPr>
+        <w:t>برای کلاسی که در نزدیکی مبدا قرار گرفته است خوشه‌بندی کاملا صحیح عمل کرده است.</w:t>
+      </w:r>
+    </w:p>
+    <w:p>
+      <w:pPr>
+        <w:bidi/>
+        <w:jc w:val="center"/>
+        <w:rPr>
+          <w:rtl/>
+          <w:lang w:bidi="fa-IR"/>
+        </w:rPr>
+      </w:pPr>
+      <w:r>
+        <w:rPr>
+          <w:noProof/>
+          <w:rtl/>
+        </w:rPr>
+        <w:lastRenderedPageBreak/>
+        <w:drawing>
+          <wp:inline distT="0" distB="0" distL="0" distR="0">
+            <wp:extent cx="5372850" cy="3915321"/>
+            <wp:effectExtent l="0" t="0" r="0" b="9525"/>
+            <wp:docPr id="2" name="Picture 2"/>
+            <wp:cNvGraphicFramePr>
+              <a:graphicFrameLocks xmlns:a="http://schemas.openxmlformats.org/drawingml/2006/main" noChangeAspect="1"/>
+            </wp:cNvGraphicFramePr>
+            <a:graphic xmlns:a="http://schemas.openxmlformats.org/drawingml/2006/main">
+              <a:graphicData uri="http://schemas.openxmlformats.org/drawingml/2006/picture">
+                <pic:pic xmlns:pic="http://schemas.openxmlformats.org/drawingml/2006/picture">
+                  <pic:nvPicPr>
+                    <pic:cNvPr id="2" name="06_1.PNG"/>
+                    <pic:cNvPicPr/>
+                  </pic:nvPicPr>
+                  <pic:blipFill>
+                    <a:blip r:embed="rId11">
+                      <a:extLst>
+                        <a:ext uri="{28A0092B-C50C-407E-A947-70E740481C1C}">
+                          <a14:useLocalDpi xmlns:a14="http://schemas.microsoft.com/office/drawing/2010/main" val="0"/>
+                        </a:ext>
+                      </a:extLst>
+                    </a:blip>
+                    <a:stretch>
+                      <a:fillRect/>
+                    </a:stretch>
+                  </pic:blipFill>
+                  <pic:spPr>
+                    <a:xfrm>
+                      <a:off x="0" y="0"/>
+                      <a:ext cx="5372850" cy="3915321"/>
+                    </a:xfrm>
+                    <a:prstGeom prst="rect">
+                      <a:avLst/>
+                    </a:prstGeom>
+                  </pic:spPr>
+                </pic:pic>
+              </a:graphicData>
+            </a:graphic>
+          </wp:inline>
+        </w:drawing>
+      </w:r>
+    </w:p>
+    <w:p>
+      <w:pPr>
+        <w:bidi/>
+        <w:jc w:val="center"/>
+        <w:rPr>
+          <w:rtl/>
+          <w:lang w:bidi="fa-IR"/>
+        </w:rPr>
+      </w:pPr>
+      <w:r>
+        <w:rPr>
+          <w:noProof/>
+          <w:rtl/>
+        </w:rPr>
+        <w:drawing>
+          <wp:inline distT="0" distB="0" distL="0" distR="0">
+            <wp:extent cx="5376672" cy="3781077"/>
+            <wp:effectExtent l="0" t="0" r="0" b="0"/>
+            <wp:docPr id="3" name="Picture 3"/>
+            <wp:cNvGraphicFramePr>
+              <a:graphicFrameLocks xmlns:a="http://schemas.openxmlformats.org/drawingml/2006/main" noChangeAspect="1"/>
+            </wp:cNvGraphicFramePr>
+            <a:graphic xmlns:a="http://schemas.openxmlformats.org/drawingml/2006/main">
+              <a:graphicData uri="http://schemas.openxmlformats.org/drawingml/2006/picture">
+                <pic:pic xmlns:pic="http://schemas.openxmlformats.org/drawingml/2006/picture">
+                  <pic:nvPicPr>
+                    <pic:cNvPr id="3" name="06_2.PNG"/>
+                    <pic:cNvPicPr/>
+                  </pic:nvPicPr>
+                  <pic:blipFill>
+                    <a:blip r:embed="rId12">
+                      <a:extLst>
+                        <a:ext uri="{28A0092B-C50C-407E-A947-70E740481C1C}">
+                          <a14:useLocalDpi xmlns:a14="http://schemas.microsoft.com/office/drawing/2010/main" val="0"/>
+                        </a:ext>
+                      </a:extLst>
+                    </a:blip>
+                    <a:stretch>
+                      <a:fillRect/>
+                    </a:stretch>
+                  </pic:blipFill>
+                  <pic:spPr>
+                    <a:xfrm>
+                      <a:off x="0" y="0"/>
+                      <a:ext cx="5376672" cy="3781077"/>
+                    </a:xfrm>
+                    <a:prstGeom prst="rect">
+                      <a:avLst/>
+                    </a:prstGeom>
+                  </pic:spPr>
+                </pic:pic>
+              </a:graphicData>
+            </a:graphic>
+          </wp:inline>
+        </w:drawing>
+      </w:r>
+    </w:p>
+    <w:p>
+      <w:pPr>
+        <w:pStyle w:val="Heading1"/>
+        <w:bidi/>
+        <w:rPr>
+          <w:rtl/>
+          <w:lang w:bidi="fa-IR"/>
+        </w:rPr>
+      </w:pPr>
+      <w:r>
+        <w:rPr>
+          <w:rFonts w:hint="cs"/>
+          <w:rtl/>
+          <w:lang w:bidi="fa-IR"/>
+        </w:rPr>
+        <w:lastRenderedPageBreak/>
+        <w:t xml:space="preserve">بخش هفتم: ویژگی‌های </w:t>
+      </w:r>
+      <w:r>
+        <w:rPr>
+          <w:rFonts w:hint="cs"/>
+          <w:rtl/>
+          <w:lang w:bidi="fa-IR"/>
+        </w:rPr>
+        <w:t>ارزشمند</w:t>
+      </w:r>
+    </w:p>
+    <w:p>
+      <w:pPr>
+        <w:bidi/>
+        <w:jc w:val="both"/>
+        <w:rPr>
+          <w:rFonts w:hint="cs"/>
+          <w:rtl/>
+          <w:lang w:bidi="fa-IR"/>
+        </w:rPr>
+      </w:pPr>
+      <w:r>
+        <w:rPr>
+          <w:rFonts w:hint="cs"/>
+          <w:rtl/>
+          <w:lang w:bidi="fa-IR"/>
+        </w:rPr>
+        <w:t xml:space="preserve">با استفاده از </w:t>
+      </w:r>
+      <w:r>
+        <w:rPr>
+          <w:lang w:bidi="fa-IR"/>
+        </w:rPr>
+        <w:t>InfoGainAttributeEval</w:t>
+      </w:r>
+      <w:r>
+        <w:rPr>
+          <w:rFonts w:hint="cs"/>
+          <w:rtl/>
+          <w:lang w:bidi="fa-IR"/>
+        </w:rPr>
+        <w:t xml:space="preserve"> اگر از همه مجموعه داده‌ها استفاده کنیم به ترتیب </w:t>
+      </w:r>
+      <w:r>
+        <w:rPr>
+          <w:lang w:bidi="fa-IR"/>
+        </w:rPr>
+        <w:t>petallength</w:t>
+      </w:r>
+      <w:r>
+        <w:rPr>
+          <w:rFonts w:hint="cs"/>
+          <w:rtl/>
+          <w:lang w:bidi="fa-IR"/>
+        </w:rPr>
+        <w:t xml:space="preserve"> و </w:t>
+      </w:r>
+      <w:r>
+        <w:rPr>
+          <w:lang w:bidi="fa-IR"/>
+        </w:rPr>
+        <w:t>petalwidth</w:t>
+      </w:r>
+      <w:r>
+        <w:rPr>
+          <w:rFonts w:hint="cs"/>
+          <w:rtl/>
+          <w:lang w:bidi="fa-IR"/>
+        </w:rPr>
+        <w:t xml:space="preserve"> رنک‌های ۱.۴۱۸ و ۱.۳۷۸ را به خود اختصاص می‌دهند و اگر از </w:t>
+      </w:r>
+      <w:r>
+        <w:rPr>
+          <w:lang w:bidi="fa-IR"/>
+        </w:rPr>
+        <w:t>10 Fold</w:t>
+      </w:r>
+      <w:r>
+        <w:rPr>
+          <w:rFonts w:hint="cs"/>
+          <w:rtl/>
+          <w:lang w:bidi="fa-IR"/>
+        </w:rPr>
+        <w:t xml:space="preserve"> استفاده کنیم هر دو رنک ۱.۵ با خطای ۰.۵ را به دست می‌آورند.</w:t>
+      </w:r>
+      <w:r>
+        <w:rPr>
+          <w:rFonts w:hint="cs"/>
+          <w:rtl/>
+          <w:lang w:bidi="fa-IR"/>
+        </w:rPr>
+        <w:t xml:space="preserve"> با استفاده از </w:t>
+      </w:r>
+      <w:r>
+        <w:rPr>
+          <w:lang w:bidi="fa-IR"/>
+        </w:rPr>
+        <w:t>CorrelationAttributeEval</w:t>
+      </w:r>
+      <w:r>
+        <w:rPr>
+          <w:rFonts w:hint="cs"/>
+          <w:rtl/>
+          <w:lang w:bidi="fa-IR"/>
+        </w:rPr>
+        <w:t xml:space="preserve"> اگر از همه مجموعه داده‌ها استفاده کنیم همان دو ویژگی مقادیر ۰.۶۱۵ و ۰.۵۹۲ و اگر از </w:t>
+      </w:r>
+      <w:r>
+        <w:rPr>
+          <w:lang w:bidi="fa-IR"/>
+        </w:rPr>
+        <w:t>10 Fold</w:t>
+      </w:r>
+      <w:r>
+        <w:rPr>
+          <w:rFonts w:hint="cs"/>
+          <w:rtl/>
+          <w:lang w:bidi="fa-IR"/>
+        </w:rPr>
+        <w:t xml:space="preserve"> استفاده کنیم مقادیر ۰.۶۱۵ و ۰.۵۹۲ با خطای ۰.۰۰۲ را به خود اختصاص می‌دهند.</w:t>
       </w:r>
       <w:bookmarkStart w:id="0" w:name="_GoBack"/>
       <w:bookmarkEnd w:id="0"/>
     </w:p>
     <w:sectPr>
-      <w:footerReference w:type="default" r:id="rId10"/>
+      <w:footerReference w:type="default" r:id="rId13"/>
       <w:pgSz w:w="12240" w:h="15840"/>
       <w:pgMar w:top="1440" w:right="1440" w:bottom="1440" w:left="1440" w:header="720" w:footer="720" w:gutter="0"/>
       <w:pgBorders w:display="firstPage" w:offsetFrom="page">
@@ -1246,7 +3619,7 @@
             <w:noProof/>
             <w:rtl/>
           </w:rPr>
-          <w:t>2</w:t>
+          <w:t>6</w:t>
         </w:r>
         <w:r>
           <w:rPr>
@@ -2382,7 +4755,1830 @@
       </w:tcPr>
     </w:tblStylePr>
   </w:style>
+  <w:style w:type="table" w:styleId="GridTable3-Accent1">
+    <w:name w:val="Grid Table 3 Accent 1"/>
+    <w:basedOn w:val="TableNormal"/>
+    <w:uiPriority w:val="48"/>
+    <w:rsid w:val="00A14273"/>
+    <w:pPr>
+      <w:spacing w:after="0" w:line="240" w:lineRule="auto"/>
+    </w:pPr>
+    <w:tblPr>
+      <w:tblStyleRowBandSize w:val="1"/>
+      <w:tblStyleColBandSize w:val="1"/>
+      <w:tblBorders>
+        <w:top w:val="single" w:sz="4" w:space="0" w:color="9CC2E5" w:themeColor="accent1" w:themeTint="99"/>
+        <w:left w:val="single" w:sz="4" w:space="0" w:color="9CC2E5" w:themeColor="accent1" w:themeTint="99"/>
+        <w:bottom w:val="single" w:sz="4" w:space="0" w:color="9CC2E5" w:themeColor="accent1" w:themeTint="99"/>
+        <w:right w:val="single" w:sz="4" w:space="0" w:color="9CC2E5" w:themeColor="accent1" w:themeTint="99"/>
+        <w:insideH w:val="single" w:sz="4" w:space="0" w:color="9CC2E5" w:themeColor="accent1" w:themeTint="99"/>
+        <w:insideV w:val="single" w:sz="4" w:space="0" w:color="9CC2E5" w:themeColor="accent1" w:themeTint="99"/>
+      </w:tblBorders>
+    </w:tblPr>
+    <w:tblStylePr w:type="firstRow">
+      <w:rPr>
+        <w:b/>
+        <w:bCs/>
+      </w:rPr>
+      <w:tblPr/>
+      <w:tcPr>
+        <w:tcBorders>
+          <w:top w:val="nil"/>
+          <w:left w:val="nil"/>
+          <w:right w:val="nil"/>
+          <w:insideH w:val="nil"/>
+          <w:insideV w:val="nil"/>
+        </w:tcBorders>
+        <w:shd w:val="clear" w:color="auto" w:fill="FFFFFF" w:themeFill="background1"/>
+      </w:tcPr>
+    </w:tblStylePr>
+    <w:tblStylePr w:type="lastRow">
+      <w:rPr>
+        <w:b/>
+        <w:bCs/>
+      </w:rPr>
+      <w:tblPr/>
+      <w:tcPr>
+        <w:tcBorders>
+          <w:left w:val="nil"/>
+          <w:bottom w:val="nil"/>
+          <w:right w:val="nil"/>
+          <w:insideH w:val="nil"/>
+          <w:insideV w:val="nil"/>
+        </w:tcBorders>
+        <w:shd w:val="clear" w:color="auto" w:fill="FFFFFF" w:themeFill="background1"/>
+      </w:tcPr>
+    </w:tblStylePr>
+    <w:tblStylePr w:type="firstCol">
+      <w:pPr>
+        <w:jc w:val="right"/>
+      </w:pPr>
+      <w:rPr>
+        <w:i/>
+        <w:iCs/>
+      </w:rPr>
+      <w:tblPr/>
+      <w:tcPr>
+        <w:tcBorders>
+          <w:top w:val="nil"/>
+          <w:left w:val="nil"/>
+          <w:bottom w:val="nil"/>
+          <w:insideH w:val="nil"/>
+          <w:insideV w:val="nil"/>
+        </w:tcBorders>
+        <w:shd w:val="clear" w:color="auto" w:fill="FFFFFF" w:themeFill="background1"/>
+      </w:tcPr>
+    </w:tblStylePr>
+    <w:tblStylePr w:type="lastCol">
+      <w:rPr>
+        <w:i/>
+        <w:iCs/>
+      </w:rPr>
+      <w:tblPr/>
+      <w:tcPr>
+        <w:tcBorders>
+          <w:top w:val="nil"/>
+          <w:bottom w:val="nil"/>
+          <w:right w:val="nil"/>
+          <w:insideH w:val="nil"/>
+          <w:insideV w:val="nil"/>
+        </w:tcBorders>
+        <w:shd w:val="clear" w:color="auto" w:fill="FFFFFF" w:themeFill="background1"/>
+      </w:tcPr>
+    </w:tblStylePr>
+    <w:tblStylePr w:type="band1Vert">
+      <w:tblPr/>
+      <w:tcPr>
+        <w:shd w:val="clear" w:color="auto" w:fill="DEEAF6" w:themeFill="accent1" w:themeFillTint="33"/>
+      </w:tcPr>
+    </w:tblStylePr>
+    <w:tblStylePr w:type="band1Horz">
+      <w:tblPr/>
+      <w:tcPr>
+        <w:shd w:val="clear" w:color="auto" w:fill="DEEAF6" w:themeFill="accent1" w:themeFillTint="33"/>
+      </w:tcPr>
+    </w:tblStylePr>
+    <w:tblStylePr w:type="neCell">
+      <w:tblPr/>
+      <w:tcPr>
+        <w:tcBorders>
+          <w:bottom w:val="single" w:sz="4" w:space="0" w:color="9CC2E5" w:themeColor="accent1" w:themeTint="99"/>
+        </w:tcBorders>
+      </w:tcPr>
+    </w:tblStylePr>
+    <w:tblStylePr w:type="nwCell">
+      <w:tblPr/>
+      <w:tcPr>
+        <w:tcBorders>
+          <w:bottom w:val="single" w:sz="4" w:space="0" w:color="9CC2E5" w:themeColor="accent1" w:themeTint="99"/>
+        </w:tcBorders>
+      </w:tcPr>
+    </w:tblStylePr>
+    <w:tblStylePr w:type="seCell">
+      <w:tblPr/>
+      <w:tcPr>
+        <w:tcBorders>
+          <w:top w:val="single" w:sz="4" w:space="0" w:color="9CC2E5" w:themeColor="accent1" w:themeTint="99"/>
+        </w:tcBorders>
+      </w:tcPr>
+    </w:tblStylePr>
+    <w:tblStylePr w:type="swCell">
+      <w:tblPr/>
+      <w:tcPr>
+        <w:tcBorders>
+          <w:top w:val="single" w:sz="4" w:space="0" w:color="9CC2E5" w:themeColor="accent1" w:themeTint="99"/>
+        </w:tcBorders>
+      </w:tcPr>
+    </w:tblStylePr>
+  </w:style>
+  <w:style w:type="table" w:styleId="GridTable4-Accent1">
+    <w:name w:val="Grid Table 4 Accent 1"/>
+    <w:basedOn w:val="TableNormal"/>
+    <w:uiPriority w:val="49"/>
+    <w:rsid w:val="00A14273"/>
+    <w:pPr>
+      <w:spacing w:after="0" w:line="240" w:lineRule="auto"/>
+    </w:pPr>
+    <w:tblPr>
+      <w:tblStyleRowBandSize w:val="1"/>
+      <w:tblStyleColBandSize w:val="1"/>
+      <w:tblBorders>
+        <w:top w:val="single" w:sz="4" w:space="0" w:color="9CC2E5" w:themeColor="accent1" w:themeTint="99"/>
+        <w:left w:val="single" w:sz="4" w:space="0" w:color="9CC2E5" w:themeColor="accent1" w:themeTint="99"/>
+        <w:bottom w:val="single" w:sz="4" w:space="0" w:color="9CC2E5" w:themeColor="accent1" w:themeTint="99"/>
+        <w:right w:val="single" w:sz="4" w:space="0" w:color="9CC2E5" w:themeColor="accent1" w:themeTint="99"/>
+        <w:insideH w:val="single" w:sz="4" w:space="0" w:color="9CC2E5" w:themeColor="accent1" w:themeTint="99"/>
+        <w:insideV w:val="single" w:sz="4" w:space="0" w:color="9CC2E5" w:themeColor="accent1" w:themeTint="99"/>
+      </w:tblBorders>
+    </w:tblPr>
+    <w:tblStylePr w:type="firstRow">
+      <w:rPr>
+        <w:b/>
+        <w:bCs/>
+        <w:color w:val="FFFFFF" w:themeColor="background1"/>
+      </w:rPr>
+      <w:tblPr/>
+      <w:tcPr>
+        <w:tcBorders>
+          <w:top w:val="single" w:sz="4" w:space="0" w:color="5B9BD5" w:themeColor="accent1"/>
+          <w:left w:val="single" w:sz="4" w:space="0" w:color="5B9BD5" w:themeColor="accent1"/>
+          <w:bottom w:val="single" w:sz="4" w:space="0" w:color="5B9BD5" w:themeColor="accent1"/>
+          <w:right w:val="single" w:sz="4" w:space="0" w:color="5B9BD5" w:themeColor="accent1"/>
+          <w:insideH w:val="nil"/>
+          <w:insideV w:val="nil"/>
+        </w:tcBorders>
+        <w:shd w:val="clear" w:color="auto" w:fill="5B9BD5" w:themeFill="accent1"/>
+      </w:tcPr>
+    </w:tblStylePr>
+    <w:tblStylePr w:type="lastRow">
+      <w:rPr>
+        <w:b/>
+        <w:bCs/>
+      </w:rPr>
+      <w:tblPr/>
+      <w:tcPr>
+        <w:tcBorders>
+          <w:top w:val="double" w:sz="4" w:space="0" w:color="5B9BD5" w:themeColor="accent1"/>
+        </w:tcBorders>
+      </w:tcPr>
+    </w:tblStylePr>
+    <w:tblStylePr w:type="firstCol">
+      <w:rPr>
+        <w:b/>
+        <w:bCs/>
+      </w:rPr>
+    </w:tblStylePr>
+    <w:tblStylePr w:type="lastCol">
+      <w:rPr>
+        <w:b/>
+        <w:bCs/>
+      </w:rPr>
+    </w:tblStylePr>
+    <w:tblStylePr w:type="band1Vert">
+      <w:tblPr/>
+      <w:tcPr>
+        <w:shd w:val="clear" w:color="auto" w:fill="DEEAF6" w:themeFill="accent1" w:themeFillTint="33"/>
+      </w:tcPr>
+    </w:tblStylePr>
+    <w:tblStylePr w:type="band1Horz">
+      <w:tblPr/>
+      <w:tcPr>
+        <w:shd w:val="clear" w:color="auto" w:fill="DEEAF6" w:themeFill="accent1" w:themeFillTint="33"/>
+      </w:tcPr>
+    </w:tblStylePr>
+  </w:style>
+  <w:style w:type="table" w:styleId="GridTable4-Accent6">
+    <w:name w:val="Grid Table 4 Accent 6"/>
+    <w:basedOn w:val="TableNormal"/>
+    <w:uiPriority w:val="49"/>
+    <w:rsid w:val="003027B1"/>
+    <w:pPr>
+      <w:spacing w:after="0" w:line="240" w:lineRule="auto"/>
+    </w:pPr>
+    <w:tblPr>
+      <w:tblStyleRowBandSize w:val="1"/>
+      <w:tblStyleColBandSize w:val="1"/>
+      <w:tblBorders>
+        <w:top w:val="single" w:sz="4" w:space="0" w:color="A8D08D" w:themeColor="accent6" w:themeTint="99"/>
+        <w:left w:val="single" w:sz="4" w:space="0" w:color="A8D08D" w:themeColor="accent6" w:themeTint="99"/>
+        <w:bottom w:val="single" w:sz="4" w:space="0" w:color="A8D08D" w:themeColor="accent6" w:themeTint="99"/>
+        <w:right w:val="single" w:sz="4" w:space="0" w:color="A8D08D" w:themeColor="accent6" w:themeTint="99"/>
+        <w:insideH w:val="single" w:sz="4" w:space="0" w:color="A8D08D" w:themeColor="accent6" w:themeTint="99"/>
+        <w:insideV w:val="single" w:sz="4" w:space="0" w:color="A8D08D" w:themeColor="accent6" w:themeTint="99"/>
+      </w:tblBorders>
+    </w:tblPr>
+    <w:tblStylePr w:type="firstRow">
+      <w:rPr>
+        <w:b/>
+        <w:bCs/>
+        <w:color w:val="FFFFFF" w:themeColor="background1"/>
+      </w:rPr>
+      <w:tblPr/>
+      <w:tcPr>
+        <w:tcBorders>
+          <w:top w:val="single" w:sz="4" w:space="0" w:color="70AD47" w:themeColor="accent6"/>
+          <w:left w:val="single" w:sz="4" w:space="0" w:color="70AD47" w:themeColor="accent6"/>
+          <w:bottom w:val="single" w:sz="4" w:space="0" w:color="70AD47" w:themeColor="accent6"/>
+          <w:right w:val="single" w:sz="4" w:space="0" w:color="70AD47" w:themeColor="accent6"/>
+          <w:insideH w:val="nil"/>
+          <w:insideV w:val="nil"/>
+        </w:tcBorders>
+        <w:shd w:val="clear" w:color="auto" w:fill="70AD47" w:themeFill="accent6"/>
+      </w:tcPr>
+    </w:tblStylePr>
+    <w:tblStylePr w:type="lastRow">
+      <w:rPr>
+        <w:b/>
+        <w:bCs/>
+      </w:rPr>
+      <w:tblPr/>
+      <w:tcPr>
+        <w:tcBorders>
+          <w:top w:val="double" w:sz="4" w:space="0" w:color="70AD47" w:themeColor="accent6"/>
+        </w:tcBorders>
+      </w:tcPr>
+    </w:tblStylePr>
+    <w:tblStylePr w:type="firstCol">
+      <w:rPr>
+        <w:b/>
+        <w:bCs/>
+      </w:rPr>
+    </w:tblStylePr>
+    <w:tblStylePr w:type="lastCol">
+      <w:rPr>
+        <w:b/>
+        <w:bCs/>
+      </w:rPr>
+    </w:tblStylePr>
+    <w:tblStylePr w:type="band1Vert">
+      <w:tblPr/>
+      <w:tcPr>
+        <w:shd w:val="clear" w:color="auto" w:fill="E2EFD9" w:themeFill="accent6" w:themeFillTint="33"/>
+      </w:tcPr>
+    </w:tblStylePr>
+    <w:tblStylePr w:type="band1Horz">
+      <w:tblPr/>
+      <w:tcPr>
+        <w:shd w:val="clear" w:color="auto" w:fill="E2EFD9" w:themeFill="accent6" w:themeFillTint="33"/>
+      </w:tcPr>
+    </w:tblStylePr>
+  </w:style>
 </w:styles>
+</file>
+
+<file path=word/charts/chart1.xml><?xml version="1.0" encoding="utf-8"?>
+<c:chartSpace xmlns:c="http://schemas.openxmlformats.org/drawingml/2006/chart" xmlns:a="http://schemas.openxmlformats.org/drawingml/2006/main" xmlns:r="http://schemas.openxmlformats.org/officeDocument/2006/relationships" xmlns:c16r2="http://schemas.microsoft.com/office/drawing/2015/06/chart">
+  <c:date1904 val="0"/>
+  <c:lang val="en-US"/>
+  <c:roundedCorners val="0"/>
+  <mc:AlternateContent xmlns:mc="http://schemas.openxmlformats.org/markup-compatibility/2006">
+    <mc:Choice xmlns:c14="http://schemas.microsoft.com/office/drawing/2007/8/2/chart" Requires="c14">
+      <c14:style val="102"/>
+    </mc:Choice>
+    <mc:Fallback>
+      <c:style val="2"/>
+    </mc:Fallback>
+  </mc:AlternateContent>
+  <c:chart>
+    <c:autoTitleDeleted val="1"/>
+    <c:plotArea>
+      <c:layout/>
+      <c:scatterChart>
+        <c:scatterStyle val="lineMarker"/>
+        <c:varyColors val="0"/>
+        <c:ser>
+          <c:idx val="0"/>
+          <c:order val="0"/>
+          <c:tx>
+            <c:strRef>
+              <c:f>Sheet1!$B$1</c:f>
+              <c:strCache>
+                <c:ptCount val="1"/>
+                <c:pt idx="0">
+                  <c:v>Accuracy</c:v>
+                </c:pt>
+              </c:strCache>
+            </c:strRef>
+          </c:tx>
+          <c:spPr>
+            <a:ln w="19050" cap="rnd">
+              <a:solidFill>
+                <a:schemeClr val="accent1"/>
+              </a:solidFill>
+              <a:round/>
+            </a:ln>
+            <a:effectLst/>
+          </c:spPr>
+          <c:marker>
+            <c:symbol val="circle"/>
+            <c:size val="5"/>
+            <c:spPr>
+              <a:solidFill>
+                <a:schemeClr val="accent1"/>
+              </a:solidFill>
+              <a:ln w="9525">
+                <a:solidFill>
+                  <a:schemeClr val="accent1"/>
+                </a:solidFill>
+              </a:ln>
+              <a:effectLst/>
+            </c:spPr>
+          </c:marker>
+          <c:xVal>
+            <c:numRef>
+              <c:f>Sheet1!$A$2:$A$8</c:f>
+              <c:numCache>
+                <c:formatCode>General</c:formatCode>
+                <c:ptCount val="7"/>
+                <c:pt idx="0">
+                  <c:v>1</c:v>
+                </c:pt>
+                <c:pt idx="1">
+                  <c:v>5</c:v>
+                </c:pt>
+                <c:pt idx="2">
+                  <c:v>15</c:v>
+                </c:pt>
+                <c:pt idx="3">
+                  <c:v>25</c:v>
+                </c:pt>
+                <c:pt idx="4">
+                  <c:v>50</c:v>
+                </c:pt>
+                <c:pt idx="5">
+                  <c:v>100</c:v>
+                </c:pt>
+                <c:pt idx="6">
+                  <c:v>150</c:v>
+                </c:pt>
+              </c:numCache>
+            </c:numRef>
+          </c:xVal>
+          <c:yVal>
+            <c:numRef>
+              <c:f>Sheet1!$B$2:$B$8</c:f>
+              <c:numCache>
+                <c:formatCode>General</c:formatCode>
+                <c:ptCount val="7"/>
+                <c:pt idx="0">
+                  <c:v>0.95330000000000004</c:v>
+                </c:pt>
+                <c:pt idx="1">
+                  <c:v>0.95330000000000004</c:v>
+                </c:pt>
+                <c:pt idx="2">
+                  <c:v>0.9667</c:v>
+                </c:pt>
+                <c:pt idx="3">
+                  <c:v>0.94669999999999999</c:v>
+                </c:pt>
+                <c:pt idx="4">
+                  <c:v>0.9133</c:v>
+                </c:pt>
+                <c:pt idx="5">
+                  <c:v>0.66669999999999996</c:v>
+                </c:pt>
+                <c:pt idx="6">
+                  <c:v>0.33329999999999999</c:v>
+                </c:pt>
+              </c:numCache>
+            </c:numRef>
+          </c:yVal>
+          <c:smooth val="0"/>
+          <c:extLst>
+            <c:ext xmlns:c16="http://schemas.microsoft.com/office/drawing/2014/chart" uri="{C3380CC4-5D6E-409C-BE32-E72D297353CC}">
+              <c16:uniqueId val="{00000000-5558-4E75-B247-C002B3660366}"/>
+            </c:ext>
+          </c:extLst>
+        </c:ser>
+        <c:dLbls>
+          <c:showLegendKey val="0"/>
+          <c:showVal val="0"/>
+          <c:showCatName val="0"/>
+          <c:showSerName val="0"/>
+          <c:showPercent val="0"/>
+          <c:showBubbleSize val="0"/>
+        </c:dLbls>
+        <c:axId val="653828832"/>
+        <c:axId val="653830080"/>
+      </c:scatterChart>
+      <c:valAx>
+        <c:axId val="653828832"/>
+        <c:scaling>
+          <c:orientation val="minMax"/>
+        </c:scaling>
+        <c:delete val="0"/>
+        <c:axPos val="b"/>
+        <c:majorGridlines>
+          <c:spPr>
+            <a:ln w="9525" cap="flat" cmpd="sng" algn="ctr">
+              <a:solidFill>
+                <a:schemeClr val="tx1">
+                  <a:lumMod val="15000"/>
+                  <a:lumOff val="85000"/>
+                </a:schemeClr>
+              </a:solidFill>
+              <a:round/>
+            </a:ln>
+            <a:effectLst/>
+          </c:spPr>
+        </c:majorGridlines>
+        <c:title>
+          <c:tx>
+            <c:rich>
+              <a:bodyPr rot="0" spcFirstLastPara="1" vertOverflow="ellipsis" vert="horz" wrap="square" anchor="ctr" anchorCtr="1"/>
+              <a:lstStyle/>
+              <a:p>
+                <a:pPr>
+                  <a:defRPr sz="1000" b="0" i="0" u="none" strike="noStrike" kern="1200" baseline="0">
+                    <a:solidFill>
+                      <a:schemeClr val="tx1">
+                        <a:lumMod val="65000"/>
+                        <a:lumOff val="35000"/>
+                      </a:schemeClr>
+                    </a:solidFill>
+                    <a:latin typeface="+mn-lt"/>
+                    <a:ea typeface="+mn-ea"/>
+                    <a:cs typeface="+mn-cs"/>
+                  </a:defRPr>
+                </a:pPr>
+                <a:r>
+                  <a:rPr lang="en-US"/>
+                  <a:t>K</a:t>
+                </a:r>
+              </a:p>
+            </c:rich>
+          </c:tx>
+          <c:overlay val="0"/>
+          <c:spPr>
+            <a:noFill/>
+            <a:ln>
+              <a:noFill/>
+            </a:ln>
+            <a:effectLst/>
+          </c:spPr>
+          <c:txPr>
+            <a:bodyPr rot="0" spcFirstLastPara="1" vertOverflow="ellipsis" vert="horz" wrap="square" anchor="ctr" anchorCtr="1"/>
+            <a:lstStyle/>
+            <a:p>
+              <a:pPr>
+                <a:defRPr sz="1000" b="0" i="0" u="none" strike="noStrike" kern="1200" baseline="0">
+                  <a:solidFill>
+                    <a:schemeClr val="tx1">
+                      <a:lumMod val="65000"/>
+                      <a:lumOff val="35000"/>
+                    </a:schemeClr>
+                  </a:solidFill>
+                  <a:latin typeface="+mn-lt"/>
+                  <a:ea typeface="+mn-ea"/>
+                  <a:cs typeface="+mn-cs"/>
+                </a:defRPr>
+              </a:pPr>
+              <a:endParaRPr lang="en-US"/>
+            </a:p>
+          </c:txPr>
+        </c:title>
+        <c:numFmt formatCode="General" sourceLinked="1"/>
+        <c:majorTickMark val="out"/>
+        <c:minorTickMark val="none"/>
+        <c:tickLblPos val="nextTo"/>
+        <c:spPr>
+          <a:noFill/>
+          <a:ln w="9525" cap="flat" cmpd="sng" algn="ctr">
+            <a:solidFill>
+              <a:schemeClr val="tx1">
+                <a:lumMod val="25000"/>
+                <a:lumOff val="75000"/>
+              </a:schemeClr>
+            </a:solidFill>
+            <a:round/>
+          </a:ln>
+          <a:effectLst/>
+        </c:spPr>
+        <c:txPr>
+          <a:bodyPr rot="-60000000" spcFirstLastPara="1" vertOverflow="ellipsis" vert="horz" wrap="square" anchor="ctr" anchorCtr="1"/>
+          <a:lstStyle/>
+          <a:p>
+            <a:pPr>
+              <a:defRPr sz="900" b="0" i="0" u="none" strike="noStrike" kern="1200" baseline="0">
+                <a:solidFill>
+                  <a:schemeClr val="tx1">
+                    <a:lumMod val="65000"/>
+                    <a:lumOff val="35000"/>
+                  </a:schemeClr>
+                </a:solidFill>
+                <a:latin typeface="+mn-lt"/>
+                <a:ea typeface="+mn-ea"/>
+                <a:cs typeface="+mn-cs"/>
+              </a:defRPr>
+            </a:pPr>
+            <a:endParaRPr lang="en-US"/>
+          </a:p>
+        </c:txPr>
+        <c:crossAx val="653830080"/>
+        <c:crosses val="autoZero"/>
+        <c:crossBetween val="midCat"/>
+      </c:valAx>
+      <c:valAx>
+        <c:axId val="653830080"/>
+        <c:scaling>
+          <c:orientation val="minMax"/>
+        </c:scaling>
+        <c:delete val="0"/>
+        <c:axPos val="l"/>
+        <c:majorGridlines>
+          <c:spPr>
+            <a:ln w="9525" cap="flat" cmpd="sng" algn="ctr">
+              <a:solidFill>
+                <a:schemeClr val="tx1">
+                  <a:lumMod val="15000"/>
+                  <a:lumOff val="85000"/>
+                </a:schemeClr>
+              </a:solidFill>
+              <a:round/>
+            </a:ln>
+            <a:effectLst/>
+          </c:spPr>
+        </c:majorGridlines>
+        <c:title>
+          <c:tx>
+            <c:rich>
+              <a:bodyPr rot="-5400000" spcFirstLastPara="1" vertOverflow="ellipsis" vert="horz" wrap="square" anchor="ctr" anchorCtr="1"/>
+              <a:lstStyle/>
+              <a:p>
+                <a:pPr>
+                  <a:defRPr sz="1000" b="0" i="0" u="none" strike="noStrike" kern="1200" baseline="0">
+                    <a:solidFill>
+                      <a:schemeClr val="tx1">
+                        <a:lumMod val="65000"/>
+                        <a:lumOff val="35000"/>
+                      </a:schemeClr>
+                    </a:solidFill>
+                    <a:latin typeface="+mn-lt"/>
+                    <a:ea typeface="+mn-ea"/>
+                    <a:cs typeface="+mn-cs"/>
+                  </a:defRPr>
+                </a:pPr>
+                <a:r>
+                  <a:rPr lang="en-US"/>
+                  <a:t>Accuracy</a:t>
+                </a:r>
+              </a:p>
+            </c:rich>
+          </c:tx>
+          <c:overlay val="0"/>
+          <c:spPr>
+            <a:noFill/>
+            <a:ln>
+              <a:noFill/>
+            </a:ln>
+            <a:effectLst/>
+          </c:spPr>
+          <c:txPr>
+            <a:bodyPr rot="-5400000" spcFirstLastPara="1" vertOverflow="ellipsis" vert="horz" wrap="square" anchor="ctr" anchorCtr="1"/>
+            <a:lstStyle/>
+            <a:p>
+              <a:pPr>
+                <a:defRPr sz="1000" b="0" i="0" u="none" strike="noStrike" kern="1200" baseline="0">
+                  <a:solidFill>
+                    <a:schemeClr val="tx1">
+                      <a:lumMod val="65000"/>
+                      <a:lumOff val="35000"/>
+                    </a:schemeClr>
+                  </a:solidFill>
+                  <a:latin typeface="+mn-lt"/>
+                  <a:ea typeface="+mn-ea"/>
+                  <a:cs typeface="+mn-cs"/>
+                </a:defRPr>
+              </a:pPr>
+              <a:endParaRPr lang="en-US"/>
+            </a:p>
+          </c:txPr>
+        </c:title>
+        <c:numFmt formatCode="General" sourceLinked="1"/>
+        <c:majorTickMark val="out"/>
+        <c:minorTickMark val="none"/>
+        <c:tickLblPos val="nextTo"/>
+        <c:spPr>
+          <a:noFill/>
+          <a:ln w="9525" cap="flat" cmpd="sng" algn="ctr">
+            <a:solidFill>
+              <a:schemeClr val="tx1">
+                <a:lumMod val="25000"/>
+                <a:lumOff val="75000"/>
+              </a:schemeClr>
+            </a:solidFill>
+            <a:round/>
+          </a:ln>
+          <a:effectLst/>
+        </c:spPr>
+        <c:txPr>
+          <a:bodyPr rot="-60000000" spcFirstLastPara="1" vertOverflow="ellipsis" vert="horz" wrap="square" anchor="ctr" anchorCtr="1"/>
+          <a:lstStyle/>
+          <a:p>
+            <a:pPr>
+              <a:defRPr sz="900" b="0" i="0" u="none" strike="noStrike" kern="1200" baseline="0">
+                <a:solidFill>
+                  <a:schemeClr val="tx1">
+                    <a:lumMod val="65000"/>
+                    <a:lumOff val="35000"/>
+                  </a:schemeClr>
+                </a:solidFill>
+                <a:latin typeface="+mn-lt"/>
+                <a:ea typeface="+mn-ea"/>
+                <a:cs typeface="+mn-cs"/>
+              </a:defRPr>
+            </a:pPr>
+            <a:endParaRPr lang="en-US"/>
+          </a:p>
+        </c:txPr>
+        <c:crossAx val="653828832"/>
+        <c:crosses val="autoZero"/>
+        <c:crossBetween val="midCat"/>
+      </c:valAx>
+      <c:spPr>
+        <a:noFill/>
+        <a:ln>
+          <a:noFill/>
+        </a:ln>
+        <a:effectLst/>
+      </c:spPr>
+    </c:plotArea>
+    <c:plotVisOnly val="1"/>
+    <c:dispBlanksAs val="gap"/>
+    <c:showDLblsOverMax val="0"/>
+  </c:chart>
+  <c:spPr>
+    <a:solidFill>
+      <a:schemeClr val="bg1"/>
+    </a:solidFill>
+    <a:ln w="9525" cap="flat" cmpd="sng" algn="ctr">
+      <a:solidFill>
+        <a:schemeClr val="tx1">
+          <a:lumMod val="15000"/>
+          <a:lumOff val="85000"/>
+        </a:schemeClr>
+      </a:solidFill>
+      <a:round/>
+    </a:ln>
+    <a:effectLst/>
+  </c:spPr>
+  <c:txPr>
+    <a:bodyPr/>
+    <a:lstStyle/>
+    <a:p>
+      <a:pPr>
+        <a:defRPr/>
+      </a:pPr>
+      <a:endParaRPr lang="en-US"/>
+    </a:p>
+  </c:txPr>
+  <c:externalData r:id="rId3">
+    <c:autoUpdate val="0"/>
+  </c:externalData>
+</c:chartSpace>
+</file>
+
+<file path=word/charts/colors1.xml><?xml version="1.0" encoding="utf-8"?>
+<cs:colorStyle xmlns:cs="http://schemas.microsoft.com/office/drawing/2012/chartStyle" xmlns:a="http://schemas.openxmlformats.org/drawingml/2006/main" meth="cycle" id="10">
+  <a:schemeClr val="accent1"/>
+  <a:schemeClr val="accent2"/>
+  <a:schemeClr val="accent3"/>
+  <a:schemeClr val="accent4"/>
+  <a:schemeClr val="accent5"/>
+  <a:schemeClr val="accent6"/>
+  <cs:variation/>
+  <cs:variation>
+    <a:lumMod val="60000"/>
+  </cs:variation>
+  <cs:variation>
+    <a:lumMod val="80000"/>
+    <a:lumOff val="20000"/>
+  </cs:variation>
+  <cs:variation>
+    <a:lumMod val="80000"/>
+  </cs:variation>
+  <cs:variation>
+    <a:lumMod val="60000"/>
+    <a:lumOff val="40000"/>
+  </cs:variation>
+  <cs:variation>
+    <a:lumMod val="50000"/>
+  </cs:variation>
+  <cs:variation>
+    <a:lumMod val="70000"/>
+    <a:lumOff val="30000"/>
+  </cs:variation>
+  <cs:variation>
+    <a:lumMod val="70000"/>
+  </cs:variation>
+  <cs:variation>
+    <a:lumMod val="50000"/>
+    <a:lumOff val="50000"/>
+  </cs:variation>
+</cs:colorStyle>
+</file>
+
+<file path=word/charts/style1.xml><?xml version="1.0" encoding="utf-8"?>
+<cs:chartStyle xmlns:cs="http://schemas.microsoft.com/office/drawing/2012/chartStyle" xmlns:a="http://schemas.openxmlformats.org/drawingml/2006/main" id="240">
+  <cs:axisTitle>
+    <cs:lnRef idx="0"/>
+    <cs:fillRef idx="0"/>
+    <cs:effectRef idx="0"/>
+    <cs:fontRef idx="minor">
+      <a:schemeClr val="tx1">
+        <a:lumMod val="65000"/>
+        <a:lumOff val="35000"/>
+      </a:schemeClr>
+    </cs:fontRef>
+    <cs:defRPr sz="1000" kern="1200"/>
+  </cs:axisTitle>
+  <cs:categoryAxis>
+    <cs:lnRef idx="0"/>
+    <cs:fillRef idx="0"/>
+    <cs:effectRef idx="0"/>
+    <cs:fontRef idx="minor">
+      <a:schemeClr val="tx1">
+        <a:lumMod val="65000"/>
+        <a:lumOff val="35000"/>
+      </a:schemeClr>
+    </cs:fontRef>
+    <cs:spPr>
+      <a:ln w="9525" cap="flat" cmpd="sng" algn="ctr">
+        <a:solidFill>
+          <a:schemeClr val="tx1">
+            <a:lumMod val="25000"/>
+            <a:lumOff val="75000"/>
+          </a:schemeClr>
+        </a:solidFill>
+        <a:round/>
+      </a:ln>
+    </cs:spPr>
+    <cs:defRPr sz="900" kern="1200"/>
+  </cs:categoryAxis>
+  <cs:chartArea mods="allowNoFillOverride allowNoLineOverride">
+    <cs:lnRef idx="0"/>
+    <cs:fillRef idx="0"/>
+    <cs:effectRef idx="0"/>
+    <cs:fontRef idx="minor">
+      <a:schemeClr val="tx1"/>
+    </cs:fontRef>
+    <cs:spPr>
+      <a:solidFill>
+        <a:schemeClr val="bg1"/>
+      </a:solidFill>
+      <a:ln w="9525" cap="flat" cmpd="sng" algn="ctr">
+        <a:solidFill>
+          <a:schemeClr val="tx1">
+            <a:lumMod val="15000"/>
+            <a:lumOff val="85000"/>
+          </a:schemeClr>
+        </a:solidFill>
+        <a:round/>
+      </a:ln>
+    </cs:spPr>
+    <cs:defRPr sz="1000" kern="1200"/>
+  </cs:chartArea>
+  <cs:dataLabel>
+    <cs:lnRef idx="0"/>
+    <cs:fillRef idx="0"/>
+    <cs:effectRef idx="0"/>
+    <cs:fontRef idx="minor">
+      <a:schemeClr val="tx1">
+        <a:lumMod val="75000"/>
+        <a:lumOff val="25000"/>
+      </a:schemeClr>
+    </cs:fontRef>
+    <cs:defRPr sz="900" kern="1200"/>
+  </cs:dataLabel>
+  <cs:dataLabelCallout>
+    <cs:lnRef idx="0"/>
+    <cs:fillRef idx="0"/>
+    <cs:effectRef idx="0"/>
+    <cs:fontRef idx="minor">
+      <a:schemeClr val="dk1">
+        <a:lumMod val="65000"/>
+        <a:lumOff val="35000"/>
+      </a:schemeClr>
+    </cs:fontRef>
+    <cs:spPr>
+      <a:solidFill>
+        <a:schemeClr val="lt1"/>
+      </a:solidFill>
+      <a:ln>
+        <a:solidFill>
+          <a:schemeClr val="dk1">
+            <a:lumMod val="25000"/>
+            <a:lumOff val="75000"/>
+          </a:schemeClr>
+        </a:solidFill>
+      </a:ln>
+    </cs:spPr>
+    <cs:defRPr sz="900" kern="1200"/>
+    <cs:bodyPr rot="0" spcFirstLastPara="1" vertOverflow="clip" horzOverflow="clip" vert="horz" wrap="square" lIns="36576" tIns="18288" rIns="36576" bIns="18288" anchor="ctr" anchorCtr="1">
+      <a:spAutoFit/>
+    </cs:bodyPr>
+  </cs:dataLabelCallout>
+  <cs:dataPoint>
+    <cs:lnRef idx="0"/>
+    <cs:fillRef idx="1">
+      <cs:styleClr val="auto"/>
+    </cs:fillRef>
+    <cs:effectRef idx="0"/>
+    <cs:fontRef idx="minor">
+      <a:schemeClr val="tx1"/>
+    </cs:fontRef>
+  </cs:dataPoint>
+  <cs:dataPoint3D>
+    <cs:lnRef idx="0"/>
+    <cs:fillRef idx="1">
+      <cs:styleClr val="auto"/>
+    </cs:fillRef>
+    <cs:effectRef idx="0"/>
+    <cs:fontRef idx="minor">
+      <a:schemeClr val="tx1"/>
+    </cs:fontRef>
+  </cs:dataPoint3D>
+  <cs:dataPointLine>
+    <cs:lnRef idx="0">
+      <cs:styleClr val="auto"/>
+    </cs:lnRef>
+    <cs:fillRef idx="1"/>
+    <cs:effectRef idx="0"/>
+    <cs:fontRef idx="minor">
+      <a:schemeClr val="tx1"/>
+    </cs:fontRef>
+    <cs:spPr>
+      <a:ln w="19050" cap="rnd">
+        <a:solidFill>
+          <a:schemeClr val="phClr"/>
+        </a:solidFill>
+        <a:round/>
+      </a:ln>
+    </cs:spPr>
+  </cs:dataPointLine>
+  <cs:dataPointMarker>
+    <cs:lnRef idx="0">
+      <cs:styleClr val="auto"/>
+    </cs:lnRef>
+    <cs:fillRef idx="1">
+      <cs:styleClr val="auto"/>
+    </cs:fillRef>
+    <cs:effectRef idx="0"/>
+    <cs:fontRef idx="minor">
+      <a:schemeClr val="tx1"/>
+    </cs:fontRef>
+    <cs:spPr>
+      <a:ln w="9525">
+        <a:solidFill>
+          <a:schemeClr val="phClr"/>
+        </a:solidFill>
+      </a:ln>
+    </cs:spPr>
+  </cs:dataPointMarker>
+  <cs:dataPointMarkerLayout symbol="circle" size="5"/>
+  <cs:dataPointWireframe>
+    <cs:lnRef idx="0">
+      <cs:styleClr val="auto"/>
+    </cs:lnRef>
+    <cs:fillRef idx="0"/>
+    <cs:effectRef idx="0"/>
+    <cs:fontRef idx="minor">
+      <a:schemeClr val="dk1"/>
+    </cs:fontRef>
+    <cs:spPr>
+      <a:ln w="9525" cap="rnd">
+        <a:solidFill>
+          <a:schemeClr val="phClr"/>
+        </a:solidFill>
+        <a:round/>
+      </a:ln>
+    </cs:spPr>
+  </cs:dataPointWireframe>
+  <cs:dataTable>
+    <cs:lnRef idx="0"/>
+    <cs:fillRef idx="0"/>
+    <cs:effectRef idx="0"/>
+    <cs:fontRef idx="minor">
+      <a:schemeClr val="tx1">
+        <a:lumMod val="65000"/>
+        <a:lumOff val="35000"/>
+      </a:schemeClr>
+    </cs:fontRef>
+    <cs:spPr>
+      <a:noFill/>
+      <a:ln w="9525" cap="flat" cmpd="sng" algn="ctr">
+        <a:solidFill>
+          <a:schemeClr val="tx1">
+            <a:lumMod val="15000"/>
+            <a:lumOff val="85000"/>
+          </a:schemeClr>
+        </a:solidFill>
+        <a:round/>
+      </a:ln>
+    </cs:spPr>
+    <cs:defRPr sz="900" kern="1200"/>
+  </cs:dataTable>
+  <cs:downBar>
+    <cs:lnRef idx="0"/>
+    <cs:fillRef idx="0"/>
+    <cs:effectRef idx="0"/>
+    <cs:fontRef idx="minor">
+      <a:schemeClr val="tx1"/>
+    </cs:fontRef>
+    <cs:spPr>
+      <a:solidFill>
+        <a:schemeClr val="dk1">
+          <a:lumMod val="75000"/>
+          <a:lumOff val="25000"/>
+        </a:schemeClr>
+      </a:solidFill>
+      <a:ln w="9525" cap="flat" cmpd="sng" algn="ctr">
+        <a:solidFill>
+          <a:schemeClr val="tx1">
+            <a:lumMod val="65000"/>
+            <a:lumOff val="35000"/>
+          </a:schemeClr>
+        </a:solidFill>
+        <a:round/>
+      </a:ln>
+    </cs:spPr>
+  </cs:downBar>
+  <cs:dropLine>
+    <cs:lnRef idx="0"/>
+    <cs:fillRef idx="0"/>
+    <cs:effectRef idx="0"/>
+    <cs:fontRef idx="minor">
+      <a:schemeClr val="tx1"/>
+    </cs:fontRef>
+    <cs:spPr>
+      <a:ln w="9525" cap="flat" cmpd="sng" algn="ctr">
+        <a:solidFill>
+          <a:schemeClr val="tx1">
+            <a:lumMod val="35000"/>
+            <a:lumOff val="65000"/>
+          </a:schemeClr>
+        </a:solidFill>
+        <a:round/>
+      </a:ln>
+    </cs:spPr>
+  </cs:dropLine>
+  <cs:errorBar>
+    <cs:lnRef idx="0"/>
+    <cs:fillRef idx="0"/>
+    <cs:effectRef idx="0"/>
+    <cs:fontRef idx="minor">
+      <a:schemeClr val="tx1"/>
+    </cs:fontRef>
+    <cs:spPr>
+      <a:ln w="9525" cap="flat" cmpd="sng" algn="ctr">
+        <a:solidFill>
+          <a:schemeClr val="tx1">
+            <a:lumMod val="65000"/>
+            <a:lumOff val="35000"/>
+          </a:schemeClr>
+        </a:solidFill>
+        <a:round/>
+      </a:ln>
+    </cs:spPr>
+  </cs:errorBar>
+  <cs:floor>
+    <cs:lnRef idx="0"/>
+    <cs:fillRef idx="0"/>
+    <cs:effectRef idx="0"/>
+    <cs:fontRef idx="minor">
+      <a:schemeClr val="tx1"/>
+    </cs:fontRef>
+    <cs:spPr>
+      <a:noFill/>
+      <a:ln>
+        <a:noFill/>
+      </a:ln>
+    </cs:spPr>
+  </cs:floor>
+  <cs:gridlineMajor>
+    <cs:lnRef idx="0"/>
+    <cs:fillRef idx="0"/>
+    <cs:effectRef idx="0"/>
+    <cs:fontRef idx="minor">
+      <a:schemeClr val="tx1"/>
+    </cs:fontRef>
+    <cs:spPr>
+      <a:ln w="9525" cap="flat" cmpd="sng" algn="ctr">
+        <a:solidFill>
+          <a:schemeClr val="tx1">
+            <a:lumMod val="15000"/>
+            <a:lumOff val="85000"/>
+          </a:schemeClr>
+        </a:solidFill>
+        <a:round/>
+      </a:ln>
+    </cs:spPr>
+  </cs:gridlineMajor>
+  <cs:gridlineMinor>
+    <cs:lnRef idx="0"/>
+    <cs:fillRef idx="0"/>
+    <cs:effectRef idx="0"/>
+    <cs:fontRef idx="minor">
+      <a:schemeClr val="tx1"/>
+    </cs:fontRef>
+    <cs:spPr>
+      <a:ln w="9525" cap="flat" cmpd="sng" algn="ctr">
+        <a:solidFill>
+          <a:schemeClr val="tx1">
+            <a:lumMod val="5000"/>
+            <a:lumOff val="95000"/>
+          </a:schemeClr>
+        </a:solidFill>
+        <a:round/>
+      </a:ln>
+    </cs:spPr>
+  </cs:gridlineMinor>
+  <cs:hiLoLine>
+    <cs:lnRef idx="0"/>
+    <cs:fillRef idx="0"/>
+    <cs:effectRef idx="0"/>
+    <cs:fontRef idx="minor">
+      <a:schemeClr val="tx1"/>
+    </cs:fontRef>
+    <cs:spPr>
+      <a:ln w="9525" cap="flat" cmpd="sng" algn="ctr">
+        <a:solidFill>
+          <a:schemeClr val="tx1">
+            <a:lumMod val="50000"/>
+            <a:lumOff val="50000"/>
+          </a:schemeClr>
+        </a:solidFill>
+        <a:round/>
+      </a:ln>
+    </cs:spPr>
+  </cs:hiLoLine>
+  <cs:leaderLine>
+    <cs:lnRef idx="0"/>
+    <cs:fillRef idx="0"/>
+    <cs:effectRef idx="0"/>
+    <cs:fontRef idx="minor">
+      <a:schemeClr val="tx1"/>
+    </cs:fontRef>
+    <cs:spPr>
+      <a:ln w="9525" cap="flat" cmpd="sng" algn="ctr">
+        <a:solidFill>
+          <a:schemeClr val="tx1">
+            <a:lumMod val="35000"/>
+            <a:lumOff val="65000"/>
+          </a:schemeClr>
+        </a:solidFill>
+        <a:round/>
+      </a:ln>
+    </cs:spPr>
+  </cs:leaderLine>
+  <cs:legend>
+    <cs:lnRef idx="0"/>
+    <cs:fillRef idx="0"/>
+    <cs:effectRef idx="0"/>
+    <cs:fontRef idx="minor">
+      <a:schemeClr val="tx1">
+        <a:lumMod val="65000"/>
+        <a:lumOff val="35000"/>
+      </a:schemeClr>
+    </cs:fontRef>
+    <cs:defRPr sz="900" kern="1200"/>
+  </cs:legend>
+  <cs:plotArea mods="allowNoFillOverride allowNoLineOverride">
+    <cs:lnRef idx="0"/>
+    <cs:fillRef idx="0"/>
+    <cs:effectRef idx="0"/>
+    <cs:fontRef idx="minor">
+      <a:schemeClr val="tx1"/>
+    </cs:fontRef>
+  </cs:plotArea>
+  <cs:plotArea3D mods="allowNoFillOverride allowNoLineOverride">
+    <cs:lnRef idx="0"/>
+    <cs:fillRef idx="0"/>
+    <cs:effectRef idx="0"/>
+    <cs:fontRef idx="minor">
+      <a:schemeClr val="tx1"/>
+    </cs:fontRef>
+  </cs:plotArea3D>
+  <cs:seriesAxis>
+    <cs:lnRef idx="0"/>
+    <cs:fillRef idx="0"/>
+    <cs:effectRef idx="0"/>
+    <cs:fontRef idx="minor">
+      <a:schemeClr val="tx1">
+        <a:lumMod val="65000"/>
+        <a:lumOff val="35000"/>
+      </a:schemeClr>
+    </cs:fontRef>
+    <cs:defRPr sz="900" kern="1200"/>
+  </cs:seriesAxis>
+  <cs:seriesLine>
+    <cs:lnRef idx="0"/>
+    <cs:fillRef idx="0"/>
+    <cs:effectRef idx="0"/>
+    <cs:fontRef idx="minor">
+      <a:schemeClr val="tx1"/>
+    </cs:fontRef>
+    <cs:spPr>
+      <a:ln w="9525" cap="flat" cmpd="sng" algn="ctr">
+        <a:solidFill>
+          <a:schemeClr val="tx1">
+            <a:lumMod val="35000"/>
+            <a:lumOff val="65000"/>
+          </a:schemeClr>
+        </a:solidFill>
+        <a:round/>
+      </a:ln>
+    </cs:spPr>
+  </cs:seriesLine>
+  <cs:title>
+    <cs:lnRef idx="0"/>
+    <cs:fillRef idx="0"/>
+    <cs:effectRef idx="0"/>
+    <cs:fontRef idx="minor">
+      <a:schemeClr val="tx1">
+        <a:lumMod val="65000"/>
+        <a:lumOff val="35000"/>
+      </a:schemeClr>
+    </cs:fontRef>
+    <cs:defRPr sz="1400" b="0" kern="1200" spc="0" baseline="0"/>
+  </cs:title>
+  <cs:trendline>
+    <cs:lnRef idx="0">
+      <cs:styleClr val="auto"/>
+    </cs:lnRef>
+    <cs:fillRef idx="0"/>
+    <cs:effectRef idx="0"/>
+    <cs:fontRef idx="minor">
+      <a:schemeClr val="tx1"/>
+    </cs:fontRef>
+    <cs:spPr>
+      <a:ln w="19050" cap="rnd">
+        <a:solidFill>
+          <a:schemeClr val="phClr"/>
+        </a:solidFill>
+        <a:prstDash val="sysDot"/>
+      </a:ln>
+    </cs:spPr>
+  </cs:trendline>
+  <cs:trendlineLabel>
+    <cs:lnRef idx="0"/>
+    <cs:fillRef idx="0"/>
+    <cs:effectRef idx="0"/>
+    <cs:fontRef idx="minor">
+      <a:schemeClr val="tx1">
+        <a:lumMod val="65000"/>
+        <a:lumOff val="35000"/>
+      </a:schemeClr>
+    </cs:fontRef>
+    <cs:defRPr sz="900" kern="1200"/>
+  </cs:trendlineLabel>
+  <cs:upBar>
+    <cs:lnRef idx="0"/>
+    <cs:fillRef idx="0"/>
+    <cs:effectRef idx="0"/>
+    <cs:fontRef idx="minor">
+      <a:schemeClr val="tx1"/>
+    </cs:fontRef>
+    <cs:spPr>
+      <a:solidFill>
+        <a:schemeClr val="lt1"/>
+      </a:solidFill>
+      <a:ln w="9525" cap="flat" cmpd="sng" algn="ctr">
+        <a:solidFill>
+          <a:schemeClr val="tx1">
+            <a:lumMod val="65000"/>
+            <a:lumOff val="35000"/>
+          </a:schemeClr>
+        </a:solidFill>
+        <a:round/>
+      </a:ln>
+    </cs:spPr>
+  </cs:upBar>
+  <cs:valueAxis>
+    <cs:lnRef idx="0"/>
+    <cs:fillRef idx="0"/>
+    <cs:effectRef idx="0"/>
+    <cs:fontRef idx="minor">
+      <a:schemeClr val="tx1">
+        <a:lumMod val="65000"/>
+        <a:lumOff val="35000"/>
+      </a:schemeClr>
+    </cs:fontRef>
+    <cs:spPr>
+      <a:ln w="9525" cap="flat" cmpd="sng" algn="ctr">
+        <a:solidFill>
+          <a:schemeClr val="tx1">
+            <a:lumMod val="25000"/>
+            <a:lumOff val="75000"/>
+          </a:schemeClr>
+        </a:solidFill>
+        <a:round/>
+      </a:ln>
+    </cs:spPr>
+    <cs:defRPr sz="900" kern="1200"/>
+  </cs:valueAxis>
+  <cs:wall>
+    <cs:lnRef idx="0"/>
+    <cs:fillRef idx="0"/>
+    <cs:effectRef idx="0"/>
+    <cs:fontRef idx="minor">
+      <a:schemeClr val="tx1"/>
+    </cs:fontRef>
+    <cs:spPr>
+      <a:noFill/>
+      <a:ln>
+        <a:noFill/>
+      </a:ln>
+    </cs:spPr>
+  </cs:wall>
+</cs:chartStyle>
+</file>
+
+<file path=word/glossary/document.xml><?xml version="1.0" encoding="utf-8"?>
+<w:glossaryDocument xmlns:wpc="http://schemas.microsoft.com/office/word/2010/wordprocessingCanvas" xmlns:cx="http://schemas.microsoft.com/office/drawing/2014/chartex" xmlns:cx1="http://schemas.microsoft.com/office/drawing/2015/9/8/chartex" xmlns:mc="http://schemas.openxmlformats.org/markup-compatibility/2006" xmlns:o="urn:schemas-microsoft-com:office:office" xmlns:r="http://schemas.openxmlformats.org/officeDocument/2006/relationships" xmlns:m="http://schemas.openxmlformats.org/officeDocument/2006/math" xmlns:v="urn:schemas-microsoft-com:vml" xmlns:wp14="http://schemas.microsoft.com/office/word/2010/wordprocessingDrawing" xmlns:wp="http://schemas.openxmlformats.org/drawingml/2006/wordprocessingDrawing" xmlns:w10="urn:schemas-microsoft-com:office:word" xmlns:w="http://schemas.openxmlformats.org/wordprocessingml/2006/main" xmlns:w14="http://schemas.microsoft.com/office/word/2010/wordml" xmlns:w15="http://schemas.microsoft.com/office/word/2012/wordml" xmlns:w16se="http://schemas.microsoft.com/office/word/2015/wordml/symex" xmlns:wpg="http://schemas.microsoft.com/office/word/2010/wordprocessingGroup" xmlns:wpi="http://schemas.microsoft.com/office/word/2010/wordprocessingInk" xmlns:wne="http://schemas.microsoft.com/office/word/2006/wordml" xmlns:wps="http://schemas.microsoft.com/office/word/2010/wordprocessingShape" mc:Ignorable="w14 w15 w16se wp14"/>
+</file>
+
+<file path=word/glossary/fontTable.xml><?xml version="1.0" encoding="utf-8"?>
+<w:fonts xmlns:mc="http://schemas.openxmlformats.org/markup-compatibility/2006" xmlns:r="http://schemas.openxmlformats.org/officeDocument/2006/relationships" xmlns:w="http://schemas.openxmlformats.org/wordprocessingml/2006/main" xmlns:w14="http://schemas.microsoft.com/office/word/2010/wordml" xmlns:w15="http://schemas.microsoft.com/office/word/2012/wordml" xmlns:w16se="http://schemas.microsoft.com/office/word/2015/wordml/symex" mc:Ignorable="w14 w15 w16se">
+  <w:font w:name="Symbol">
+    <w:panose1 w:val="05050102010706020507"/>
+    <w:charset w:val="02"/>
+    <w:family w:val="roman"/>
+    <w:pitch w:val="variable"/>
+    <w:sig w:usb0="00000000" w:usb1="10000000" w:usb2="00000000" w:usb3="00000000" w:csb0="80000000" w:csb1="00000000"/>
+  </w:font>
+  <w:font w:name="Times New Roman">
+    <w:panose1 w:val="02020603050405020304"/>
+    <w:charset w:val="00"/>
+    <w:family w:val="roman"/>
+    <w:pitch w:val="variable"/>
+    <w:sig w:usb0="E0002EFF" w:usb1="C000785B" w:usb2="00000009" w:usb3="00000000" w:csb0="000001FF" w:csb1="00000000"/>
+  </w:font>
+  <w:font w:name="Courier New">
+    <w:panose1 w:val="02070309020205020404"/>
+    <w:charset w:val="00"/>
+    <w:family w:val="modern"/>
+    <w:pitch w:val="fixed"/>
+    <w:sig w:usb0="E0002EFF" w:usb1="C0007843" w:usb2="00000009" w:usb3="00000000" w:csb0="000001FF" w:csb1="00000000"/>
+  </w:font>
+  <w:font w:name="Wingdings">
+    <w:panose1 w:val="05000000000000000000"/>
+    <w:charset w:val="02"/>
+    <w:family w:val="auto"/>
+    <w:pitch w:val="variable"/>
+    <w:sig w:usb0="00000000" w:usb1="10000000" w:usb2="00000000" w:usb3="00000000" w:csb0="80000000" w:csb1="00000000"/>
+  </w:font>
+  <w:font w:name="Calibri">
+    <w:panose1 w:val="020F0502020204030204"/>
+    <w:charset w:val="00"/>
+    <w:family w:val="swiss"/>
+    <w:pitch w:val="variable"/>
+    <w:sig w:usb0="E0002AFF" w:usb1="C000247B" w:usb2="00000009" w:usb3="00000000" w:csb0="000001FF" w:csb1="00000000"/>
+  </w:font>
+  <w:font w:name="Arial">
+    <w:panose1 w:val="020B0604020202020204"/>
+    <w:charset w:val="00"/>
+    <w:family w:val="swiss"/>
+    <w:pitch w:val="variable"/>
+    <w:sig w:usb0="E0002EFF" w:usb1="C0007843" w:usb2="00000009" w:usb3="00000000" w:csb0="000001FF" w:csb1="00000000"/>
+  </w:font>
+  <w:font w:name="B Nazanin">
+    <w:panose1 w:val="00000400000000000000"/>
+    <w:charset w:val="B2"/>
+    <w:family w:val="auto"/>
+    <w:pitch w:val="variable"/>
+    <w:sig w:usb0="00002001" w:usb1="80000000" w:usb2="00000008" w:usb3="00000000" w:csb0="00000040" w:csb1="00000000"/>
+  </w:font>
+  <w:font w:name="Calibri Light">
+    <w:panose1 w:val="020F0302020204030204"/>
+    <w:charset w:val="00"/>
+    <w:family w:val="swiss"/>
+    <w:pitch w:val="variable"/>
+    <w:sig w:usb0="E0002AFF" w:usb1="C000247B" w:usb2="00000009" w:usb3="00000000" w:csb0="000001FF" w:csb1="00000000"/>
+  </w:font>
+  <w:font w:name="B Titr">
+    <w:panose1 w:val="00000700000000000000"/>
+    <w:charset w:val="B2"/>
+    <w:family w:val="auto"/>
+    <w:pitch w:val="variable"/>
+    <w:sig w:usb0="00002001" w:usb1="80000000" w:usb2="00000008" w:usb3="00000000" w:csb0="00000040" w:csb1="00000000"/>
+  </w:font>
+  <w:font w:name="Consolas">
+    <w:panose1 w:val="020B0609020204030204"/>
+    <w:charset w:val="00"/>
+    <w:family w:val="modern"/>
+    <w:pitch w:val="fixed"/>
+    <w:sig w:usb0="E00006FF" w:usb1="0000FCFF" w:usb2="00000001" w:usb3="00000000" w:csb0="0000019F" w:csb1="00000000"/>
+  </w:font>
+  <w:font w:name="Cambria Math">
+    <w:panose1 w:val="02040503050406030204"/>
+    <w:charset w:val="00"/>
+    <w:family w:val="roman"/>
+    <w:pitch w:val="variable"/>
+    <w:sig w:usb0="E00002FF" w:usb1="420024FF" w:usb2="00000000" w:usb3="00000000" w:csb0="0000019F" w:csb1="00000000"/>
+  </w:font>
+</w:fonts>
+</file>
+
+<file path=word/glossary/settings.xml><?xml version="1.0" encoding="utf-8"?>
+<w:settings xmlns:mc="http://schemas.openxmlformats.org/markup-compatibility/2006" xmlns:o="urn:schemas-microsoft-com:office:office" xmlns:r="http://schemas.openxmlformats.org/officeDocument/2006/relationships" xmlns:m="http://schemas.openxmlformats.org/officeDocument/2006/math" xmlns:v="urn:schemas-microsoft-com:vml" xmlns:w10="urn:schemas-microsoft-com:office:word" xmlns:w="http://schemas.openxmlformats.org/wordprocessingml/2006/main" xmlns:w14="http://schemas.microsoft.com/office/word/2010/wordml" xmlns:w15="http://schemas.microsoft.com/office/word/2012/wordml" xmlns:w16se="http://schemas.microsoft.com/office/word/2015/wordml/symex" xmlns:sl="http://schemas.openxmlformats.org/schemaLibrary/2006/main" mc:Ignorable="w14 w15 w16se">
+  <w:view w:val="normal"/>
+  <w:defaultTabStop w:val="720"/>
+  <w:characterSpacingControl w:val="doNotCompress"/>
+  <w:compat>
+    <w:useFELayout/>
+    <w:compatSetting w:name="compatibilityMode" w:uri="http://schemas.microsoft.com/office/word" w:val="15"/>
+    <w:compatSetting w:name="overrideTableStyleFontSizeAndJustification" w:uri="http://schemas.microsoft.com/office/word" w:val="1"/>
+    <w:compatSetting w:name="enableOpenTypeFeatures" w:uri="http://schemas.microsoft.com/office/word" w:val="1"/>
+    <w:compatSetting w:name="doNotFlipMirrorIndents" w:uri="http://schemas.microsoft.com/office/word" w:val="1"/>
+    <w:compatSetting w:name="differentiateMultirowTableHeaders" w:uri="http://schemas.microsoft.com/office/word" w:val="1"/>
+  </w:compat>
+  <w:rsids>
+    <w:rsidRoot w:val="00C64549"/>
+    <w:rsid w:val="00052CF5"/>
+    <w:rsid w:val="00C64549"/>
+  </w:rsids>
+  <m:mathPr>
+    <m:mathFont m:val="Cambria Math"/>
+    <m:brkBin m:val="before"/>
+    <m:brkBinSub m:val="--"/>
+    <m:smallFrac m:val="0"/>
+    <m:dispDef/>
+    <m:lMargin m:val="0"/>
+    <m:rMargin m:val="0"/>
+    <m:defJc m:val="centerGroup"/>
+    <m:wrapIndent m:val="1440"/>
+    <m:intLim m:val="subSup"/>
+    <m:naryLim m:val="undOvr"/>
+  </m:mathPr>
+  <w:themeFontLang w:val="en-US" w:bidi="ar-SA"/>
+  <w:clrSchemeMapping w:bg1="light1" w:t1="dark1" w:bg2="light2" w:t2="dark2" w:accent1="accent1" w:accent2="accent2" w:accent3="accent3" w:accent4="accent4" w:accent5="accent5" w:accent6="accent6" w:hyperlink="hyperlink" w:followedHyperlink="followedHyperlink"/>
+  <w:decimalSymbol w:val="."/>
+  <w:listSeparator w:val=","/>
+  <w15:chartTrackingRefBased/>
+</w:settings>
+</file>
+
+<file path=word/glossary/styles.xml><?xml version="1.0" encoding="utf-8"?>
+<w:styles xmlns:mc="http://schemas.openxmlformats.org/markup-compatibility/2006" xmlns:r="http://schemas.openxmlformats.org/officeDocument/2006/relationships" xmlns:w="http://schemas.openxmlformats.org/wordprocessingml/2006/main" xmlns:w14="http://schemas.microsoft.com/office/word/2010/wordml" xmlns:w15="http://schemas.microsoft.com/office/word/2012/wordml" xmlns:w16se="http://schemas.microsoft.com/office/word/2015/wordml/symex" mc:Ignorable="w14 w15 w16se">
+  <w:docDefaults>
+    <w:rPrDefault>
+      <w:rPr>
+        <w:rFonts w:asciiTheme="minorHAnsi" w:eastAsiaTheme="minorEastAsia" w:hAnsiTheme="minorHAnsi" w:cstheme="minorBidi"/>
+        <w:sz w:val="22"/>
+        <w:szCs w:val="22"/>
+        <w:lang w:val="en-US" w:eastAsia="en-US" w:bidi="ar-SA"/>
+      </w:rPr>
+    </w:rPrDefault>
+    <w:pPrDefault>
+      <w:pPr>
+        <w:spacing w:after="160" w:line="259" w:lineRule="auto"/>
+      </w:pPr>
+    </w:pPrDefault>
+  </w:docDefaults>
+  <w:latentStyles w:defLockedState="0" w:defUIPriority="99" w:defSemiHidden="0" w:defUnhideWhenUsed="0" w:defQFormat="0" w:count="371">
+    <w:lsdException w:name="Normal" w:uiPriority="0" w:qFormat="1"/>
+    <w:lsdException w:name="heading 1" w:uiPriority="9" w:qFormat="1"/>
+    <w:lsdException w:name="heading 2" w:semiHidden="1" w:uiPriority="9" w:unhideWhenUsed="1" w:qFormat="1"/>
+    <w:lsdException w:name="heading 3" w:semiHidden="1" w:uiPriority="9" w:unhideWhenUsed="1" w:qFormat="1"/>
+    <w:lsdException w:name="heading 4" w:semiHidden="1" w:uiPriority="9" w:unhideWhenUsed="1" w:qFormat="1"/>
+    <w:lsdException w:name="heading 5" w:semiHidden="1" w:uiPriority="9" w:unhideWhenUsed="1" w:qFormat="1"/>
+    <w:lsdException w:name="heading 6" w:semiHidden="1" w:uiPriority="9" w:unhideWhenUsed="1" w:qFormat="1"/>
+    <w:lsdException w:name="heading 7" w:semiHidden="1" w:uiPriority="9" w:unhideWhenUsed="1" w:qFormat="1"/>
+    <w:lsdException w:name="heading 8" w:semiHidden="1" w:uiPriority="9" w:unhideWhenUsed="1" w:qFormat="1"/>
+    <w:lsdException w:name="heading 9" w:semiHidden="1" w:uiPriority="9" w:unhideWhenUsed="1" w:qFormat="1"/>
+    <w:lsdException w:name="index 1" w:semiHidden="1" w:unhideWhenUsed="1"/>
+    <w:lsdException w:name="index 2" w:semiHidden="1" w:unhideWhenUsed="1"/>
+    <w:lsdException w:name="index 3" w:semiHidden="1" w:unhideWhenUsed="1"/>
+    <w:lsdException w:name="index 4" w:semiHidden="1" w:unhideWhenUsed="1"/>
+    <w:lsdException w:name="index 5" w:semiHidden="1" w:unhideWhenUsed="1"/>
+    <w:lsdException w:name="index 6" w:semiHidden="1" w:unhideWhenUsed="1"/>
+    <w:lsdException w:name="index 7" w:semiHidden="1" w:unhideWhenUsed="1"/>
+    <w:lsdException w:name="index 8" w:semiHidden="1" w:unhideWhenUsed="1"/>
+    <w:lsdException w:name="index 9" w:semiHidden="1" w:unhideWhenUsed="1"/>
+    <w:lsdException w:name="toc 1" w:semiHidden="1" w:uiPriority="39" w:unhideWhenUsed="1"/>
+    <w:lsdException w:name="toc 2" w:semiHidden="1" w:uiPriority="39" w:unhideWhenUsed="1"/>
+    <w:lsdException w:name="toc 3" w:semiHidden="1" w:uiPriority="39" w:unhideWhenUsed="1"/>
+    <w:lsdException w:name="toc 4" w:semiHidden="1" w:uiPriority="39" w:unhideWhenUsed="1"/>
+    <w:lsdException w:name="toc 5" w:semiHidden="1" w:uiPriority="39" w:unhideWhenUsed="1"/>
+    <w:lsdException w:name="toc 6" w:semiHidden="1" w:uiPriority="39" w:unhideWhenUsed="1"/>
+    <w:lsdException w:name="toc 7" w:semiHidden="1" w:uiPriority="39" w:unhideWhenUsed="1"/>
+    <w:lsdException w:name="toc 8" w:semiHidden="1" w:uiPriority="39" w:unhideWhenUsed="1"/>
+    <w:lsdException w:name="toc 9" w:semiHidden="1" w:uiPriority="39" w:unhideWhenUsed="1"/>
+    <w:lsdException w:name="Normal Indent" w:semiHidden="1" w:unhideWhenUsed="1"/>
+    <w:lsdException w:name="footnote text" w:semiHidden="1" w:unhideWhenUsed="1"/>
+    <w:lsdException w:name="annotation text" w:semiHidden="1" w:unhideWhenUsed="1"/>
+    <w:lsdException w:name="header" w:semiHidden="1" w:unhideWhenUsed="1"/>
+    <w:lsdException w:name="footer" w:semiHidden="1" w:unhideWhenUsed="1"/>
+    <w:lsdException w:name="index heading" w:semiHidden="1" w:unhideWhenUsed="1"/>
+    <w:lsdException w:name="caption" w:semiHidden="1" w:uiPriority="35" w:unhideWhenUsed="1" w:qFormat="1"/>
+    <w:lsdException w:name="table of figures" w:semiHidden="1" w:unhideWhenUsed="1"/>
+    <w:lsdException w:name="envelope address" w:semiHidden="1" w:unhideWhenUsed="1"/>
+    <w:lsdException w:name="envelope return" w:semiHidden="1" w:unhideWhenUsed="1"/>
+    <w:lsdException w:name="footnote reference" w:semiHidden="1" w:unhideWhenUsed="1"/>
+    <w:lsdException w:name="annotation reference" w:semiHidden="1" w:unhideWhenUsed="1"/>
+    <w:lsdException w:name="line number" w:semiHidden="1" w:unhideWhenUsed="1"/>
+    <w:lsdException w:name="page number" w:semiHidden="1" w:unhideWhenUsed="1"/>
+    <w:lsdException w:name="endnote reference" w:semiHidden="1" w:unhideWhenUsed="1"/>
+    <w:lsdException w:name="endnote text" w:semiHidden="1" w:unhideWhenUsed="1"/>
+    <w:lsdException w:name="table of authorities" w:semiHidden="1" w:unhideWhenUsed="1"/>
+    <w:lsdException w:name="macro" w:semiHidden="1" w:unhideWhenUsed="1"/>
+    <w:lsdException w:name="toa heading" w:semiHidden="1" w:unhideWhenUsed="1"/>
+    <w:lsdException w:name="List" w:semiHidden="1" w:unhideWhenUsed="1"/>
+    <w:lsdException w:name="List Bullet" w:semiHidden="1" w:unhideWhenUsed="1"/>
+    <w:lsdException w:name="List Number" w:semiHidden="1" w:unhideWhenUsed="1"/>
+    <w:lsdException w:name="List 2" w:semiHidden="1" w:unhideWhenUsed="1"/>
+    <w:lsdException w:name="List 3" w:semiHidden="1" w:unhideWhenUsed="1"/>
+    <w:lsdException w:name="List 4" w:semiHidden="1" w:unhideWhenUsed="1"/>
+    <w:lsdException w:name="List 5" w:semiHidden="1" w:unhideWhenUsed="1"/>
+    <w:lsdException w:name="List Bullet 2" w:semiHidden="1" w:unhideWhenUsed="1"/>
+    <w:lsdException w:name="List Bullet 3" w:semiHidden="1" w:unhideWhenUsed="1"/>
+    <w:lsdException w:name="List Bullet 4" w:semiHidden="1" w:unhideWhenUsed="1"/>
+    <w:lsdException w:name="List Bullet 5" w:semiHidden="1" w:unhideWhenUsed="1"/>
+    <w:lsdException w:name="List Number 2" w:semiHidden="1" w:unhideWhenUsed="1"/>
+    <w:lsdException w:name="List Number 3" w:semiHidden="1" w:unhideWhenUsed="1"/>
+    <w:lsdException w:name="List Number 4" w:semiHidden="1" w:unhideWhenUsed="1"/>
+    <w:lsdException w:name="List Number 5" w:semiHidden="1" w:unhideWhenUsed="1"/>
+    <w:lsdException w:name="Title" w:uiPriority="10" w:qFormat="1"/>
+    <w:lsdException w:name="Closing" w:semiHidden="1" w:unhideWhenUsed="1"/>
+    <w:lsdException w:name="Signature" w:semiHidden="1" w:unhideWhenUsed="1"/>
+    <w:lsdException w:name="Default Paragraph Font" w:semiHidden="1" w:uiPriority="1" w:unhideWhenUsed="1"/>
+    <w:lsdException w:name="Body Text" w:semiHidden="1" w:unhideWhenUsed="1"/>
+    <w:lsdException w:name="Body Text Indent" w:semiHidden="1" w:unhideWhenUsed="1"/>
+    <w:lsdException w:name="List Continue" w:semiHidden="1" w:unhideWhenUsed="1"/>
+    <w:lsdException w:name="List Continue 2" w:semiHidden="1" w:unhideWhenUsed="1"/>
+    <w:lsdException w:name="List Continue 3" w:semiHidden="1" w:unhideWhenUsed="1"/>
+    <w:lsdException w:name="List Continue 4" w:semiHidden="1" w:unhideWhenUsed="1"/>
+    <w:lsdException w:name="List Continue 5" w:semiHidden="1" w:unhideWhenUsed="1"/>
+    <w:lsdException w:name="Message Header" w:semiHidden="1" w:unhideWhenUsed="1"/>
+    <w:lsdException w:name="Subtitle" w:uiPriority="11" w:qFormat="1"/>
+    <w:lsdException w:name="Salutation" w:semiHidden="1" w:unhideWhenUsed="1"/>
+    <w:lsdException w:name="Date" w:semiHidden="1" w:unhideWhenUsed="1"/>
+    <w:lsdException w:name="Body Text First Indent" w:semiHidden="1" w:unhideWhenUsed="1"/>
+    <w:lsdException w:name="Body Text First Indent 2" w:semiHidden="1" w:unhideWhenUsed="1"/>
+    <w:lsdException w:name="Note Heading" w:semiHidden="1" w:unhideWhenUsed="1"/>
+    <w:lsdException w:name="Body Text 2" w:semiHidden="1" w:unhideWhenUsed="1"/>
+    <w:lsdException w:name="Body Text 3" w:semiHidden="1" w:unhideWhenUsed="1"/>
+    <w:lsdException w:name="Body Text Indent 2" w:semiHidden="1" w:unhideWhenUsed="1"/>
+    <w:lsdException w:name="Body Text Indent 3" w:semiHidden="1" w:unhideWhenUsed="1"/>
+    <w:lsdException w:name="Block Text" w:semiHidden="1" w:unhideWhenUsed="1"/>
+    <w:lsdException w:name="Hyperlink" w:semiHidden="1" w:unhideWhenUsed="1"/>
+    <w:lsdException w:name="FollowedHyperlink" w:semiHidden="1" w:unhideWhenUsed="1"/>
+    <w:lsdException w:name="Strong" w:uiPriority="22" w:qFormat="1"/>
+    <w:lsdException w:name="Emphasis" w:uiPriority="20" w:qFormat="1"/>
+    <w:lsdException w:name="Document Map" w:semiHidden="1" w:unhideWhenUsed="1"/>
+    <w:lsdException w:name="Plain Text" w:semiHidden="1" w:unhideWhenUsed="1"/>
+    <w:lsdException w:name="E-mail Signature" w:semiHidden="1" w:unhideWhenUsed="1"/>
+    <w:lsdException w:name="HTML Top of Form" w:semiHidden="1" w:unhideWhenUsed="1"/>
+    <w:lsdException w:name="HTML Bottom of Form" w:semiHidden="1" w:unhideWhenUsed="1"/>
+    <w:lsdException w:name="Normal (Web)" w:semiHidden="1" w:unhideWhenUsed="1"/>
+    <w:lsdException w:name="HTML Acronym" w:semiHidden="1" w:unhideWhenUsed="1"/>
+    <w:lsdException w:name="HTML Address" w:semiHidden="1" w:unhideWhenUsed="1"/>
+    <w:lsdException w:name="HTML Cite" w:semiHidden="1" w:unhideWhenUsed="1"/>
+    <w:lsdException w:name="HTML Code" w:semiHidden="1" w:unhideWhenUsed="1"/>
+    <w:lsdException w:name="HTML Definition" w:semiHidden="1" w:unhideWhenUsed="1"/>
+    <w:lsdException w:name="HTML Keyboard" w:semiHidden="1" w:unhideWhenUsed="1"/>
+    <w:lsdException w:name="HTML Preformatted" w:semiHidden="1" w:unhideWhenUsed="1"/>
+    <w:lsdException w:name="HTML Sample" w:semiHidden="1" w:unhideWhenUsed="1"/>
+    <w:lsdException w:name="HTML Typewriter" w:semiHidden="1" w:unhideWhenUsed="1"/>
+    <w:lsdException w:name="HTML Variable" w:semiHidden="1" w:unhideWhenUsed="1"/>
+    <w:lsdException w:name="Normal Table" w:semiHidden="1" w:unhideWhenUsed="1"/>
+    <w:lsdException w:name="annotation subject" w:semiHidden="1" w:unhideWhenUsed="1"/>
+    <w:lsdException w:name="No List" w:semiHidden="1" w:unhideWhenUsed="1"/>
+    <w:lsdException w:name="Outline List 1" w:semiHidden="1" w:unhideWhenUsed="1"/>
+    <w:lsdException w:name="Outline List 2" w:semiHidden="1" w:unhideWhenUsed="1"/>
+    <w:lsdException w:name="Outline List 3" w:semiHidden="1" w:unhideWhenUsed="1"/>
+    <w:lsdException w:name="Table Simple 1" w:semiHidden="1" w:unhideWhenUsed="1"/>
+    <w:lsdException w:name="Table Simple 2" w:semiHidden="1" w:unhideWhenUsed="1"/>
+    <w:lsdException w:name="Table Simple 3" w:semiHidden="1" w:unhideWhenUsed="1"/>
+    <w:lsdException w:name="Table Classic 1" w:semiHidden="1" w:unhideWhenUsed="1"/>
+    <w:lsdException w:name="Table Classic 2" w:semiHidden="1" w:unhideWhenUsed="1"/>
+    <w:lsdException w:name="Table Classic 3" w:semiHidden="1" w:unhideWhenUsed="1"/>
+    <w:lsdException w:name="Table Classic 4" w:semiHidden="1" w:unhideWhenUsed="1"/>
+    <w:lsdException w:name="Table Colorful 1" w:semiHidden="1" w:unhideWhenUsed="1"/>
+    <w:lsdException w:name="Table Colorful 2" w:semiHidden="1" w:unhideWhenUsed="1"/>
+    <w:lsdException w:name="Table Colorful 3" w:semiHidden="1" w:unhideWhenUsed="1"/>
+    <w:lsdException w:name="Table Columns 1" w:semiHidden="1" w:unhideWhenUsed="1"/>
+    <w:lsdException w:name="Table Columns 2" w:semiHidden="1" w:unhideWhenUsed="1"/>
+    <w:lsdException w:name="Table Columns 3" w:semiHidden="1" w:unhideWhenUsed="1"/>
+    <w:lsdException w:name="Table Columns 4" w:semiHidden="1" w:unhideWhenUsed="1"/>
+    <w:lsdException w:name="Table Columns 5" w:semiHidden="1" w:unhideWhenUsed="1"/>
+    <w:lsdException w:name="Table Grid 1" w:semiHidden="1" w:unhideWhenUsed="1"/>
+    <w:lsdException w:name="Table Grid 2" w:semiHidden="1" w:unhideWhenUsed="1"/>
+    <w:lsdException w:name="Table Grid 3" w:semiHidden="1" w:unhideWhenUsed="1"/>
+    <w:lsdException w:name="Table Grid 4" w:semiHidden="1" w:unhideWhenUsed="1"/>
+    <w:lsdException w:name="Table Grid 5" w:semiHidden="1" w:unhideWhenUsed="1"/>
+    <w:lsdException w:name="Table Grid 6" w:semiHidden="1" w:unhideWhenUsed="1"/>
+    <w:lsdException w:name="Table Grid 7" w:semiHidden="1" w:unhideWhenUsed="1"/>
+    <w:lsdException w:name="Table Grid 8" w:semiHidden="1" w:unhideWhenUsed="1"/>
+    <w:lsdException w:name="Table List 1" w:semiHidden="1" w:unhideWhenUsed="1"/>
+    <w:lsdException w:name="Table List 2" w:semiHidden="1" w:unhideWhenUsed="1"/>
+    <w:lsdException w:name="Table List 3" w:semiHidden="1" w:unhideWhenUsed="1"/>
+    <w:lsdException w:name="Table List 4" w:semiHidden="1" w:unhideWhenUsed="1"/>
+    <w:lsdException w:name="Table List 5" w:semiHidden="1" w:unhideWhenUsed="1"/>
+    <w:lsdException w:name="Table List 6" w:semiHidden="1" w:unhideWhenUsed="1"/>
+    <w:lsdException w:name="Table List 7" w:semiHidden="1" w:unhideWhenUsed="1"/>
+    <w:lsdException w:name="Table List 8" w:semiHidden="1" w:unhideWhenUsed="1"/>
+    <w:lsdException w:name="Table 3D effects 1" w:semiHidden="1" w:unhideWhenUsed="1"/>
+    <w:lsdException w:name="Table 3D effects 2" w:semiHidden="1" w:unhideWhenUsed="1"/>
+    <w:lsdException w:name="Table 3D effects 3" w:semiHidden="1" w:unhideWhenUsed="1"/>
+    <w:lsdException w:name="Table Contemporary" w:semiHidden="1" w:unhideWhenUsed="1"/>
+    <w:lsdException w:name="Table Elegant" w:semiHidden="1" w:unhideWhenUsed="1"/>
+    <w:lsdException w:name="Table Professional" w:semiHidden="1" w:unhideWhenUsed="1"/>
+    <w:lsdException w:name="Table Subtle 1" w:semiHidden="1" w:unhideWhenUsed="1"/>
+    <w:lsdException w:name="Table Subtle 2" w:semiHidden="1" w:unhideWhenUsed="1"/>
+    <w:lsdException w:name="Table Web 1" w:semiHidden="1" w:unhideWhenUsed="1"/>
+    <w:lsdException w:name="Table Web 2" w:semiHidden="1" w:unhideWhenUsed="1"/>
+    <w:lsdException w:name="Table Web 3" w:semiHidden="1" w:unhideWhenUsed="1"/>
+    <w:lsdException w:name="Balloon Text" w:semiHidden="1" w:unhideWhenUsed="1"/>
+    <w:lsdException w:name="Table Grid" w:uiPriority="39"/>
+    <w:lsdException w:name="Table Theme" w:semiHidden="1" w:unhideWhenUsed="1"/>
+    <w:lsdException w:name="Placeholder Text" w:semiHidden="1"/>
+    <w:lsdException w:name="No Spacing" w:uiPriority="1" w:qFormat="1"/>
+    <w:lsdException w:name="Light Shading" w:uiPriority="60"/>
+    <w:lsdException w:name="Light List" w:uiPriority="61"/>
+    <w:lsdException w:name="Light Grid" w:uiPriority="62"/>
+    <w:lsdException w:name="Medium Shading 1" w:uiPriority="63"/>
+    <w:lsdException w:name="Medium Shading 2" w:uiPriority="64"/>
+    <w:lsdException w:name="Medium List 1" w:uiPriority="65"/>
+    <w:lsdException w:name="Medium List 2" w:uiPriority="66"/>
+    <w:lsdException w:name="Medium Grid 1" w:uiPriority="67"/>
+    <w:lsdException w:name="Medium Grid 2" w:uiPriority="68"/>
+    <w:lsdException w:name="Medium Grid 3" w:uiPriority="69"/>
+    <w:lsdException w:name="Dark List" w:uiPriority="70"/>
+    <w:lsdException w:name="Colorful Shading" w:uiPriority="71"/>
+    <w:lsdException w:name="Colorful List" w:uiPriority="72"/>
+    <w:lsdException w:name="Colorful Grid" w:uiPriority="73"/>
+    <w:lsdException w:name="Light Shading Accent 1" w:uiPriority="60"/>
+    <w:lsdException w:name="Light List Accent 1" w:uiPriority="61"/>
+    <w:lsdException w:name="Light Grid Accent 1" w:uiPriority="62"/>
+    <w:lsdException w:name="Medium Shading 1 Accent 1" w:uiPriority="63"/>
+    <w:lsdException w:name="Medium Shading 2 Accent 1" w:uiPriority="64"/>
+    <w:lsdException w:name="Medium List 1 Accent 1" w:uiPriority="65"/>
+    <w:lsdException w:name="Revision" w:semiHidden="1"/>
+    <w:lsdException w:name="List Paragraph" w:uiPriority="34" w:qFormat="1"/>
+    <w:lsdException w:name="Quote" w:uiPriority="29" w:qFormat="1"/>
+    <w:lsdException w:name="Intense Quote" w:uiPriority="30" w:qFormat="1"/>
+    <w:lsdException w:name="Medium List 2 Accent 1" w:uiPriority="66"/>
+    <w:lsdException w:name="Medium Grid 1 Accent 1" w:uiPriority="67"/>
+    <w:lsdException w:name="Medium Grid 2 Accent 1" w:uiPriority="68"/>
+    <w:lsdException w:name="Medium Grid 3 Accent 1" w:uiPriority="69"/>
+    <w:lsdException w:name="Dark List Accent 1" w:uiPriority="70"/>
+    <w:lsdException w:name="Colorful Shading Accent 1" w:uiPriority="71"/>
+    <w:lsdException w:name="Colorful List Accent 1" w:uiPriority="72"/>
+    <w:lsdException w:name="Colorful Grid Accent 1" w:uiPriority="73"/>
+    <w:lsdException w:name="Light Shading Accent 2" w:uiPriority="60"/>
+    <w:lsdException w:name="Light List Accent 2" w:uiPriority="61"/>
+    <w:lsdException w:name="Light Grid Accent 2" w:uiPriority="62"/>
+    <w:lsdException w:name="Medium Shading 1 Accent 2" w:uiPriority="63"/>
+    <w:lsdException w:name="Medium Shading 2 Accent 2" w:uiPriority="64"/>
+    <w:lsdException w:name="Medium List 1 Accent 2" w:uiPriority="65"/>
+    <w:lsdException w:name="Medium List 2 Accent 2" w:uiPriority="66"/>
+    <w:lsdException w:name="Medium Grid 1 Accent 2" w:uiPriority="67"/>
+    <w:lsdException w:name="Medium Grid 2 Accent 2" w:uiPriority="68"/>
+    <w:lsdException w:name="Medium Grid 3 Accent 2" w:uiPriority="69"/>
+    <w:lsdException w:name="Dark List Accent 2" w:uiPriority="70"/>
+    <w:lsdException w:name="Colorful Shading Accent 2" w:uiPriority="71"/>
+    <w:lsdException w:name="Colorful List Accent 2" w:uiPriority="72"/>
+    <w:lsdException w:name="Colorful Grid Accent 2" w:uiPriority="73"/>
+    <w:lsdException w:name="Light Shading Accent 3" w:uiPriority="60"/>
+    <w:lsdException w:name="Light List Accent 3" w:uiPriority="61"/>
+    <w:lsdException w:name="Light Grid Accent 3" w:uiPriority="62"/>
+    <w:lsdException w:name="Medium Shading 1 Accent 3" w:uiPriority="63"/>
+    <w:lsdException w:name="Medium Shading 2 Accent 3" w:uiPriority="64"/>
+    <w:lsdException w:name="Medium List 1 Accent 3" w:uiPriority="65"/>
+    <w:lsdException w:name="Medium List 2 Accent 3" w:uiPriority="66"/>
+    <w:lsdException w:name="Medium Grid 1 Accent 3" w:uiPriority="67"/>
+    <w:lsdException w:name="Medium Grid 2 Accent 3" w:uiPriority="68"/>
+    <w:lsdException w:name="Medium Grid 3 Accent 3" w:uiPriority="69"/>
+    <w:lsdException w:name="Dark List Accent 3" w:uiPriority="70"/>
+    <w:lsdException w:name="Colorful Shading Accent 3" w:uiPriority="71"/>
+    <w:lsdException w:name="Colorful List Accent 3" w:uiPriority="72"/>
+    <w:lsdException w:name="Colorful Grid Accent 3" w:uiPriority="73"/>
+    <w:lsdException w:name="Light Shading Accent 4" w:uiPriority="60"/>
+    <w:lsdException w:name="Light List Accent 4" w:uiPriority="61"/>
+    <w:lsdException w:name="Light Grid Accent 4" w:uiPriority="62"/>
+    <w:lsdException w:name="Medium Shading 1 Accent 4" w:uiPriority="63"/>
+    <w:lsdException w:name="Medium Shading 2 Accent 4" w:uiPriority="64"/>
+    <w:lsdException w:name="Medium List 1 Accent 4" w:uiPriority="65"/>
+    <w:lsdException w:name="Medium List 2 Accent 4" w:uiPriority="66"/>
+    <w:lsdException w:name="Medium Grid 1 Accent 4" w:uiPriority="67"/>
+    <w:lsdException w:name="Medium Grid 2 Accent 4" w:uiPriority="68"/>
+    <w:lsdException w:name="Medium Grid 3 Accent 4" w:uiPriority="69"/>
+    <w:lsdException w:name="Dark List Accent 4" w:uiPriority="70"/>
+    <w:lsdException w:name="Colorful Shading Accent 4" w:uiPriority="71"/>
+    <w:lsdException w:name="Colorful List Accent 4" w:uiPriority="72"/>
+    <w:lsdException w:name="Colorful Grid Accent 4" w:uiPriority="73"/>
+    <w:lsdException w:name="Light Shading Accent 5" w:uiPriority="60"/>
+    <w:lsdException w:name="Light List Accent 5" w:uiPriority="61"/>
+    <w:lsdException w:name="Light Grid Accent 5" w:uiPriority="62"/>
+    <w:lsdException w:name="Medium Shading 1 Accent 5" w:uiPriority="63"/>
+    <w:lsdException w:name="Medium Shading 2 Accent 5" w:uiPriority="64"/>
+    <w:lsdException w:name="Medium List 1 Accent 5" w:uiPriority="65"/>
+    <w:lsdException w:name="Medium List 2 Accent 5" w:uiPriority="66"/>
+    <w:lsdException w:name="Medium Grid 1 Accent 5" w:uiPriority="67"/>
+    <w:lsdException w:name="Medium Grid 2 Accent 5" w:uiPriority="68"/>
+    <w:lsdException w:name="Medium Grid 3 Accent 5" w:uiPriority="69"/>
+    <w:lsdException w:name="Dark List Accent 5" w:uiPriority="70"/>
+    <w:lsdException w:name="Colorful Shading Accent 5" w:uiPriority="71"/>
+    <w:lsdException w:name="Colorful List Accent 5" w:uiPriority="72"/>
+    <w:lsdException w:name="Colorful Grid Accent 5" w:uiPriority="73"/>
+    <w:lsdException w:name="Light Shading Accent 6" w:uiPriority="60"/>
+    <w:lsdException w:name="Light List Accent 6" w:uiPriority="61"/>
+    <w:lsdException w:name="Light Grid Accent 6" w:uiPriority="62"/>
+    <w:lsdException w:name="Medium Shading 1 Accent 6" w:uiPriority="63"/>
+    <w:lsdException w:name="Medium Shading 2 Accent 6" w:uiPriority="64"/>
+    <w:lsdException w:name="Medium List 1 Accent 6" w:uiPriority="65"/>
+    <w:lsdException w:name="Medium List 2 Accent 6" w:uiPriority="66"/>
+    <w:lsdException w:name="Medium Grid 1 Accent 6" w:uiPriority="67"/>
+    <w:lsdException w:name="Medium Grid 2 Accent 6" w:uiPriority="68"/>
+    <w:lsdException w:name="Medium Grid 3 Accent 6" w:uiPriority="69"/>
+    <w:lsdException w:name="Dark List Accent 6" w:uiPriority="70"/>
+    <w:lsdException w:name="Colorful Shading Accent 6" w:uiPriority="71"/>
+    <w:lsdException w:name="Colorful List Accent 6" w:uiPriority="72"/>
+    <w:lsdException w:name="Colorful Grid Accent 6" w:uiPriority="73"/>
+    <w:lsdException w:name="Subtle Emphasis" w:uiPriority="19" w:qFormat="1"/>
+    <w:lsdException w:name="Intense Emphasis" w:uiPriority="21" w:qFormat="1"/>
+    <w:lsdException w:name="Subtle Reference" w:uiPriority="31" w:qFormat="1"/>
+    <w:lsdException w:name="Intense Reference" w:uiPriority="32" w:qFormat="1"/>
+    <w:lsdException w:name="Book Title" w:uiPriority="33" w:qFormat="1"/>
+    <w:lsdException w:name="Bibliography" w:semiHidden="1" w:uiPriority="37" w:unhideWhenUsed="1"/>
+    <w:lsdException w:name="TOC Heading" w:semiHidden="1" w:uiPriority="39" w:unhideWhenUsed="1" w:qFormat="1"/>
+    <w:lsdException w:name="Plain Table 1" w:uiPriority="41"/>
+    <w:lsdException w:name="Plain Table 2" w:uiPriority="42"/>
+    <w:lsdException w:name="Plain Table 3" w:uiPriority="43"/>
+    <w:lsdException w:name="Plain Table 4" w:uiPriority="44"/>
+    <w:lsdException w:name="Plain Table 5" w:uiPriority="45"/>
+    <w:lsdException w:name="Grid Table Light" w:uiPriority="40"/>
+    <w:lsdException w:name="Grid Table 1 Light" w:uiPriority="46"/>
+    <w:lsdException w:name="Grid Table 2" w:uiPriority="47"/>
+    <w:lsdException w:name="Grid Table 3" w:uiPriority="48"/>
+    <w:lsdException w:name="Grid Table 4" w:uiPriority="49"/>
+    <w:lsdException w:name="Grid Table 5 Dark" w:uiPriority="50"/>
+    <w:lsdException w:name="Grid Table 6 Colorful" w:uiPriority="51"/>
+    <w:lsdException w:name="Grid Table 7 Colorful" w:uiPriority="52"/>
+    <w:lsdException w:name="Grid Table 1 Light Accent 1" w:uiPriority="46"/>
+    <w:lsdException w:name="Grid Table 2 Accent 1" w:uiPriority="47"/>
+    <w:lsdException w:name="Grid Table 3 Accent 1" w:uiPriority="48"/>
+    <w:lsdException w:name="Grid Table 4 Accent 1" w:uiPriority="49"/>
+    <w:lsdException w:name="Grid Table 5 Dark Accent 1" w:uiPriority="50"/>
+    <w:lsdException w:name="Grid Table 6 Colorful Accent 1" w:uiPriority="51"/>
+    <w:lsdException w:name="Grid Table 7 Colorful Accent 1" w:uiPriority="52"/>
+    <w:lsdException w:name="Grid Table 1 Light Accent 2" w:uiPriority="46"/>
+    <w:lsdException w:name="Grid Table 2 Accent 2" w:uiPriority="47"/>
+    <w:lsdException w:name="Grid Table 3 Accent 2" w:uiPriority="48"/>
+    <w:lsdException w:name="Grid Table 4 Accent 2" w:uiPriority="49"/>
+    <w:lsdException w:name="Grid Table 5 Dark Accent 2" w:uiPriority="50"/>
+    <w:lsdException w:name="Grid Table 6 Colorful Accent 2" w:uiPriority="51"/>
+    <w:lsdException w:name="Grid Table 7 Colorful Accent 2" w:uiPriority="52"/>
+    <w:lsdException w:name="Grid Table 1 Light Accent 3" w:uiPriority="46"/>
+    <w:lsdException w:name="Grid Table 2 Accent 3" w:uiPriority="47"/>
+    <w:lsdException w:name="Grid Table 3 Accent 3" w:uiPriority="48"/>
+    <w:lsdException w:name="Grid Table 4 Accent 3" w:uiPriority="49"/>
+    <w:lsdException w:name="Grid Table 5 Dark Accent 3" w:uiPriority="50"/>
+    <w:lsdException w:name="Grid Table 6 Colorful Accent 3" w:uiPriority="51"/>
+    <w:lsdException w:name="Grid Table 7 Colorful Accent 3" w:uiPriority="52"/>
+    <w:lsdException w:name="Grid Table 1 Light Accent 4" w:uiPriority="46"/>
+    <w:lsdException w:name="Grid Table 2 Accent 4" w:uiPriority="47"/>
+    <w:lsdException w:name="Grid Table 3 Accent 4" w:uiPriority="48"/>
+    <w:lsdException w:name="Grid Table 4 Accent 4" w:uiPriority="49"/>
+    <w:lsdException w:name="Grid Table 5 Dark Accent 4" w:uiPriority="50"/>
+    <w:lsdException w:name="Grid Table 6 Colorful Accent 4" w:uiPriority="51"/>
+    <w:lsdException w:name="Grid Table 7 Colorful Accent 4" w:uiPriority="52"/>
+    <w:lsdException w:name="Grid Table 1 Light Accent 5" w:uiPriority="46"/>
+    <w:lsdException w:name="Grid Table 2 Accent 5" w:uiPriority="47"/>
+    <w:lsdException w:name="Grid Table 3 Accent 5" w:uiPriority="48"/>
+    <w:lsdException w:name="Grid Table 4 Accent 5" w:uiPriority="49"/>
+    <w:lsdException w:name="Grid Table 5 Dark Accent 5" w:uiPriority="50"/>
+    <w:lsdException w:name="Grid Table 6 Colorful Accent 5" w:uiPriority="51"/>
+    <w:lsdException w:name="Grid Table 7 Colorful Accent 5" w:uiPriority="52"/>
+    <w:lsdException w:name="Grid Table 1 Light Accent 6" w:uiPriority="46"/>
+    <w:lsdException w:name="Grid Table 2 Accent 6" w:uiPriority="47"/>
+    <w:lsdException w:name="Grid Table 3 Accent 6" w:uiPriority="48"/>
+    <w:lsdException w:name="Grid Table 4 Accent 6" w:uiPriority="49"/>
+    <w:lsdException w:name="Grid Table 5 Dark Accent 6" w:uiPriority="50"/>
+    <w:lsdException w:name="Grid Table 6 Colorful Accent 6" w:uiPriority="51"/>
+    <w:lsdException w:name="Grid Table 7 Colorful Accent 6" w:uiPriority="52"/>
+    <w:lsdException w:name="List Table 1 Light" w:uiPriority="46"/>
+    <w:lsdException w:name="List Table 2" w:uiPriority="47"/>
+    <w:lsdException w:name="List Table 3" w:uiPriority="48"/>
+    <w:lsdException w:name="List Table 4" w:uiPriority="49"/>
+    <w:lsdException w:name="List Table 5 Dark" w:uiPriority="50"/>
+    <w:lsdException w:name="List Table 6 Colorful" w:uiPriority="51"/>
+    <w:lsdException w:name="List Table 7 Colorful" w:uiPriority="52"/>
+    <w:lsdException w:name="List Table 1 Light Accent 1" w:uiPriority="46"/>
+    <w:lsdException w:name="List Table 2 Accent 1" w:uiPriority="47"/>
+    <w:lsdException w:name="List Table 3 Accent 1" w:uiPriority="48"/>
+    <w:lsdException w:name="List Table 4 Accent 1" w:uiPriority="49"/>
+    <w:lsdException w:name="List Table 5 Dark Accent 1" w:uiPriority="50"/>
+    <w:lsdException w:name="List Table 6 Colorful Accent 1" w:uiPriority="51"/>
+    <w:lsdException w:name="List Table 7 Colorful Accent 1" w:uiPriority="52"/>
+    <w:lsdException w:name="List Table 1 Light Accent 2" w:uiPriority="46"/>
+    <w:lsdException w:name="List Table 2 Accent 2" w:uiPriority="47"/>
+    <w:lsdException w:name="List Table 3 Accent 2" w:uiPriority="48"/>
+    <w:lsdException w:name="List Table 4 Accent 2" w:uiPriority="49"/>
+    <w:lsdException w:name="List Table 5 Dark Accent 2" w:uiPriority="50"/>
+    <w:lsdException w:name="List Table 6 Colorful Accent 2" w:uiPriority="51"/>
+    <w:lsdException w:name="List Table 7 Colorful Accent 2" w:uiPriority="52"/>
+    <w:lsdException w:name="List Table 1 Light Accent 3" w:uiPriority="46"/>
+    <w:lsdException w:name="List Table 2 Accent 3" w:uiPriority="47"/>
+    <w:lsdException w:name="List Table 3 Accent 3" w:uiPriority="48"/>
+    <w:lsdException w:name="List Table 4 Accent 3" w:uiPriority="49"/>
+    <w:lsdException w:name="List Table 5 Dark Accent 3" w:uiPriority="50"/>
+    <w:lsdException w:name="List Table 6 Colorful Accent 3" w:uiPriority="51"/>
+    <w:lsdException w:name="List Table 7 Colorful Accent 3" w:uiPriority="52"/>
+    <w:lsdException w:name="List Table 1 Light Accent 4" w:uiPriority="46"/>
+    <w:lsdException w:name="List Table 2 Accent 4" w:uiPriority="47"/>
+    <w:lsdException w:name="List Table 3 Accent 4" w:uiPriority="48"/>
+    <w:lsdException w:name="List Table 4 Accent 4" w:uiPriority="49"/>
+    <w:lsdException w:name="List Table 5 Dark Accent 4" w:uiPriority="50"/>
+    <w:lsdException w:name="List Table 6 Colorful Accent 4" w:uiPriority="51"/>
+    <w:lsdException w:name="List Table 7 Colorful Accent 4" w:uiPriority="52"/>
+    <w:lsdException w:name="List Table 1 Light Accent 5" w:uiPriority="46"/>
+    <w:lsdException w:name="List Table 2 Accent 5" w:uiPriority="47"/>
+    <w:lsdException w:name="List Table 3 Accent 5" w:uiPriority="48"/>
+    <w:lsdException w:name="List Table 4 Accent 5" w:uiPriority="49"/>
+    <w:lsdException w:name="List Table 5 Dark Accent 5" w:uiPriority="50"/>
+    <w:lsdException w:name="List Table 6 Colorful Accent 5" w:uiPriority="51"/>
+    <w:lsdException w:name="List Table 7 Colorful Accent 5" w:uiPriority="52"/>
+    <w:lsdException w:name="List Table 1 Light Accent 6" w:uiPriority="46"/>
+    <w:lsdException w:name="List Table 2 Accent 6" w:uiPriority="47"/>
+    <w:lsdException w:name="List Table 3 Accent 6" w:uiPriority="48"/>
+    <w:lsdException w:name="List Table 4 Accent 6" w:uiPriority="49"/>
+    <w:lsdException w:name="List Table 5 Dark Accent 6" w:uiPriority="50"/>
+    <w:lsdException w:name="List Table 6 Colorful Accent 6" w:uiPriority="51"/>
+    <w:lsdException w:name="List Table 7 Colorful Accent 6" w:uiPriority="52"/>
+  </w:latentStyles>
+  <w:style w:type="paragraph" w:default="1" w:styleId="Normal">
+    <w:name w:val="Normal"/>
+    <w:qFormat/>
+  </w:style>
+  <w:style w:type="character" w:default="1" w:styleId="DefaultParagraphFont">
+    <w:name w:val="Default Paragraph Font"/>
+    <w:uiPriority w:val="1"/>
+    <w:semiHidden/>
+    <w:unhideWhenUsed/>
+  </w:style>
+  <w:style w:type="table" w:default="1" w:styleId="TableNormal">
+    <w:name w:val="Normal Table"/>
+    <w:uiPriority w:val="99"/>
+    <w:semiHidden/>
+    <w:unhideWhenUsed/>
+    <w:tblPr>
+      <w:tblInd w:w="0" w:type="dxa"/>
+      <w:tblCellMar>
+        <w:top w:w="0" w:type="dxa"/>
+        <w:left w:w="108" w:type="dxa"/>
+        <w:bottom w:w="0" w:type="dxa"/>
+        <w:right w:w="108" w:type="dxa"/>
+      </w:tblCellMar>
+    </w:tblPr>
+  </w:style>
+  <w:style w:type="numbering" w:default="1" w:styleId="NoList">
+    <w:name w:val="No List"/>
+    <w:uiPriority w:val="99"/>
+    <w:semiHidden/>
+    <w:unhideWhenUsed/>
+  </w:style>
+  <w:style w:type="character" w:styleId="PlaceholderText">
+    <w:name w:val="Placeholder Text"/>
+    <w:basedOn w:val="DefaultParagraphFont"/>
+    <w:uiPriority w:val="99"/>
+    <w:semiHidden/>
+    <w:rsid w:val="00C64549"/>
+    <w:rPr>
+      <w:color w:val="808080"/>
+    </w:rPr>
+  </w:style>
+</w:styles>
+</file>
+
+<file path=word/glossary/webSettings.xml><?xml version="1.0" encoding="utf-8"?>
+<w:webSettings xmlns:mc="http://schemas.openxmlformats.org/markup-compatibility/2006" xmlns:r="http://schemas.openxmlformats.org/officeDocument/2006/relationships" xmlns:w="http://schemas.openxmlformats.org/wordprocessingml/2006/main" xmlns:w14="http://schemas.microsoft.com/office/word/2010/wordml" xmlns:w15="http://schemas.microsoft.com/office/word/2012/wordml" xmlns:w16se="http://schemas.microsoft.com/office/word/2015/wordml/symex" mc:Ignorable="w14 w15 w16se">
+  <w:optimizeForBrowser/>
+  <w:allowPNG/>
+</w:webSettings>
 </file>
 
 <file path=word/theme/theme1.xml><?xml version="1.0" encoding="utf-8"?>
@@ -2651,7 +6847,7 @@
 </file>
 
 <file path=customXml/itemProps1.xml><?xml version="1.0" encoding="utf-8"?>
-<ds:datastoreItem xmlns:ds="http://schemas.openxmlformats.org/officeDocument/2006/customXml" ds:itemID="{41D8BDB8-4959-4433-94F3-D7573BC203F4}">
+<ds:datastoreItem xmlns:ds="http://schemas.openxmlformats.org/officeDocument/2006/customXml" ds:itemID="{84DF3AE8-7564-493F-9BD8-F9CA739255FA}">
   <ds:schemaRefs>
     <ds:schemaRef ds:uri="http://schemas.openxmlformats.org/officeDocument/2006/bibliography"/>
   </ds:schemaRefs>

</xml_diff>